<commit_message>
Description of each component and their indiv interpretations ready
</commit_message>
<xml_diff>
--- a/Manuscrito/Manuscrito.docx
+++ b/Manuscrito/Manuscrito.docx
@@ -5,76 +5,1711 @@
     <w:p>
       <w:pPr>
         <w:pStyle w:val="Heading2"/>
-      </w:pPr>
-      <w:r>
-        <w:t>Componente cognitivo</w:t>
+        <w:rPr>
+          <w:lang w:val="en-US"/>
+        </w:rPr>
+      </w:pPr>
+      <w:r>
+        <w:rPr>
+          <w:lang w:val="en-US"/>
+        </w:rPr>
+        <w:t>Cognitiv</w:t>
+      </w:r>
+      <w:r>
+        <w:rPr>
+          <w:lang w:val="en-US"/>
+        </w:rPr>
+        <w:t>e c</w:t>
+      </w:r>
+      <w:r>
+        <w:rPr>
+          <w:lang w:val="en-US"/>
+        </w:rPr>
+        <w:t>omponent</w:t>
       </w:r>
     </w:p>
     <w:p>
       <w:pPr>
-        <w:pStyle w:val="Heading2"/>
-      </w:pPr>
-      <w:r>
-        <w:t>Componente metodológico</w:t>
+        <w:ind w:firstLine="720"/>
+        <w:rPr>
+          <w:lang w:val="en-US"/>
+        </w:rPr>
+      </w:pPr>
+      <w:r>
+        <w:rPr>
+          <w:lang w:val="en-US"/>
+        </w:rPr>
+        <w:t xml:space="preserve">Los </w:t>
+      </w:r>
+      <w:proofErr w:type="spellStart"/>
+      <w:r>
+        <w:rPr>
+          <w:lang w:val="en-US"/>
+        </w:rPr>
+        <w:t>procesos</w:t>
+      </w:r>
+      <w:proofErr w:type="spellEnd"/>
+      <w:r>
+        <w:rPr>
+          <w:lang w:val="en-US"/>
+        </w:rPr>
+        <w:t xml:space="preserve"> </w:t>
+      </w:r>
+      <w:proofErr w:type="spellStart"/>
+      <w:r>
+        <w:rPr>
+          <w:lang w:val="en-US"/>
+        </w:rPr>
+        <w:t>cognitivos</w:t>
+      </w:r>
+      <w:proofErr w:type="spellEnd"/>
+      <w:r>
+        <w:rPr>
+          <w:lang w:val="en-US"/>
+        </w:rPr>
+        <w:t xml:space="preserve"> </w:t>
+      </w:r>
+      <w:proofErr w:type="spellStart"/>
+      <w:r>
+        <w:rPr>
+          <w:lang w:val="en-US"/>
+        </w:rPr>
+        <w:t>propuestos</w:t>
+      </w:r>
+      <w:proofErr w:type="spellEnd"/>
+      <w:r>
+        <w:rPr>
+          <w:lang w:val="en-US"/>
+        </w:rPr>
+        <w:t xml:space="preserve"> por el PASS se </w:t>
+      </w:r>
+      <w:proofErr w:type="spellStart"/>
+      <w:r>
+        <w:rPr>
+          <w:lang w:val="en-US"/>
+        </w:rPr>
+        <w:t>encuentran</w:t>
+      </w:r>
+      <w:proofErr w:type="spellEnd"/>
+      <w:r>
+        <w:rPr>
+          <w:lang w:val="en-US"/>
+        </w:rPr>
+        <w:t xml:space="preserve"> </w:t>
+      </w:r>
+      <w:proofErr w:type="spellStart"/>
+      <w:r>
+        <w:rPr>
+          <w:lang w:val="en-US"/>
+        </w:rPr>
+        <w:t>relacionados</w:t>
+      </w:r>
+      <w:proofErr w:type="spellEnd"/>
+      <w:r>
+        <w:rPr>
+          <w:lang w:val="en-US"/>
+        </w:rPr>
+        <w:t xml:space="preserve"> con las </w:t>
+      </w:r>
+      <w:proofErr w:type="spellStart"/>
+      <w:r>
+        <w:rPr>
+          <w:lang w:val="en-US"/>
+        </w:rPr>
+        <w:t>destrezas</w:t>
+      </w:r>
+      <w:proofErr w:type="spellEnd"/>
+      <w:r>
+        <w:rPr>
+          <w:lang w:val="en-US"/>
+        </w:rPr>
+        <w:t xml:space="preserve"> de </w:t>
+      </w:r>
+      <w:proofErr w:type="spellStart"/>
+      <w:r>
+        <w:rPr>
+          <w:lang w:val="en-US"/>
+        </w:rPr>
+        <w:t>lectura</w:t>
+      </w:r>
+      <w:proofErr w:type="spellEnd"/>
+      <w:r>
+        <w:rPr>
+          <w:lang w:val="en-US"/>
+        </w:rPr>
+        <w:t xml:space="preserve">.  </w:t>
+      </w:r>
+      <w:proofErr w:type="spellStart"/>
+      <w:r>
+        <w:rPr>
+          <w:lang w:val="en-US"/>
+        </w:rPr>
+        <w:t>Estudios</w:t>
+      </w:r>
+      <w:proofErr w:type="spellEnd"/>
+      <w:r>
+        <w:rPr>
+          <w:lang w:val="en-US"/>
+        </w:rPr>
+        <w:t xml:space="preserve"> </w:t>
+      </w:r>
+      <w:proofErr w:type="spellStart"/>
+      <w:r>
+        <w:rPr>
+          <w:lang w:val="en-US"/>
+        </w:rPr>
+        <w:t>han</w:t>
+      </w:r>
+      <w:proofErr w:type="spellEnd"/>
+      <w:r>
+        <w:rPr>
+          <w:lang w:val="en-US"/>
+        </w:rPr>
+        <w:t xml:space="preserve"> </w:t>
+      </w:r>
+      <w:proofErr w:type="spellStart"/>
+      <w:r>
+        <w:rPr>
+          <w:lang w:val="en-US"/>
+        </w:rPr>
+        <w:t>demostrado</w:t>
+      </w:r>
+      <w:proofErr w:type="spellEnd"/>
+      <w:r>
+        <w:rPr>
+          <w:lang w:val="en-US"/>
+        </w:rPr>
+        <w:t xml:space="preserve"> que las </w:t>
+      </w:r>
+      <w:proofErr w:type="spellStart"/>
+      <w:r>
+        <w:rPr>
+          <w:lang w:val="en-US"/>
+        </w:rPr>
+        <w:t>destrezas</w:t>
+      </w:r>
+      <w:proofErr w:type="spellEnd"/>
+      <w:r>
+        <w:rPr>
+          <w:lang w:val="en-US"/>
+        </w:rPr>
+        <w:t xml:space="preserve"> </w:t>
+      </w:r>
+      <w:proofErr w:type="spellStart"/>
+      <w:r>
+        <w:rPr>
+          <w:lang w:val="en-US"/>
+        </w:rPr>
+        <w:t>básicas</w:t>
+      </w:r>
+      <w:proofErr w:type="spellEnd"/>
+      <w:r>
+        <w:rPr>
+          <w:lang w:val="en-US"/>
+        </w:rPr>
+        <w:t xml:space="preserve"> de </w:t>
+      </w:r>
+      <w:proofErr w:type="spellStart"/>
+      <w:r>
+        <w:rPr>
+          <w:lang w:val="en-US"/>
+        </w:rPr>
+        <w:t>lectura</w:t>
+      </w:r>
+      <w:proofErr w:type="spellEnd"/>
+      <w:r>
+        <w:rPr>
+          <w:lang w:val="en-US"/>
+        </w:rPr>
+        <w:t xml:space="preserve"> se </w:t>
+      </w:r>
+      <w:proofErr w:type="spellStart"/>
+      <w:r>
+        <w:rPr>
+          <w:lang w:val="en-US"/>
+        </w:rPr>
+        <w:t>encuentran</w:t>
+      </w:r>
+      <w:proofErr w:type="spellEnd"/>
+      <w:r>
+        <w:rPr>
+          <w:lang w:val="en-US"/>
+        </w:rPr>
+        <w:t xml:space="preserve"> </w:t>
+      </w:r>
+      <w:proofErr w:type="spellStart"/>
+      <w:r>
+        <w:rPr>
+          <w:lang w:val="en-US"/>
+        </w:rPr>
+        <w:t>relacionadas</w:t>
+      </w:r>
+      <w:proofErr w:type="spellEnd"/>
+      <w:r>
+        <w:rPr>
+          <w:lang w:val="en-US"/>
+        </w:rPr>
+        <w:t xml:space="preserve"> con la </w:t>
+      </w:r>
+      <w:proofErr w:type="spellStart"/>
+      <w:r>
+        <w:rPr>
+          <w:lang w:val="en-US"/>
+        </w:rPr>
+        <w:t>planificación</w:t>
+      </w:r>
+      <w:proofErr w:type="spellEnd"/>
+      <w:r>
+        <w:rPr>
+          <w:lang w:val="en-US"/>
+        </w:rPr>
+        <w:t xml:space="preserve"> </w:t>
+      </w:r>
+      <w:r>
+        <w:rPr>
+          <w:lang w:val="en-US"/>
+        </w:rPr>
+        <w:fldChar w:fldCharType="begin" w:fldLock="1"/>
+      </w:r>
+      <w:r>
+        <w:rPr>
+          <w:lang w:val="en-US"/>
+        </w:rPr>
+        <w:instrText>ADDIN CSL_CITATION {"citationItems":[{"id":"ITEM-1","itemData":{"DOI":"10.5539/ass.v7n10p44","ISBN":"1911-2025, 1911-2017","ISSN":"1911-2025","abstract":"This study discusses the Cognitive Assessment System (CAS) in assessing cognitive processing. CAS is capable of measuring not only the cognitive ability and process but also of able to determine the deficits in relation with specific reading skills. Therefore, this study aims to examine the relationship of PASS cognitive processes with the reading components of Wide Range Achievement Test-4 (WRAT-4). The CAS and WRAT-4 were administered to a hundred primary standard three Malaysian children but based on American norms. The full scale of CAS mean scores was 98 which is the average level of cognitive processing among the subjects. While the WRAT-4 reading components showed the mean score of overall reading performance was 90 which slightly reach the average level. Correlation analysis revealed that cognitive processes were significantly correlated with overall reading performance with r=0789, p&lt;0.01. Simultaneous and Planning processing had quite strong relationship with the overall reading performance which was r=0.724, p&lt;0.01 and r=0.676, p&lt;0.01 respectively. However, Successive processing had low score of r = 0.393, p &lt; 0.01 for the correlation with reading comprehension. CAS is one of the alternatives in providing such capabilities in measuring cognitive processes that could predict reading deficits and relevant to identify performance on reading-related skills.","author":[{"dropping-particle":"","family":"Keat","given":"Ooi Boon","non-dropping-particle":"","parse-names":false,"suffix":""},{"dropping-particle":"Bin","family":"Hj. Ismail","given":"Khaidzir","non-dropping-particle":"","parse-names":false,"suffix":""}],"container-title":"Asian Social Science","id":"ITEM-1","issue":"10","issued":{"date-parts":[["2011","9","29"]]},"page":"44-52","title":"The Relationship between Cognitive Processing and Reading","type":"article-journal","volume":"7"},"uris":["http://www.mendeley.com/documents/?uuid=b4b0e0cc-00b2-4e87-8588-8ba305d4eb49"]},{"id":"ITEM-2","itemData":{"DOI":"10.1080/02702710802153412","ISBN":"0270-2711, 1521-0685","ISSN":"0270-2711","author":[{"dropping-particle":"","family":"Das","given":"J P","non-dropping-particle":"","parse-names":false,"suffix":""},{"dropping-particle":"","family":"Georgiou","given":"George","non-dropping-particle":"","parse-names":false,"suffix":""},{"dropping-particle":"","family":"Janzen","given":"Troy","non-dropping-particle":"","parse-names":false,"suffix":""}],"container-title":"Reading Psychology","id":"ITEM-2","issue":"4","issued":{"date-parts":[["2008","8"]]},"language":"en","page":"366-393","title":"Influence of Distal and Proximal Cognitive Processes on Word Reading","type":"article-journal","volume":"29"},"uris":["http://www.mendeley.com/documents/?uuid=fe4102de-629b-4bf2-8c2a-5335eef6d66d"]}],"mendeley":{"formattedCitation":"(Das et al., 2008; Keat &amp; Hj. Ismail, 2011)","manualFormatting":"(Das et al., 2008; Keat &amp; Hj.  Ismail, 2011)","plainTextFormattedCitation":"(Das et al., 2008; Keat &amp; Hj. Ismail, 2011)","previouslyFormattedCitation":"(Das et al., 2008; Keat &amp; Hj. Ismail, 2011)"},"properties":{"noteIndex":0},"schema":"https://github.com/citation-style-language/schema/raw/master/csl-citation.json"}</w:instrText>
+      </w:r>
+      <w:r>
+        <w:rPr>
+          <w:lang w:val="en-US"/>
+        </w:rPr>
+        <w:fldChar w:fldCharType="separate"/>
+      </w:r>
+      <w:r>
+        <w:rPr>
+          <w:noProof/>
+          <w:lang w:val="en-US"/>
+        </w:rPr>
+        <w:t>(Das et al., 2008; Keat &amp; Hj.  Ismail, 2011)</w:t>
+      </w:r>
+      <w:r>
+        <w:rPr>
+          <w:lang w:val="en-US"/>
+        </w:rPr>
+        <w:fldChar w:fldCharType="end"/>
+      </w:r>
+      <w:r>
+        <w:rPr>
+          <w:lang w:val="en-US"/>
+        </w:rPr>
+        <w:t xml:space="preserve">, </w:t>
+      </w:r>
+      <w:proofErr w:type="spellStart"/>
+      <w:r>
+        <w:rPr>
+          <w:lang w:val="en-US"/>
+        </w:rPr>
+        <w:t>procesamiento</w:t>
+      </w:r>
+      <w:proofErr w:type="spellEnd"/>
+      <w:r>
+        <w:rPr>
+          <w:lang w:val="en-US"/>
+        </w:rPr>
+        <w:t xml:space="preserve"> </w:t>
+      </w:r>
+      <w:proofErr w:type="spellStart"/>
+      <w:r>
+        <w:rPr>
+          <w:lang w:val="en-US"/>
+        </w:rPr>
+        <w:t>simultáneo</w:t>
+      </w:r>
+      <w:proofErr w:type="spellEnd"/>
+      <w:r>
+        <w:rPr>
+          <w:lang w:val="en-US"/>
+        </w:rPr>
+        <w:t xml:space="preserve"> </w:t>
+      </w:r>
+      <w:r>
+        <w:rPr>
+          <w:lang w:val="en-US"/>
+        </w:rPr>
+        <w:fldChar w:fldCharType="begin" w:fldLock="1"/>
+      </w:r>
+      <w:r>
+        <w:rPr>
+          <w:lang w:val="en-US"/>
+        </w:rPr>
+        <w:instrText>ADDIN CSL_CITATION {"citationItems":[{"id":"ITEM-1","itemData":{"author":[{"dropping-particle":"","family":"Papadopoulos","given":"T","non-dropping-particle":"","parse-names":false,"suffix":""},{"dropping-particle":"","family":"Charalambous","given":"A","non-dropping-particle":"","parse-names":false,"suffix":""},{"dropping-particle":"","family":"Androniki","given":"K","non-dropping-particle":"","parse-names":false,"suffix":""},{"dropping-particle":"","family":"Loizou","given":"M","non-dropping-particle":"","parse-names":false,"suffix":""}],"container-title":"European Journal of Psychology of Education","id":"ITEM-1","issue":"1","issued":{"date-parts":[["2004"]]},"page":"79-105","title":"Kindergarten cognitive intervention for reading difficulties: The PREP remediation in Greek","type":"article-journal","volume":"19"},"uris":["http://www.mendeley.com/documents/?uuid=da455c52-a206-4ef4-bebb-cce354604b56"]},{"id":"ITEM-2","itemData":{"DOI":"10.5539/ass.v7n10p44","ISBN":"1911-2025, 1911-2017","ISSN":"1911-2025","abstract":"This study discusses the Cognitive Assessment System (CAS) in assessing cognitive processing. CAS is capable of measuring not only the cognitive ability and process but also of able to determine the deficits in relation with specific reading skills. Therefore, this study aims to examine the relationship of PASS cognitive processes with the reading components of Wide Range Achievement Test-4 (WRAT-4). The CAS and WRAT-4 were administered to a hundred primary standard three Malaysian children but based on American norms. The full scale of CAS mean scores was 98 which is the average level of cognitive processing among the subjects. While the WRAT-4 reading components showed the mean score of overall reading performance was 90 which slightly reach the average level. Correlation analysis revealed that cognitive processes were significantly correlated with overall reading performance with r=0789, p&lt;0.01. Simultaneous and Planning processing had quite strong relationship with the overall reading performance which was r=0.724, p&lt;0.01 and r=0.676, p&lt;0.01 respectively. However, Successive processing had low score of r = 0.393, p &lt; 0.01 for the correlation with reading comprehension. CAS is one of the alternatives in providing such capabilities in measuring cognitive processes that could predict reading deficits and relevant to identify performance on reading-related skills.","author":[{"dropping-particle":"","family":"Keat","given":"Ooi Boon","non-dropping-particle":"","parse-names":false,"suffix":""},{"dropping-particle":"Bin","family":"Hj. Ismail","given":"Khaidzir","non-dropping-particle":"","parse-names":false,"suffix":""}],"container-title":"Asian Social Science","id":"ITEM-2","issue":"10","issued":{"date-parts":[["2011","9","29"]]},"page":"44-52","title":"The Relationship between Cognitive Processing and Reading","type":"article-journal","volume":"7"},"uris":["http://www.mendeley.com/documents/?uuid=b4b0e0cc-00b2-4e87-8588-8ba305d4eb49"]},{"id":"ITEM-3","itemData":{"DOI":"10.1080/02702710802153412","ISBN":"0270-2711, 1521-0685","ISSN":"0270-2711","author":[{"dropping-particle":"","family":"Das","given":"J P","non-dropping-particle":"","parse-names":false,"suffix":""},{"dropping-particle":"","family":"Georgiou","given":"George","non-dropping-particle":"","parse-names":false,"suffix":""},{"dropping-particle":"","family":"Janzen","given":"Troy","non-dropping-particle":"","parse-names":false,"suffix":""}],"container-title":"Reading Psychology","id":"ITEM-3","issue":"4","issued":{"date-parts":[["2008","8"]]},"language":"en","page":"366-393","title":"Influence of Distal and Proximal Cognitive Processes on Word Reading","type":"article-journal","volume":"29"},"uris":["http://www.mendeley.com/documents/?uuid=fe4102de-629b-4bf2-8c2a-5335eef6d66d"]}],"mendeley":{"formattedCitation":"(Das et al., 2008; Keat &amp; Hj. Ismail, 2011; Papadopoulos et al., 2004)","manualFormatting":"(Das et al., 2008; Keat &amp; Hj.  Ismail, 2011; Papadopoulos et al., 2004)","plainTextFormattedCitation":"(Das et al., 2008; Keat &amp; Hj. Ismail, 2011; Papadopoulos et al., 2004)","previouslyFormattedCitation":"(Das et al., 2008; Keat &amp; Hj. Ismail, 2011; Papadopoulos et al., 2004)"},"properties":{"noteIndex":0},"schema":"https://github.com/citation-style-language/schema/raw/master/csl-citation.json"}</w:instrText>
+      </w:r>
+      <w:r>
+        <w:rPr>
+          <w:lang w:val="en-US"/>
+        </w:rPr>
+        <w:fldChar w:fldCharType="separate"/>
+      </w:r>
+      <w:r>
+        <w:rPr>
+          <w:noProof/>
+          <w:lang w:val="en-US"/>
+        </w:rPr>
+        <w:t>(Das et al., 2008; Keat &amp; Hj.  Ismail, 2011; Papadopoulos et al., 2004)</w:t>
+      </w:r>
+      <w:r>
+        <w:rPr>
+          <w:lang w:val="en-US"/>
+        </w:rPr>
+        <w:fldChar w:fldCharType="end"/>
+      </w:r>
+      <w:r>
+        <w:rPr>
+          <w:lang w:val="en-US"/>
+        </w:rPr>
+        <w:t xml:space="preserve"> y </w:t>
+      </w:r>
+      <w:proofErr w:type="spellStart"/>
+      <w:r>
+        <w:rPr>
+          <w:lang w:val="en-US"/>
+        </w:rPr>
+        <w:t>procesamiento</w:t>
+      </w:r>
+      <w:proofErr w:type="spellEnd"/>
+      <w:r>
+        <w:rPr>
+          <w:lang w:val="en-US"/>
+        </w:rPr>
+        <w:t xml:space="preserve"> </w:t>
+      </w:r>
+      <w:proofErr w:type="spellStart"/>
+      <w:r>
+        <w:rPr>
+          <w:lang w:val="en-US"/>
+        </w:rPr>
+        <w:t>sucesivo</w:t>
+      </w:r>
+      <w:proofErr w:type="spellEnd"/>
+      <w:r>
+        <w:rPr>
+          <w:lang w:val="en-US"/>
+        </w:rPr>
+        <w:t xml:space="preserve"> </w:t>
+      </w:r>
+      <w:r>
+        <w:rPr>
+          <w:lang w:val="en-US"/>
+        </w:rPr>
+        <w:fldChar w:fldCharType="begin" w:fldLock="1"/>
+      </w:r>
+      <w:r>
+        <w:rPr>
+          <w:lang w:val="en-US"/>
+        </w:rPr>
+        <w:instrText>ADDIN CSL_CITATION {"citationItems":[{"id":"ITEM-1","itemData":{"author":[{"dropping-particle":"","family":"Joseph","given":"L M","non-dropping-particle":"","parse-names":false,"suffix":""},{"dropping-particle":"","family":"McCachran","given":"M E","non-dropping-particle":"","parse-names":false,"suffix":""},{"dropping-particle":"","family":"Naglieri","given":"J A","non-dropping-particle":"","parse-names":false,"suffix":""}],"container-title":"Journal of Research in Reading","id":"ITEM-1","issue":"3","issued":{"date-parts":[["2003"]]},"page":"304-314","title":"PASS cognitive processes, phonological processes, and basic reading performance for a sample of referred primary-grade children","type":"article-journal","volume":"26"},"uris":["http://www.mendeley.com/documents/?uuid=1a4083c5-69d0-48ef-b9ac-d2f01e49c0ac"]},{"id":"ITEM-2","itemData":{"DOI":"10.1080/02702710802153412","ISBN":"0270-2711, 1521-0685","ISSN":"0270-2711","author":[{"dropping-particle":"","family":"Das","given":"J P","non-dropping-particle":"","parse-names":false,"suffix":""},{"dropping-particle":"","family":"Georgiou","given":"George","non-dropping-particle":"","parse-names":false,"suffix":""},{"dropping-particle":"","family":"Janzen","given":"Troy","non-dropping-particle":"","parse-names":false,"suffix":""}],"container-title":"Reading Psychology","id":"ITEM-2","issue":"4","issued":{"date-parts":[["2008","8"]]},"language":"en","page":"366-393","title":"Influence of Distal and Proximal Cognitive Processes on Word Reading","type":"article-journal","volume":"29"},"uris":["http://www.mendeley.com/documents/?uuid=fe4102de-629b-4bf2-8c2a-5335eef6d66d"]},{"id":"ITEM-3","itemData":{"DOI":"10.5539/ass.v7n10p44","ISBN":"1911-2025, 1911-2017","ISSN":"1911-2025","abstract":"This study discusses the Cognitive Assessment System (CAS) in assessing cognitive processing. CAS is capable of measuring not only the cognitive ability and process but also of able to determine the deficits in relation with specific reading skills. Therefore, this study aims to examine the relationship of PASS cognitive processes with the reading components of Wide Range Achievement Test-4 (WRAT-4). The CAS and WRAT-4 were administered to a hundred primary standard three Malaysian children but based on American norms. The full scale of CAS mean scores was 98 which is the average level of cognitive processing among the subjects. While the WRAT-4 reading components showed the mean score of overall reading performance was 90 which slightly reach the average level. Correlation analysis revealed that cognitive processes were significantly correlated with overall reading performance with r=0789, p&lt;0.01. Simultaneous and Planning processing had quite strong relationship with the overall reading performance which was r=0.724, p&lt;0.01 and r=0.676, p&lt;0.01 respectively. However, Successive processing had low score of r = 0.393, p &lt; 0.01 for the correlation with reading comprehension. CAS is one of the alternatives in providing such capabilities in measuring cognitive processes that could predict reading deficits and relevant to identify performance on reading-related skills.","author":[{"dropping-particle":"","family":"Keat","given":"Ooi Boon","non-dropping-particle":"","parse-names":false,"suffix":""},{"dropping-particle":"Bin","family":"Hj. Ismail","given":"Khaidzir","non-dropping-particle":"","parse-names":false,"suffix":""}],"container-title":"Asian Social Science","id":"ITEM-3","issue":"10","issued":{"date-parts":[["2011","9","29"]]},"page":"44-52","title":"The Relationship between Cognitive Processing and Reading","type":"article-journal","volume":"7"},"uris":["http://www.mendeley.com/documents/?uuid=b4b0e0cc-00b2-4e87-8588-8ba305d4eb49"]},{"id":"ITEM-4","itemData":{"author":[{"dropping-particle":"","family":"Papadopoulos","given":"T","non-dropping-particle":"","parse-names":false,"suffix":""},{"dropping-particle":"","family":"Charalambous","given":"A","non-dropping-particle":"","parse-names":false,"suffix":""},{"dropping-particle":"","family":"Androniki","given":"K","non-dropping-particle":"","parse-names":false,"suffix":""},{"dropping-particle":"","family":"Loizou","given":"M","non-dropping-particle":"","parse-names":false,"suffix":""}],"container-title":"European Journal of Psychology of Education","id":"ITEM-4","issue":"1","issued":{"date-parts":[["2004"]]},"page":"79-105","title":"Kindergarten cognitive intervention for reading difficulties: The PREP remediation in Greek","type":"article-journal","volume":"19"},"uris":["http://www.mendeley.com/documents/?uuid=da455c52-a206-4ef4-bebb-cce354604b56"]}],"mendeley":{"formattedCitation":"(Das et al., 2008; Joseph et al., 2003; Keat &amp; Hj. Ismail, 2011; Papadopoulos et al., 2004)","manualFormatting":"(Das et al., 2008; Joseph et al., 2003; Keat &amp; Hj.  Ismail, 2011; Papadopoulos et al., 2004)","plainTextFormattedCitation":"(Das et al., 2008; Joseph et al., 2003; Keat &amp; Hj. Ismail, 2011; Papadopoulos et al., 2004)","previouslyFormattedCitation":"(Das et al., 2008; Joseph et al., 2003; Keat &amp; Hj. Ismail, 2011; Papadopoulos et al., 2004)"},"properties":{"noteIndex":0},"schema":"https://github.com/citation-style-language/schema/raw/master/csl-citation.json"}</w:instrText>
+      </w:r>
+      <w:r>
+        <w:rPr>
+          <w:lang w:val="en-US"/>
+        </w:rPr>
+        <w:fldChar w:fldCharType="separate"/>
+      </w:r>
+      <w:r>
+        <w:rPr>
+          <w:noProof/>
+          <w:lang w:val="en-US"/>
+        </w:rPr>
+        <w:t>(Das et al., 2008; Joseph et al., 2003; Keat &amp; Hj.  Ismail, 2011; Papadopoulos et al., 2004)</w:t>
+      </w:r>
+      <w:r>
+        <w:rPr>
+          <w:lang w:val="en-US"/>
+        </w:rPr>
+        <w:fldChar w:fldCharType="end"/>
+      </w:r>
+      <w:r>
+        <w:rPr>
+          <w:lang w:val="en-US"/>
+        </w:rPr>
+        <w:t>.</w:t>
       </w:r>
     </w:p>
     <w:p>
       <w:pPr>
         <w:pStyle w:val="Heading2"/>
-      </w:pPr>
-      <w:r>
-        <w:t>Componente estadístico</w:t>
+        <w:rPr>
+          <w:lang w:val="en-US"/>
+        </w:rPr>
+      </w:pPr>
+      <w:r>
+        <w:rPr>
+          <w:lang w:val="en-US"/>
+        </w:rPr>
+        <w:t>Methodological c</w:t>
+      </w:r>
+      <w:r>
+        <w:rPr>
+          <w:lang w:val="en-US"/>
+        </w:rPr>
+        <w:t>omponent</w:t>
       </w:r>
     </w:p>
     <w:p>
       <w:pPr>
-        <w:pStyle w:val="Heading2"/>
-      </w:pPr>
-      <w:r>
-        <w:t>Hallazgos de estudios</w:t>
+        <w:pStyle w:val="APA-Texto0"/>
+        <w:rPr>
+          <w:lang w:val="en-US"/>
+        </w:rPr>
+      </w:pPr>
+      <w:r>
+        <w:rPr>
+          <w:lang w:val="en-US"/>
+        </w:rPr>
+        <w:t xml:space="preserve">The studies reviewed </w:t>
+      </w:r>
+      <w:r>
+        <w:rPr>
+          <w:lang w:val="en-US"/>
+        </w:rPr>
+        <w:t>primar</w:t>
+      </w:r>
+      <w:r>
+        <w:rPr>
+          <w:lang w:val="en-US"/>
+        </w:rPr>
+        <w:t>i</w:t>
+      </w:r>
+      <w:r>
+        <w:rPr>
+          <w:lang w:val="en-US"/>
+        </w:rPr>
+        <w:t xml:space="preserve">ly </w:t>
+      </w:r>
+      <w:r>
+        <w:rPr>
+          <w:lang w:val="en-US"/>
+        </w:rPr>
+        <w:t xml:space="preserve">used </w:t>
+      </w:r>
+      <w:r>
+        <w:rPr>
+          <w:lang w:val="en-US"/>
+        </w:rPr>
+        <w:t>pre</w:t>
+      </w:r>
+      <w:r>
+        <w:rPr>
+          <w:lang w:val="en-US"/>
+        </w:rPr>
+        <w:t>test-posttest design with multiple experimental groups</w:t>
+      </w:r>
+      <w:r>
+        <w:rPr>
+          <w:lang w:val="en-US"/>
+        </w:rPr>
+        <w:t xml:space="preserve"> (), </w:t>
+      </w:r>
+      <w:r>
+        <w:rPr>
+          <w:lang w:val="en-US"/>
+        </w:rPr>
+        <w:t>pre</w:t>
+      </w:r>
+      <w:r>
+        <w:rPr>
+          <w:lang w:val="en-US"/>
+        </w:rPr>
+        <w:t xml:space="preserve">test-posttest design with comparison group (), and randomized control trials </w:t>
+      </w:r>
+      <w:r>
+        <w:rPr>
+          <w:lang w:val="en-US"/>
+        </w:rPr>
+        <w:t>(RCT) with pretest-posttest</w:t>
+      </w:r>
+      <w:r>
+        <w:rPr>
+          <w:lang w:val="en-US"/>
+        </w:rPr>
+        <w:t>. These were studies that compared two</w:t>
+      </w:r>
+      <w:r>
+        <w:rPr>
+          <w:lang w:val="en-US"/>
+        </w:rPr>
+        <w:t xml:space="preserve"> or more technology-based interventions. </w:t>
+      </w:r>
+      <w:r>
+        <w:rPr>
+          <w:lang w:val="en-US"/>
+        </w:rPr>
+        <w:t>The study design has to be inferred for (19.05%) of the articles discussed</w:t>
+      </w:r>
+      <w:r>
+        <w:rPr>
+          <w:lang w:val="en-US"/>
+        </w:rPr>
+        <w:t xml:space="preserve"> because these did not state an explicit study design. In these cases, </w:t>
+      </w:r>
+      <w:r>
+        <w:rPr>
+          <w:lang w:val="en-US"/>
+        </w:rPr>
+        <w:t xml:space="preserve">the study design </w:t>
+      </w:r>
+      <w:r>
+        <w:rPr>
+          <w:lang w:val="en-US"/>
+        </w:rPr>
+        <w:t xml:space="preserve">was inferred </w:t>
+      </w:r>
+      <w:r>
+        <w:rPr>
+          <w:lang w:val="en-US"/>
+        </w:rPr>
+        <w:t>from more general descriptions</w:t>
+      </w:r>
+      <w:r>
+        <w:rPr>
+          <w:lang w:val="en-US"/>
+        </w:rPr>
+        <w:t xml:space="preserve"> in </w:t>
+      </w:r>
+      <w:r>
+        <w:rPr>
+          <w:lang w:val="en-US"/>
+        </w:rPr>
+        <w:t>the methods section</w:t>
+      </w:r>
+      <w:r>
+        <w:rPr>
+          <w:lang w:val="en-US"/>
+        </w:rPr>
+        <w:t>.</w:t>
+      </w:r>
+      <w:r>
+        <w:rPr>
+          <w:lang w:val="en-US"/>
+        </w:rPr>
+        <w:t xml:space="preserve"> </w:t>
+      </w:r>
+      <w:r>
+        <w:rPr>
+          <w:lang w:val="en-US"/>
+        </w:rPr>
+        <w:t xml:space="preserve">Most studies used random assignment </w:t>
+      </w:r>
+      <w:r>
+        <w:rPr>
+          <w:lang w:val="en-US"/>
+        </w:rPr>
+        <w:t xml:space="preserve">() </w:t>
+      </w:r>
+      <w:r>
+        <w:rPr>
+          <w:lang w:val="en-US"/>
+        </w:rPr>
+        <w:t xml:space="preserve">to allocate participants to each </w:t>
+      </w:r>
+      <w:r>
+        <w:rPr>
+          <w:lang w:val="en-US"/>
+        </w:rPr>
+        <w:t>group in the study</w:t>
+      </w:r>
+      <w:r>
+        <w:rPr>
+          <w:lang w:val="en-US"/>
+        </w:rPr>
+        <w:t>, yet not many were considered to meet RCT standards by their authors</w:t>
+      </w:r>
+      <w:r>
+        <w:rPr>
+          <w:lang w:val="en-US"/>
+        </w:rPr>
+        <w:t xml:space="preserve">. </w:t>
+      </w:r>
+      <w:r>
+        <w:rPr>
+          <w:lang w:val="en-US"/>
+        </w:rPr>
+        <w:t>Studies were balanced with regards to balancing the different study’s groups based on important characteristics (balanced = , not balanced = )</w:t>
+      </w:r>
+      <w:r>
+        <w:rPr>
+          <w:lang w:val="en-US"/>
+        </w:rPr>
+        <w:t>, but only a few studies counterbalanced the order of test administration</w:t>
+      </w:r>
+      <w:r>
+        <w:rPr>
+          <w:lang w:val="en-US"/>
+        </w:rPr>
+        <w:t xml:space="preserve"> ()</w:t>
+      </w:r>
+      <w:r>
+        <w:rPr>
+          <w:lang w:val="en-US"/>
+        </w:rPr>
+        <w:t>, which is extremely important to protect the validity of the</w:t>
+      </w:r>
+      <w:r>
+        <w:rPr>
+          <w:lang w:val="en-US"/>
+        </w:rPr>
+        <w:t xml:space="preserve"> </w:t>
+      </w:r>
+      <w:proofErr w:type="gramStart"/>
+      <w:r>
+        <w:rPr>
+          <w:lang w:val="en-US"/>
+        </w:rPr>
+        <w:t>measurements</w:t>
+      </w:r>
+      <w:r>
+        <w:rPr>
+          <w:lang w:val="en-US"/>
+        </w:rPr>
+        <w:t>, or</w:t>
+      </w:r>
+      <w:proofErr w:type="gramEnd"/>
+      <w:r>
+        <w:rPr>
+          <w:lang w:val="en-US"/>
+        </w:rPr>
+        <w:t xml:space="preserve"> </w:t>
+      </w:r>
+      <w:r>
+        <w:rPr>
+          <w:lang w:val="en-US"/>
+        </w:rPr>
+        <w:t>used a probabilistic sampling ()</w:t>
+      </w:r>
+      <w:r>
+        <w:rPr>
+          <w:lang w:val="en-US"/>
+        </w:rPr>
+        <w:t>.</w:t>
+      </w:r>
+      <w:r>
+        <w:rPr>
+          <w:lang w:val="en-US"/>
+        </w:rPr>
+        <w:t xml:space="preserve"> </w:t>
+      </w:r>
+      <w:r>
+        <w:rPr>
+          <w:lang w:val="en-US"/>
+        </w:rPr>
+        <w:t>The m</w:t>
+      </w:r>
+      <w:r>
+        <w:rPr>
+          <w:lang w:val="en-US"/>
+        </w:rPr>
+        <w:t xml:space="preserve">edian </w:t>
+      </w:r>
+      <w:r>
+        <w:rPr>
+          <w:lang w:val="en-US"/>
+        </w:rPr>
+        <w:t xml:space="preserve">number of participants across studies was 31, but </w:t>
+      </w:r>
+      <w:r>
+        <w:rPr>
+          <w:lang w:val="en-US"/>
+        </w:rPr>
+        <w:t xml:space="preserve">it varied </w:t>
+      </w:r>
+      <w:r>
+        <w:rPr>
+          <w:lang w:val="en-US"/>
+        </w:rPr>
+        <w:t>great</w:t>
+      </w:r>
+      <w:r>
+        <w:rPr>
+          <w:lang w:val="en-US"/>
+        </w:rPr>
+        <w:t>ly</w:t>
+      </w:r>
+      <w:r>
+        <w:rPr>
+          <w:lang w:val="en-US"/>
+        </w:rPr>
+        <w:t xml:space="preserve"> across studies</w:t>
+      </w:r>
+      <w:r>
+        <w:rPr>
+          <w:lang w:val="en-US"/>
+        </w:rPr>
+        <w:t xml:space="preserve"> (minimum = 2, maximum = 744). </w:t>
+      </w:r>
+      <w:r>
+        <w:rPr>
+          <w:lang w:val="en-US"/>
+        </w:rPr>
+        <w:t xml:space="preserve">Most </w:t>
+      </w:r>
+      <w:r>
+        <w:rPr>
+          <w:lang w:val="en-US"/>
+        </w:rPr>
+        <w:t>studies worked with four</w:t>
+      </w:r>
+      <w:r>
+        <w:rPr>
+          <w:lang w:val="en-US"/>
+        </w:rPr>
+        <w:t>-</w:t>
+      </w:r>
+      <w:r>
+        <w:rPr>
+          <w:lang w:val="en-US"/>
+        </w:rPr>
+        <w:t xml:space="preserve"> </w:t>
+      </w:r>
+      <w:r>
+        <w:rPr>
+          <w:lang w:val="en-US"/>
+        </w:rPr>
+        <w:t>to</w:t>
+      </w:r>
+      <w:r>
+        <w:rPr>
+          <w:lang w:val="en-US"/>
+        </w:rPr>
+        <w:t xml:space="preserve"> </w:t>
+      </w:r>
+      <w:r>
+        <w:rPr>
+          <w:lang w:val="en-US"/>
+        </w:rPr>
+        <w:t>eight</w:t>
+      </w:r>
+      <w:r>
+        <w:rPr>
+          <w:lang w:val="en-US"/>
+        </w:rPr>
+        <w:t>-</w:t>
+      </w:r>
+      <w:r>
+        <w:rPr>
+          <w:lang w:val="en-US"/>
+        </w:rPr>
+        <w:t xml:space="preserve"> yea</w:t>
+      </w:r>
+      <w:r>
+        <w:rPr>
+          <w:lang w:val="en-US"/>
+        </w:rPr>
+        <w:t>r-</w:t>
+      </w:r>
+      <w:r>
+        <w:rPr>
+          <w:lang w:val="en-US"/>
+        </w:rPr>
+        <w:t>old</w:t>
+      </w:r>
+      <w:r>
+        <w:rPr>
+          <w:lang w:val="en-US"/>
+        </w:rPr>
+        <w:t xml:space="preserve"> </w:t>
+      </w:r>
+      <w:r>
+        <w:rPr>
+          <w:lang w:val="en-US"/>
+        </w:rPr>
+        <w:t xml:space="preserve">children </w:t>
+      </w:r>
+      <w:r>
+        <w:rPr>
+          <w:lang w:val="en-US"/>
+        </w:rPr>
+        <w:t>() from Kindergarten to fourth grade ()</w:t>
+      </w:r>
+      <w:r>
+        <w:rPr>
+          <w:lang w:val="en-US"/>
+        </w:rPr>
+        <w:t>, whose main language was English</w:t>
+      </w:r>
+      <w:r>
+        <w:rPr>
+          <w:lang w:val="en-US"/>
+        </w:rPr>
+        <w:t xml:space="preserve">. </w:t>
       </w:r>
     </w:p>
     <w:p>
       <w:pPr>
-        <w:pStyle w:val="Heading2"/>
-      </w:pPr>
-      <w:r>
-        <w:t>Hallazgos de la revisión</w:t>
+        <w:pStyle w:val="APA-Texto0"/>
+        <w:rPr>
+          <w:lang w:val="en-US"/>
+        </w:rPr>
+      </w:pPr>
+      <w:r>
+        <w:rPr>
+          <w:lang w:val="en-US"/>
+        </w:rPr>
+        <w:t>Intervention implementation details are also described, as th</w:t>
+      </w:r>
+      <w:r>
+        <w:rPr>
+          <w:lang w:val="en-US"/>
+        </w:rPr>
+        <w:t>ese</w:t>
+      </w:r>
+      <w:r>
+        <w:rPr>
+          <w:lang w:val="en-US"/>
+        </w:rPr>
+        <w:t xml:space="preserve"> prove valuable information about under which circumstances were the interventions tested. </w:t>
+      </w:r>
+      <w:r>
+        <w:rPr>
+          <w:lang w:val="en-US"/>
+        </w:rPr>
+        <w:t xml:space="preserve">A great number of </w:t>
+      </w:r>
+      <w:r>
+        <w:rPr>
+          <w:lang w:val="en-US"/>
+        </w:rPr>
+        <w:lastRenderedPageBreak/>
+        <w:t xml:space="preserve">interventions were tested in the different studies, but </w:t>
+      </w:r>
+      <w:proofErr w:type="spellStart"/>
+      <w:r>
+        <w:rPr>
+          <w:lang w:val="en-US"/>
+        </w:rPr>
+        <w:t>GraphoGame</w:t>
+      </w:r>
+      <w:proofErr w:type="spellEnd"/>
+      <w:r>
+        <w:rPr>
+          <w:lang w:val="en-US"/>
+        </w:rPr>
+        <w:t>,</w:t>
+      </w:r>
+      <w:r>
+        <w:rPr>
+          <w:lang w:val="en-US"/>
+        </w:rPr>
+        <w:t xml:space="preserve"> in its different variants</w:t>
+      </w:r>
+      <w:r>
+        <w:rPr>
+          <w:lang w:val="en-US"/>
+        </w:rPr>
+        <w:t>,</w:t>
+      </w:r>
+      <w:r>
+        <w:rPr>
+          <w:lang w:val="en-US"/>
+        </w:rPr>
+        <w:t xml:space="preserve"> </w:t>
+      </w:r>
+      <w:r>
+        <w:rPr>
+          <w:lang w:val="en-US"/>
+        </w:rPr>
+        <w:t xml:space="preserve">is </w:t>
+      </w:r>
+      <w:r>
+        <w:rPr>
+          <w:lang w:val="en-US"/>
+        </w:rPr>
+        <w:t xml:space="preserve">the most used </w:t>
+      </w:r>
+      <w:r>
+        <w:rPr>
+          <w:lang w:val="en-US"/>
+        </w:rPr>
+        <w:t xml:space="preserve">technology-based intervention </w:t>
+      </w:r>
+      <w:r>
+        <w:rPr>
+          <w:lang w:val="en-US"/>
+        </w:rPr>
+        <w:t>(</w:t>
+      </w:r>
+      <w:r>
+        <w:rPr>
+          <w:lang w:val="en-US"/>
+        </w:rPr>
+        <w:t>33%</w:t>
+      </w:r>
+      <w:r>
+        <w:rPr>
+          <w:lang w:val="en-US"/>
+        </w:rPr>
+        <w:t>)</w:t>
+      </w:r>
+      <w:r>
+        <w:rPr>
+          <w:lang w:val="en-US"/>
+        </w:rPr>
+        <w:t>.</w:t>
+      </w:r>
+      <w:r>
+        <w:rPr>
+          <w:lang w:val="en-US"/>
+        </w:rPr>
+        <w:t xml:space="preserve"> Most studies did not report the number of sessions provided to the participants ()</w:t>
+      </w:r>
+      <w:r>
+        <w:rPr>
+          <w:lang w:val="en-US"/>
+        </w:rPr>
+        <w:t xml:space="preserve">, but </w:t>
+      </w:r>
+      <w:r>
+        <w:rPr>
+          <w:lang w:val="en-US"/>
+        </w:rPr>
+        <w:t xml:space="preserve">there was great variability </w:t>
+      </w:r>
+      <w:r>
+        <w:rPr>
+          <w:lang w:val="en-US"/>
+        </w:rPr>
+        <w:t xml:space="preserve">among </w:t>
+      </w:r>
+      <w:r>
+        <w:rPr>
+          <w:lang w:val="en-US"/>
+        </w:rPr>
+        <w:t xml:space="preserve">those that provided </w:t>
+      </w:r>
+      <w:r>
+        <w:rPr>
+          <w:lang w:val="en-US"/>
+        </w:rPr>
+        <w:t>the information</w:t>
+      </w:r>
+      <w:r>
+        <w:rPr>
+          <w:lang w:val="en-US"/>
+        </w:rPr>
+        <w:t xml:space="preserve"> (i.e.</w:t>
+      </w:r>
+      <w:r>
+        <w:rPr>
+          <w:lang w:val="en-US"/>
+        </w:rPr>
+        <w:t>,</w:t>
+      </w:r>
+      <w:r>
+        <w:rPr>
+          <w:lang w:val="en-US"/>
+        </w:rPr>
+        <w:t xml:space="preserve"> from less than 20 to more than 40 sessions)</w:t>
+      </w:r>
+      <w:r>
+        <w:rPr>
+          <w:lang w:val="en-US"/>
+        </w:rPr>
+        <w:t>.</w:t>
+      </w:r>
+      <w:r>
+        <w:rPr>
+          <w:lang w:val="en-US"/>
+        </w:rPr>
+        <w:t xml:space="preserve"> </w:t>
+      </w:r>
+      <w:r>
+        <w:rPr>
+          <w:lang w:val="en-US"/>
+        </w:rPr>
+        <w:t>In some cases, the total amount of time dedicated at working with the interventions was provided.</w:t>
+      </w:r>
+      <w:r>
+        <w:rPr>
+          <w:lang w:val="en-US"/>
+        </w:rPr>
+        <w:t xml:space="preserve"> Interventions were administered most commonly four times a week ()</w:t>
+      </w:r>
+      <w:r>
+        <w:rPr>
+          <w:lang w:val="en-US"/>
+        </w:rPr>
+        <w:t xml:space="preserve"> individually or in groups</w:t>
+      </w:r>
+      <w:r>
+        <w:rPr>
+          <w:lang w:val="en-US"/>
+        </w:rPr>
+        <w:t xml:space="preserve">. </w:t>
+      </w:r>
+      <w:r>
+        <w:rPr>
+          <w:lang w:val="en-US"/>
+        </w:rPr>
+        <w:t xml:space="preserve">There was a general tendency of studies not reporting the size of the groups (), but </w:t>
+      </w:r>
+      <w:r>
+        <w:rPr>
+          <w:lang w:val="en-US"/>
+        </w:rPr>
+        <w:t>small groups were preferred (</w:t>
+      </w:r>
+      <w:r>
+        <w:rPr>
+          <w:lang w:val="en-US"/>
+        </w:rPr>
+        <w:t xml:space="preserve">2 – 3 participants; </w:t>
+      </w:r>
+      <w:r>
+        <w:rPr>
+          <w:lang w:val="en-US"/>
+        </w:rPr>
+        <w:t>36.36</w:t>
+      </w:r>
+      <w:r>
+        <w:rPr>
+          <w:lang w:val="en-US"/>
+        </w:rPr>
+        <w:t>%</w:t>
+      </w:r>
+      <w:r>
+        <w:rPr>
+          <w:lang w:val="en-US"/>
+        </w:rPr>
+        <w:t>).</w:t>
+      </w:r>
+      <w:r>
+        <w:rPr>
+          <w:lang w:val="en-US"/>
+        </w:rPr>
+        <w:t xml:space="preserve"> </w:t>
+      </w:r>
+      <w:r>
+        <w:rPr>
+          <w:lang w:val="en-US"/>
+        </w:rPr>
+        <w:t xml:space="preserve">Note that in this review, interventions were considered </w:t>
+      </w:r>
+      <w:r>
+        <w:rPr>
+          <w:i/>
+          <w:iCs/>
+          <w:lang w:val="en-US"/>
+        </w:rPr>
+        <w:t>group-administered</w:t>
+      </w:r>
+      <w:r>
+        <w:rPr>
+          <w:lang w:val="en-US"/>
+        </w:rPr>
+        <w:t xml:space="preserve"> if</w:t>
+      </w:r>
+      <w:r>
+        <w:rPr>
+          <w:lang w:val="en-US"/>
+        </w:rPr>
+        <w:t xml:space="preserve"> more than one participant received the intervention in the same space and time as another participant, even if they worked completely indep</w:t>
+      </w:r>
+      <w:r>
+        <w:rPr>
+          <w:lang w:val="en-US"/>
+        </w:rPr>
+        <w:t>en</w:t>
+      </w:r>
+      <w:r>
+        <w:rPr>
+          <w:lang w:val="en-US"/>
+        </w:rPr>
+        <w:t xml:space="preserve">dently. </w:t>
+      </w:r>
+      <w:r>
+        <w:rPr>
+          <w:lang w:val="en-US"/>
+        </w:rPr>
+        <w:t>Finally, most interventions were administered in controlled settings (e.g., schools) under supervision ().</w:t>
       </w:r>
     </w:p>
     <w:p>
       <w:pPr>
         <w:pStyle w:val="Heading2"/>
-      </w:pPr>
-      <w:r>
-        <w:t>Conclusión</w:t>
+        <w:rPr>
+          <w:lang w:val="en-US"/>
+        </w:rPr>
+      </w:pPr>
+      <w:r>
+        <w:rPr>
+          <w:lang w:val="en-US"/>
+        </w:rPr>
+        <w:t>S</w:t>
+      </w:r>
+      <w:r>
+        <w:rPr>
+          <w:lang w:val="en-US"/>
+        </w:rPr>
+        <w:t>ta</w:t>
+      </w:r>
+      <w:r>
+        <w:rPr>
+          <w:lang w:val="en-US"/>
+        </w:rPr>
+        <w:t>tis</w:t>
+      </w:r>
+      <w:r>
+        <w:rPr>
+          <w:lang w:val="en-US"/>
+        </w:rPr>
+        <w:t>tic</w:t>
+      </w:r>
+      <w:r>
+        <w:rPr>
+          <w:lang w:val="en-US"/>
+        </w:rPr>
+        <w:t>al c</w:t>
+      </w:r>
+      <w:r>
+        <w:rPr>
+          <w:lang w:val="en-US"/>
+        </w:rPr>
+        <w:t>omponent</w:t>
       </w:r>
     </w:p>
     <w:p>
       <w:pPr>
         <w:ind w:firstLine="720"/>
         <w:rPr>
-          <w:b/>
-        </w:rPr>
-      </w:pPr>
-      <w:r>
-        <w:br w:type="page"/>
+          <w:lang w:val="en-US"/>
+        </w:rPr>
+      </w:pPr>
+      <w:r>
+        <w:rPr>
+          <w:lang w:val="en-US"/>
+        </w:rPr>
+        <w:t xml:space="preserve">In this section, the statistical components of these studies are explored. </w:t>
+      </w:r>
+      <w:r>
+        <w:rPr>
+          <w:lang w:val="en-US"/>
+        </w:rPr>
+        <w:t xml:space="preserve">A detailed description of the analytical methods used in studies is extremely important as </w:t>
+      </w:r>
+      <w:r>
+        <w:rPr>
+          <w:lang w:val="en-US"/>
+        </w:rPr>
+        <w:t>these helps</w:t>
+      </w:r>
+      <w:r>
+        <w:rPr>
+          <w:lang w:val="en-US"/>
+        </w:rPr>
+        <w:t xml:space="preserve"> to determine the validity of the findings in any study. </w:t>
+      </w:r>
+      <w:r>
+        <w:rPr>
+          <w:lang w:val="en-US"/>
+        </w:rPr>
+        <w:t>Most of the studies reported descriptive analysis results of the main outcomes</w:t>
+      </w:r>
+      <w:r>
+        <w:rPr>
+          <w:lang w:val="en-US"/>
+        </w:rPr>
+        <w:t xml:space="preserve"> (). The mean or median (), standard deviation () were frequently reported, but the </w:t>
+      </w:r>
+      <w:r>
+        <w:rPr>
+          <w:lang w:val="en-US"/>
+        </w:rPr>
+        <w:t>confidence</w:t>
+      </w:r>
+      <w:r>
+        <w:rPr>
+          <w:lang w:val="en-US"/>
+        </w:rPr>
+        <w:t xml:space="preserve"> interval for the means were not reported ().</w:t>
+      </w:r>
+      <w:r>
+        <w:rPr>
+          <w:lang w:val="en-US"/>
+        </w:rPr>
+        <w:t xml:space="preserve"> Mean confidence intervals</w:t>
+      </w:r>
+      <w:r>
+        <w:rPr>
+          <w:lang w:val="en-US"/>
+        </w:rPr>
+        <w:t xml:space="preserve"> are </w:t>
+      </w:r>
+      <w:r>
+        <w:rPr>
+          <w:lang w:val="en-US"/>
+        </w:rPr>
+        <w:t xml:space="preserve">extremely important for estimating the true mean of the </w:t>
+      </w:r>
+      <w:proofErr w:type="gramStart"/>
+      <w:r>
+        <w:rPr>
+          <w:lang w:val="en-US"/>
+        </w:rPr>
+        <w:t>population, but</w:t>
+      </w:r>
+      <w:proofErr w:type="gramEnd"/>
+      <w:r>
+        <w:rPr>
+          <w:lang w:val="en-US"/>
+        </w:rPr>
+        <w:t xml:space="preserve"> are usually </w:t>
+      </w:r>
+      <w:r>
+        <w:rPr>
+          <w:lang w:val="en-US"/>
+        </w:rPr>
+        <w:t>not emphasized in favor of the predominant p-value and point-estimate approach.</w:t>
+      </w:r>
+      <w:r>
+        <w:rPr>
+          <w:lang w:val="en-US"/>
+        </w:rPr>
+        <w:t xml:space="preserve"> Other </w:t>
+      </w:r>
+      <w:r>
+        <w:rPr>
+          <w:lang w:val="en-US"/>
+        </w:rPr>
+        <w:t xml:space="preserve">reported descriptive statistics are total score () and </w:t>
+      </w:r>
+      <w:r>
+        <w:rPr>
+          <w:lang w:val="en-US"/>
+        </w:rPr>
+        <w:t>accuracy ()</w:t>
+      </w:r>
+      <w:r>
+        <w:rPr>
+          <w:lang w:val="en-US"/>
+        </w:rPr>
+        <w:t>, this were reported in () and () of the reviewed studies, respectively</w:t>
+      </w:r>
+      <w:r>
+        <w:rPr>
+          <w:lang w:val="en-US"/>
+        </w:rPr>
+        <w:t>.</w:t>
       </w:r>
     </w:p>
     <w:p>
       <w:pPr>
+        <w:rPr>
+          <w:lang w:val="en-US"/>
+        </w:rPr>
+      </w:pPr>
+      <w:r>
+        <w:rPr>
+          <w:lang w:val="en-US"/>
+        </w:rPr>
+        <w:tab/>
+      </w:r>
+      <w:r>
+        <w:rPr>
+          <w:lang w:val="en-US"/>
+        </w:rPr>
+        <w:t>With regards to inferential statistics, ANCOVA () and ANOVA () were the two most popular choices among</w:t>
+      </w:r>
+      <w:r>
+        <w:rPr>
+          <w:lang w:val="en-US"/>
+        </w:rPr>
+        <w:t xml:space="preserve">. </w:t>
+      </w:r>
+      <w:r>
+        <w:rPr>
+          <w:lang w:val="en-US"/>
+        </w:rPr>
+        <w:t>B</w:t>
+      </w:r>
+      <w:r>
+        <w:rPr>
+          <w:lang w:val="en-US"/>
+        </w:rPr>
+        <w:t>aseline reading skills</w:t>
+      </w:r>
+      <w:r>
+        <w:rPr>
+          <w:lang w:val="en-US"/>
+        </w:rPr>
+        <w:t xml:space="preserve"> </w:t>
+      </w:r>
+      <w:r>
+        <w:rPr>
+          <w:lang w:val="en-US"/>
+        </w:rPr>
+        <w:t xml:space="preserve">was the most commonly controlled variable in all studies </w:t>
+      </w:r>
+      <w:r>
+        <w:rPr>
+          <w:lang w:val="en-US"/>
+        </w:rPr>
+        <w:t>()</w:t>
+      </w:r>
+      <w:r>
+        <w:rPr>
+          <w:lang w:val="en-US"/>
+        </w:rPr>
+        <w:t>.</w:t>
+      </w:r>
+      <w:r>
+        <w:rPr>
+          <w:lang w:val="en-US"/>
+        </w:rPr>
+        <w:t xml:space="preserve"> Only one study controlled for variables other than cognitive </w:t>
+      </w:r>
+      <w:r>
+        <w:rPr>
+          <w:lang w:val="en-US"/>
+        </w:rPr>
+        <w:t xml:space="preserve">ability </w:t>
+      </w:r>
+      <w:r>
+        <w:rPr>
+          <w:lang w:val="en-US"/>
+        </w:rPr>
+        <w:t xml:space="preserve">or </w:t>
+      </w:r>
+      <w:r>
+        <w:rPr>
+          <w:lang w:val="en-US"/>
+        </w:rPr>
+        <w:t xml:space="preserve">academic skills </w:t>
+      </w:r>
+      <w:r>
+        <w:rPr>
+          <w:lang w:val="en-US"/>
+        </w:rPr>
+        <w:lastRenderedPageBreak/>
+        <w:t>(i.e., age, income, mother’s age, mother’s education).</w:t>
+      </w:r>
+      <w:r>
+        <w:rPr>
+          <w:lang w:val="en-US"/>
+        </w:rPr>
+        <w:t xml:space="preserve"> Another important detail to note is that most studies did provide specific p-values for the analysis conducted</w:t>
+      </w:r>
+      <w:r>
+        <w:rPr>
+          <w:lang w:val="en-US"/>
+        </w:rPr>
+        <w:t>, particularly when statistical significance was not reached</w:t>
+      </w:r>
+      <w:r>
+        <w:rPr>
+          <w:lang w:val="en-US"/>
+        </w:rPr>
+        <w:t xml:space="preserve">. The actual </w:t>
+      </w:r>
+      <w:r>
+        <w:rPr>
+          <w:i/>
+          <w:iCs/>
+          <w:lang w:val="en-US"/>
+        </w:rPr>
+        <w:t>p-value</w:t>
+      </w:r>
+      <w:r>
+        <w:rPr>
+          <w:lang w:val="en-US"/>
+        </w:rPr>
+        <w:t xml:space="preserve"> is important, contrary to popular believe, as this </w:t>
+      </w:r>
+      <w:r>
+        <w:rPr>
+          <w:lang w:val="en-US"/>
+        </w:rPr>
+        <w:t>value should not be interpreted as a binary outcome (i.e., statistically significant or no</w:t>
+      </w:r>
+      <w:r>
+        <w:rPr>
+          <w:lang w:val="en-US"/>
+        </w:rPr>
+        <w:t>nsignificant</w:t>
+      </w:r>
+      <w:r>
+        <w:rPr>
+          <w:lang w:val="en-US"/>
+        </w:rPr>
+        <w:t>)</w:t>
+      </w:r>
+      <w:r>
+        <w:rPr>
+          <w:lang w:val="en-US"/>
+        </w:rPr>
+        <w:t>, but as the probability, which is its actual definition</w:t>
+      </w:r>
+      <w:r>
+        <w:rPr>
+          <w:lang w:val="en-US"/>
+        </w:rPr>
+        <w:t>.</w:t>
+      </w:r>
+      <w:r>
+        <w:rPr>
+          <w:lang w:val="en-US"/>
+        </w:rPr>
+        <w:t xml:space="preserve"> This means that p-values can suggest whether a nonsignificant result</w:t>
+      </w:r>
+      <w:r>
+        <w:rPr>
+          <w:lang w:val="en-US"/>
+        </w:rPr>
+        <w:t xml:space="preserve"> is still worth </w:t>
+      </w:r>
+      <w:r>
+        <w:rPr>
+          <w:lang w:val="en-US"/>
+        </w:rPr>
+        <w:t xml:space="preserve">pursuing in further research or if it is really unlikely </w:t>
+      </w:r>
+      <w:r>
+        <w:rPr>
+          <w:lang w:val="en-US"/>
+        </w:rPr>
+        <w:t>there is a true relationship.</w:t>
+      </w:r>
+      <w:r>
+        <w:rPr>
+          <w:lang w:val="en-US"/>
+        </w:rPr>
+        <w:t xml:space="preserve"> Surprisingly, most studies did provide effect sizes</w:t>
+      </w:r>
+      <w:r>
+        <w:rPr>
+          <w:lang w:val="en-US"/>
+        </w:rPr>
+        <w:t xml:space="preserve"> ()</w:t>
+      </w:r>
+      <w:r>
+        <w:rPr>
+          <w:lang w:val="en-US"/>
+        </w:rPr>
+        <w:t xml:space="preserve"> and the most commonly reported was Cohen’s d ()</w:t>
+      </w:r>
+      <w:r>
+        <w:rPr>
+          <w:lang w:val="en-US"/>
+        </w:rPr>
+        <w:t>.</w:t>
+      </w:r>
+      <w:r>
+        <w:rPr>
+          <w:lang w:val="en-US"/>
+        </w:rPr>
+        <w:t xml:space="preserve"> Effect sizes are an indicator of the magnitude of the relationship</w:t>
+      </w:r>
+      <w:r>
+        <w:rPr>
+          <w:lang w:val="en-US"/>
+        </w:rPr>
+        <w:t xml:space="preserve"> (i.e., in this case, the magnitude of the intervention effect) and should be reported independently of </w:t>
+      </w:r>
+      <w:r>
+        <w:rPr>
+          <w:lang w:val="en-US"/>
+        </w:rPr>
+        <w:t>statistical significance (cit</w:t>
+      </w:r>
+      <w:r>
+        <w:rPr>
+          <w:lang w:val="en-US"/>
+        </w:rPr>
+        <w:t>e</w:t>
+      </w:r>
+      <w:r>
+        <w:rPr>
+          <w:lang w:val="en-US"/>
+        </w:rPr>
+        <w:t xml:space="preserve"> </w:t>
+      </w:r>
+      <w:proofErr w:type="spellStart"/>
+      <w:r>
+        <w:rPr>
+          <w:lang w:val="en-US"/>
+        </w:rPr>
+        <w:t>Durlak</w:t>
+      </w:r>
+      <w:proofErr w:type="spellEnd"/>
+      <w:r>
+        <w:rPr>
+          <w:lang w:val="en-US"/>
+        </w:rPr>
+        <w:t xml:space="preserve">). </w:t>
+      </w:r>
+      <w:r>
+        <w:rPr>
+          <w:lang w:val="en-US"/>
+        </w:rPr>
+        <w:t xml:space="preserve">Even though effect sizes were reported, Cohen’s d can and should be standardized to Hedge’s G, which is </w:t>
+      </w:r>
+      <w:r>
+        <w:rPr>
+          <w:lang w:val="en-US"/>
+        </w:rPr>
+        <w:t xml:space="preserve">said to be an </w:t>
+      </w:r>
+      <w:r>
+        <w:rPr>
+          <w:lang w:val="en-US"/>
+        </w:rPr>
+        <w:t xml:space="preserve">unbiased </w:t>
+      </w:r>
+      <w:r>
+        <w:rPr>
+          <w:lang w:val="en-US"/>
+        </w:rPr>
+        <w:t xml:space="preserve">effect size index and a better </w:t>
+      </w:r>
+      <w:r>
+        <w:rPr>
+          <w:lang w:val="en-US"/>
+        </w:rPr>
+        <w:t>estimator of the true population effect size</w:t>
+      </w:r>
+      <w:r>
+        <w:rPr>
+          <w:lang w:val="en-US"/>
+        </w:rPr>
+        <w:t xml:space="preserve"> (citation)</w:t>
+      </w:r>
+      <w:bookmarkStart w:id="0" w:name="_GoBack"/>
+      <w:bookmarkEnd w:id="0"/>
+      <w:r>
+        <w:rPr>
+          <w:lang w:val="en-US"/>
+        </w:rPr>
+        <w:t xml:space="preserve">. </w:t>
+      </w:r>
+      <w:r>
+        <w:rPr>
+          <w:lang w:val="en-US"/>
+        </w:rPr>
+        <w:t xml:space="preserve">Consistent with the </w:t>
+      </w:r>
+      <w:r>
+        <w:rPr>
+          <w:lang w:val="en-US"/>
+        </w:rPr>
+        <w:t>reporting of confidence intervals for the mean,</w:t>
+      </w:r>
+      <w:r>
+        <w:rPr>
+          <w:lang w:val="en-US"/>
+        </w:rPr>
+        <w:t xml:space="preserve"> only a few studies reported the confidence interval for </w:t>
+      </w:r>
+      <w:r>
+        <w:rPr>
+          <w:lang w:val="en-US"/>
+        </w:rPr>
+        <w:t xml:space="preserve">the mean difference (i.e., differences between the means; ). </w:t>
+      </w:r>
+    </w:p>
+    <w:p>
+      <w:pPr>
+        <w:pStyle w:val="Heading2"/>
+        <w:rPr>
+          <w:lang w:val="en-US"/>
+        </w:rPr>
+      </w:pPr>
+      <w:r>
+        <w:rPr>
+          <w:lang w:val="en-US"/>
+        </w:rPr>
+        <w:t>Study findings component</w:t>
+      </w:r>
+    </w:p>
+    <w:p>
+      <w:pPr>
+        <w:rPr>
+          <w:lang w:val="en-US"/>
+        </w:rPr>
+      </w:pPr>
+    </w:p>
+    <w:p>
+      <w:pPr>
+        <w:rPr>
+          <w:lang w:val="en-US"/>
+        </w:rPr>
+      </w:pPr>
+      <w:r>
+        <w:rPr>
+          <w:lang w:val="en-US"/>
+        </w:rPr>
+        <w:tab/>
+      </w:r>
+    </w:p>
+    <w:p>
+      <w:pPr>
+        <w:pStyle w:val="Heading2"/>
+        <w:rPr>
+          <w:lang w:val="en-US"/>
+        </w:rPr>
+      </w:pPr>
+      <w:r>
+        <w:rPr>
+          <w:lang w:val="en-US"/>
+        </w:rPr>
+        <w:t>Review findings</w:t>
+      </w:r>
+    </w:p>
+    <w:p>
+      <w:pPr>
+        <w:pStyle w:val="Heading2"/>
+        <w:rPr>
+          <w:lang w:val="en-US"/>
+        </w:rPr>
+      </w:pPr>
+      <w:r>
+        <w:rPr>
+          <w:lang w:val="en-US"/>
+        </w:rPr>
+        <w:t>Conclusion</w:t>
+      </w:r>
+    </w:p>
+    <w:p>
+      <w:pPr>
+        <w:ind w:firstLine="720"/>
+        <w:rPr>
+          <w:b/>
+          <w:lang w:val="en-US"/>
+        </w:rPr>
+      </w:pPr>
+      <w:r>
+        <w:rPr>
+          <w:lang w:val="en-US"/>
+        </w:rPr>
+        <w:br w:type="page"/>
+      </w:r>
+    </w:p>
+    <w:p>
+      <w:pPr>
         <w:pStyle w:val="Heading1"/>
-      </w:pPr>
-      <w:r>
+        <w:rPr>
+          <w:lang w:val="en-US"/>
+        </w:rPr>
+      </w:pPr>
+      <w:r>
+        <w:rPr>
+          <w:lang w:val="en-US"/>
+        </w:rPr>
         <w:lastRenderedPageBreak/>
         <w:t>References</w:t>
       </w:r>
-      <w:bookmarkStart w:id="0" w:name="_GoBack"/>
-      <w:bookmarkEnd w:id="0"/>
     </w:p>
     <w:p>
       <w:pPr>
         <w:pStyle w:val="APA-texto"/>
+        <w:rPr>
+          <w:lang w:val="en-US"/>
+        </w:rPr>
       </w:pPr>
     </w:p>
     <w:sectPr>
@@ -1366,6 +3001,7 @@
     <w:lsdException w:name="HTML Sample" w:semiHidden="1" w:unhideWhenUsed="1"/>
     <w:lsdException w:name="HTML Typewriter" w:semiHidden="1" w:unhideWhenUsed="1"/>
     <w:lsdException w:name="HTML Variable" w:semiHidden="1" w:unhideWhenUsed="1"/>
+    <w:lsdException w:name="Normal Table" w:semiHidden="1" w:unhideWhenUsed="1"/>
     <w:lsdException w:name="annotation subject" w:semiHidden="1" w:unhideWhenUsed="1"/>
     <w:lsdException w:name="No List" w:semiHidden="1" w:unhideWhenUsed="1"/>
     <w:lsdException w:name="Outline List 1" w:semiHidden="1" w:unhideWhenUsed="1"/>
@@ -1412,8 +3048,10 @@
     <w:lsdException w:name="Table Subtle 2" w:semiHidden="1" w:unhideWhenUsed="1"/>
     <w:lsdException w:name="Table Web 1" w:semiHidden="1" w:unhideWhenUsed="1"/>
     <w:lsdException w:name="Table Web 2" w:semiHidden="1" w:unhideWhenUsed="1"/>
+    <w:lsdException w:name="Table Web 3" w:semiHidden="1" w:unhideWhenUsed="1"/>
     <w:lsdException w:name="Balloon Text" w:semiHidden="1" w:unhideWhenUsed="1"/>
     <w:lsdException w:name="Table Grid" w:uiPriority="39"/>
+    <w:lsdException w:name="Table Theme" w:semiHidden="1" w:unhideWhenUsed="1"/>
     <w:lsdException w:name="Placeholder Text" w:semiHidden="1"/>
     <w:lsdException w:name="No Spacing" w:uiPriority="1" w:qFormat="1"/>
     <w:lsdException w:name="Light Shading" w:uiPriority="60"/>
@@ -1730,9 +3368,10 @@
   <w:style w:type="paragraph" w:customStyle="1" w:styleId="APA-Texto0">
     <w:name w:val="APA-Texto"/>
     <w:basedOn w:val="Normal"/>
-    <w:rsid w:val="00D122A5"/>
+    <w:rsid w:val="0043087E"/>
     <w:pPr>
       <w:spacing w:before="120" w:after="120"/>
+      <w:ind w:firstLine="720"/>
     </w:pPr>
     <w:rPr>
       <w:rFonts w:eastAsia="Times New Roman"/>
@@ -1868,6 +3507,20 @@
       <w:ind w:left="720"/>
       <w:contextualSpacing/>
     </w:pPr>
+  </w:style>
+  <w:style w:type="paragraph" w:styleId="Revision">
+    <w:name w:val="Revision"/>
+    <w:hidden/>
+    <w:uiPriority w:val="99"/>
+    <w:semiHidden/>
+    <w:rsid w:val="001A3909"/>
+    <w:pPr>
+      <w:spacing w:line="240" w:lineRule="auto"/>
+      <w:ind w:firstLine="0"/>
+    </w:pPr>
+    <w:rPr>
+      <w:lang w:val="es-ES"/>
+    </w:rPr>
   </w:style>
 </w:styles>
 </file>
@@ -2131,4 +3784,200 @@
     </a:ext>
   </a:extLst>
 </a:theme>
+</file>
+
+<file path=customXml/item1.xml><?xml version="1.0" encoding="utf-8"?>
+<ct:contentTypeSchema xmlns:ct="http://schemas.microsoft.com/office/2006/metadata/contentType" xmlns:ma="http://schemas.microsoft.com/office/2006/metadata/properties/metaAttributes" ct:_="" ma:_="" ma:contentTypeName="Document" ma:contentTypeID="0x010100099F4328816B724ABB65184634EDCB7A" ma:contentTypeVersion="4" ma:contentTypeDescription="Create a new document." ma:contentTypeScope="" ma:versionID="1bd4f96a89e0bf3f95a675bb701c673a">
+  <xsd:schema xmlns:xsd="http://www.w3.org/2001/XMLSchema" xmlns:xs="http://www.w3.org/2001/XMLSchema" xmlns:p="http://schemas.microsoft.com/office/2006/metadata/properties" xmlns:ns2="17c5fd42-a044-4f07-a556-35a9304bdabd" targetNamespace="http://schemas.microsoft.com/office/2006/metadata/properties" ma:root="true" ma:fieldsID="0e0b4ba08ccf20d12e7907069f81316d" ns2:_="">
+    <xsd:import namespace="17c5fd42-a044-4f07-a556-35a9304bdabd"/>
+    <xsd:element name="properties">
+      <xsd:complexType>
+        <xsd:sequence>
+          <xsd:element name="documentManagement">
+            <xsd:complexType>
+              <xsd:all>
+                <xsd:element ref="ns2:MediaServiceMetadata" minOccurs="0"/>
+                <xsd:element ref="ns2:MediaServiceFastMetadata" minOccurs="0"/>
+                <xsd:element ref="ns2:MediaServiceAutoKeyPoints" minOccurs="0"/>
+                <xsd:element ref="ns2:MediaServiceKeyPoints" minOccurs="0"/>
+              </xsd:all>
+            </xsd:complexType>
+          </xsd:element>
+        </xsd:sequence>
+      </xsd:complexType>
+    </xsd:element>
+  </xsd:schema>
+  <xsd:schema xmlns:xsd="http://www.w3.org/2001/XMLSchema" xmlns:xs="http://www.w3.org/2001/XMLSchema" xmlns:dms="http://schemas.microsoft.com/office/2006/documentManagement/types" xmlns:pc="http://schemas.microsoft.com/office/infopath/2007/PartnerControls" targetNamespace="17c5fd42-a044-4f07-a556-35a9304bdabd" elementFormDefault="qualified">
+    <xsd:import namespace="http://schemas.microsoft.com/office/2006/documentManagement/types"/>
+    <xsd:import namespace="http://schemas.microsoft.com/office/infopath/2007/PartnerControls"/>
+    <xsd:element name="MediaServiceMetadata" ma:index="8" nillable="true" ma:displayName="MediaServiceMetadata" ma:hidden="true" ma:internalName="MediaServiceMetadata" ma:readOnly="true">
+      <xsd:simpleType>
+        <xsd:restriction base="dms:Note"/>
+      </xsd:simpleType>
+    </xsd:element>
+    <xsd:element name="MediaServiceFastMetadata" ma:index="9" nillable="true" ma:displayName="MediaServiceFastMetadata" ma:hidden="true" ma:internalName="MediaServiceFastMetadata" ma:readOnly="true">
+      <xsd:simpleType>
+        <xsd:restriction base="dms:Note"/>
+      </xsd:simpleType>
+    </xsd:element>
+    <xsd:element name="MediaServiceAutoKeyPoints" ma:index="10" nillable="true" ma:displayName="MediaServiceAutoKeyPoints" ma:hidden="true" ma:internalName="MediaServiceAutoKeyPoints" ma:readOnly="true">
+      <xsd:simpleType>
+        <xsd:restriction base="dms:Note"/>
+      </xsd:simpleType>
+    </xsd:element>
+    <xsd:element name="MediaServiceKeyPoints" ma:index="11" nillable="true" ma:displayName="KeyPoints" ma:internalName="MediaServiceKeyPoints" ma:readOnly="true">
+      <xsd:simpleType>
+        <xsd:restriction base="dms:Note">
+          <xsd:maxLength value="255"/>
+        </xsd:restriction>
+      </xsd:simpleType>
+    </xsd:element>
+  </xsd:schema>
+  <xsd:schema xmlns="http://schemas.openxmlformats.org/package/2006/metadata/core-properties" xmlns:xsd="http://www.w3.org/2001/XMLSchema" xmlns:xsi="http://www.w3.org/2001/XMLSchema-instance" xmlns:dc="http://purl.org/dc/elements/1.1/" xmlns:dcterms="http://purl.org/dc/terms/" xmlns:odoc="http://schemas.microsoft.com/internal/obd" targetNamespace="http://schemas.openxmlformats.org/package/2006/metadata/core-properties" elementFormDefault="qualified" attributeFormDefault="unqualified" blockDefault="#all">
+    <xsd:import namespace="http://purl.org/dc/elements/1.1/" schemaLocation="http://dublincore.org/schemas/xmls/qdc/2003/04/02/dc.xsd"/>
+    <xsd:import namespace="http://purl.org/dc/terms/" schemaLocation="http://dublincore.org/schemas/xmls/qdc/2003/04/02/dcterms.xsd"/>
+    <xsd:element name="coreProperties" type="CT_coreProperties"/>
+    <xsd:complexType name="CT_coreProperties">
+      <xsd:all>
+        <xsd:element ref="dc:creator" minOccurs="0" maxOccurs="1"/>
+        <xsd:element ref="dcterms:created" minOccurs="0" maxOccurs="1"/>
+        <xsd:element ref="dc:identifier" minOccurs="0" maxOccurs="1"/>
+        <xsd:element name="contentType" minOccurs="0" maxOccurs="1" type="xsd:string" ma:index="0" ma:displayName="Content Type"/>
+        <xsd:element ref="dc:title" minOccurs="0" maxOccurs="1" ma:index="4" ma:displayName="Title"/>
+        <xsd:element ref="dc:subject" minOccurs="0" maxOccurs="1"/>
+        <xsd:element ref="dc:description" minOccurs="0" maxOccurs="1"/>
+        <xsd:element name="keywords" minOccurs="0" maxOccurs="1" type="xsd:string"/>
+        <xsd:element ref="dc:language" minOccurs="0" maxOccurs="1"/>
+        <xsd:element name="category" minOccurs="0" maxOccurs="1" type="xsd:string"/>
+        <xsd:element name="version" minOccurs="0" maxOccurs="1" type="xsd:string"/>
+        <xsd:element name="revision" minOccurs="0" maxOccurs="1" type="xsd:string">
+          <xsd:annotation>
+            <xsd:documentation>
+                        This value indicates the number of saves or revisions. The application is responsible for updating this value after each revision.
+                    </xsd:documentation>
+          </xsd:annotation>
+        </xsd:element>
+        <xsd:element name="lastModifiedBy" minOccurs="0" maxOccurs="1" type="xsd:string"/>
+        <xsd:element ref="dcterms:modified" minOccurs="0" maxOccurs="1"/>
+        <xsd:element name="contentStatus" minOccurs="0" maxOccurs="1" type="xsd:string"/>
+      </xsd:all>
+    </xsd:complexType>
+  </xsd:schema>
+  <xs:schema xmlns:pc="http://schemas.microsoft.com/office/infopath/2007/PartnerControls" xmlns:xs="http://www.w3.org/2001/XMLSchema" targetNamespace="http://schemas.microsoft.com/office/infopath/2007/PartnerControls" elementFormDefault="qualified" attributeFormDefault="unqualified">
+    <xs:element name="Person">
+      <xs:complexType>
+        <xs:sequence>
+          <xs:element ref="pc:DisplayName" minOccurs="0"/>
+          <xs:element ref="pc:AccountId" minOccurs="0"/>
+          <xs:element ref="pc:AccountType" minOccurs="0"/>
+        </xs:sequence>
+      </xs:complexType>
+    </xs:element>
+    <xs:element name="DisplayName" type="xs:string"/>
+    <xs:element name="AccountId" type="xs:string"/>
+    <xs:element name="AccountType" type="xs:string"/>
+    <xs:element name="BDCAssociatedEntity">
+      <xs:complexType>
+        <xs:sequence>
+          <xs:element ref="pc:BDCEntity" minOccurs="0" maxOccurs="unbounded"/>
+        </xs:sequence>
+        <xs:attribute ref="pc:EntityNamespace"/>
+        <xs:attribute ref="pc:EntityName"/>
+        <xs:attribute ref="pc:SystemInstanceName"/>
+        <xs:attribute ref="pc:AssociationName"/>
+      </xs:complexType>
+    </xs:element>
+    <xs:attribute name="EntityNamespace" type="xs:string"/>
+    <xs:attribute name="EntityName" type="xs:string"/>
+    <xs:attribute name="SystemInstanceName" type="xs:string"/>
+    <xs:attribute name="AssociationName" type="xs:string"/>
+    <xs:element name="BDCEntity">
+      <xs:complexType>
+        <xs:sequence>
+          <xs:element ref="pc:EntityDisplayName" minOccurs="0"/>
+          <xs:element ref="pc:EntityInstanceReference" minOccurs="0"/>
+          <xs:element ref="pc:EntityId1" minOccurs="0"/>
+          <xs:element ref="pc:EntityId2" minOccurs="0"/>
+          <xs:element ref="pc:EntityId3" minOccurs="0"/>
+          <xs:element ref="pc:EntityId4" minOccurs="0"/>
+          <xs:element ref="pc:EntityId5" minOccurs="0"/>
+        </xs:sequence>
+      </xs:complexType>
+    </xs:element>
+    <xs:element name="EntityDisplayName" type="xs:string"/>
+    <xs:element name="EntityInstanceReference" type="xs:string"/>
+    <xs:element name="EntityId1" type="xs:string"/>
+    <xs:element name="EntityId2" type="xs:string"/>
+    <xs:element name="EntityId3" type="xs:string"/>
+    <xs:element name="EntityId4" type="xs:string"/>
+    <xs:element name="EntityId5" type="xs:string"/>
+    <xs:element name="Terms">
+      <xs:complexType>
+        <xs:sequence>
+          <xs:element ref="pc:TermInfo" minOccurs="0" maxOccurs="unbounded"/>
+        </xs:sequence>
+      </xs:complexType>
+    </xs:element>
+    <xs:element name="TermInfo">
+      <xs:complexType>
+        <xs:sequence>
+          <xs:element ref="pc:TermName" minOccurs="0"/>
+          <xs:element ref="pc:TermId" minOccurs="0"/>
+        </xs:sequence>
+      </xs:complexType>
+    </xs:element>
+    <xs:element name="TermName" type="xs:string"/>
+    <xs:element name="TermId" type="xs:string"/>
+  </xs:schema>
+</ct:contentTypeSchema>
+</file>
+
+<file path=customXml/item2.xml><?xml version="1.0" encoding="utf-8"?>
+<?mso-contentType ?>
+<FormTemplates xmlns="http://schemas.microsoft.com/sharepoint/v3/contenttype/forms">
+  <Display>DocumentLibraryForm</Display>
+  <Edit>DocumentLibraryForm</Edit>
+  <New>DocumentLibraryForm</New>
+</FormTemplates>
+</file>
+
+<file path=customXml/item3.xml><?xml version="1.0" encoding="utf-8"?>
+<p:properties xmlns:p="http://schemas.microsoft.com/office/2006/metadata/properties" xmlns:xsi="http://www.w3.org/2001/XMLSchema-instance" xmlns:pc="http://schemas.microsoft.com/office/infopath/2007/PartnerControls">
+  <documentManagement/>
+</p:properties>
+</file>
+
+<file path=customXml/itemProps1.xml><?xml version="1.0" encoding="utf-8"?>
+<ds:datastoreItem xmlns:ds="http://schemas.openxmlformats.org/officeDocument/2006/customXml" ds:itemID="{8EA9CEDE-BBAB-4641-8E2A-BF9AA79552F1}">
+  <ds:schemaRefs>
+    <ds:schemaRef ds:uri="http://schemas.microsoft.com/office/2006/metadata/contentType"/>
+    <ds:schemaRef ds:uri="http://schemas.microsoft.com/office/2006/metadata/properties/metaAttributes"/>
+    <ds:schemaRef ds:uri="http://www.w3.org/2001/XMLSchema"/>
+    <ds:schemaRef ds:uri="http://schemas.microsoft.com/office/2006/metadata/properties"/>
+    <ds:schemaRef ds:uri="17c5fd42-a044-4f07-a556-35a9304bdabd"/>
+    <ds:schemaRef ds:uri="http://schemas.microsoft.com/office/2006/documentManagement/types"/>
+    <ds:schemaRef ds:uri="http://schemas.microsoft.com/office/infopath/2007/PartnerControls"/>
+    <ds:schemaRef ds:uri="http://schemas.openxmlformats.org/package/2006/metadata/core-properties"/>
+    <ds:schemaRef ds:uri="http://purl.org/dc/elements/1.1/"/>
+    <ds:schemaRef ds:uri="http://purl.org/dc/terms/"/>
+    <ds:schemaRef ds:uri="http://schemas.microsoft.com/internal/obd"/>
+  </ds:schemaRefs>
+</ds:datastoreItem>
+</file>
+
+<file path=customXml/itemProps2.xml><?xml version="1.0" encoding="utf-8"?>
+<ds:datastoreItem xmlns:ds="http://schemas.openxmlformats.org/officeDocument/2006/customXml" ds:itemID="{D4C260CD-81FC-4945-A1A9-9123F99D5D26}">
+  <ds:schemaRefs>
+    <ds:schemaRef ds:uri="http://schemas.microsoft.com/sharepoint/v3/contenttype/forms"/>
+  </ds:schemaRefs>
+</ds:datastoreItem>
+</file>
+
+<file path=customXml/itemProps3.xml><?xml version="1.0" encoding="utf-8"?>
+<ds:datastoreItem xmlns:ds="http://schemas.openxmlformats.org/officeDocument/2006/customXml" ds:itemID="{95D0F3B4-3870-4348-8101-293229F573CE}">
+  <ds:schemaRefs>
+    <ds:schemaRef ds:uri="http://schemas.microsoft.com/office/2006/metadata/properties"/>
+    <ds:schemaRef ds:uri="http://schemas.microsoft.com/office/infopath/2007/PartnerControls"/>
+  </ds:schemaRefs>
+</ds:datastoreItem>
 </file>
</xml_diff>

<commit_message>
Introduction and methods section added
</commit_message>
<xml_diff>
--- a/Manuscrito/Manuscrito.docx
+++ b/Manuscrito/Manuscrito.docx
@@ -4,6 +4,2677 @@
   <w:body>
     <w:p>
       <w:pPr>
+        <w:pStyle w:val="APA-texto"/>
+        <w:rPr>
+          <w:lang w:val="en-US"/>
+        </w:rPr>
+      </w:pPr>
+      <w:r>
+        <w:rPr>
+          <w:lang w:val="en-US"/>
+        </w:rPr>
+        <w:t xml:space="preserve">Many </w:t>
+      </w:r>
+      <w:r>
+        <w:rPr>
+          <w:lang w:val="en-US"/>
+        </w:rPr>
+        <w:t>interventions</w:t>
+      </w:r>
+      <w:r>
+        <w:rPr>
+          <w:lang w:val="en-US"/>
+        </w:rPr>
+        <w:t xml:space="preserve"> have been developed to address reading difficulties in clinical populations (e.g., Specific Learning Disabilities) and the general population of struggling readers and these have shown promise in research. However, these interventions have had a very limited impact on psychological practice, as most psychologists do not implement psychoeducational interventions, but just provide recommendations for teachers, who become </w:t>
+      </w:r>
+      <w:bookmarkStart w:id="0" w:name="OLE_LINK1"/>
+      <w:bookmarkStart w:id="1" w:name="OLE_LINK2"/>
+      <w:r>
+        <w:rPr>
+          <w:lang w:val="en-US"/>
+        </w:rPr>
+        <w:t xml:space="preserve">solely </w:t>
+      </w:r>
+      <w:bookmarkEnd w:id="0"/>
+      <w:bookmarkEnd w:id="1"/>
+      <w:r>
+        <w:rPr>
+          <w:lang w:val="en-US"/>
+        </w:rPr>
+        <w:t xml:space="preserve">responsible for addressing the struggling reader’s needs. A plausible explanation for these gaps between research and practice is limitations in access to these interventions by psychologists and by the populations that need these services. When the literature on the efficacy of these interventions is examined closely many limitations are easily identified. For example, most interventions require specialized training (e.g., doctoral, postdoctoral studies), are expensive and difficult to implement. Furthermore, their efficacy is usually demonstrated under very rigorous implementation conditions such as long sessions and very frequent weekly sessions (e.g., four –five times) that span </w:t>
+      </w:r>
+      <w:r>
+        <w:rPr>
+          <w:lang w:val="en-US"/>
+        </w:rPr>
+        <w:t xml:space="preserve">a few </w:t>
+      </w:r>
+      <w:r>
+        <w:rPr>
+          <w:lang w:val="en-US"/>
+        </w:rPr>
+        <w:t xml:space="preserve">months. </w:t>
+      </w:r>
+    </w:p>
+    <w:p>
+      <w:pPr>
+        <w:pStyle w:val="APA-texto"/>
+        <w:rPr>
+          <w:lang w:val="en-US"/>
+        </w:rPr>
+      </w:pPr>
+      <w:r>
+        <w:rPr>
+          <w:lang w:val="en-US"/>
+        </w:rPr>
+        <w:t xml:space="preserve">When the conditions described by these studies are compared to real-world scenarios, it seems evident why these interventions have failed to impact psychological practice. For example, in the context of Puerto Rico, health insurance usually </w:t>
+      </w:r>
+      <w:proofErr w:type="gramStart"/>
+      <w:r>
+        <w:rPr>
+          <w:lang w:val="en-US"/>
+        </w:rPr>
+        <w:t>do</w:t>
+      </w:r>
+      <w:proofErr w:type="gramEnd"/>
+      <w:r>
+        <w:rPr>
+          <w:lang w:val="en-US"/>
+        </w:rPr>
+        <w:t xml:space="preserve"> not cover the psychological services expenses, particularly in the educational fields. It should not be surprising then, that most struggling readers will not be able to receive psychological services four to five times a week and in most cases the frequency and consistency of these interventions are important in order to achieve improvements.</w:t>
+      </w:r>
+    </w:p>
+    <w:p>
+      <w:pPr>
+        <w:pStyle w:val="APA-texto"/>
+        <w:rPr>
+          <w:lang w:val="en-US"/>
+        </w:rPr>
+      </w:pPr>
+      <w:r>
+        <w:rPr>
+          <w:lang w:val="en-US"/>
+        </w:rPr>
+        <w:t xml:space="preserve">These limitations of psychological and educational services in Puerto Rico highlights the importance of developing more flexible and viable alternatives to address the difficulties of struggling readers. The integration of technology to psychological and educational practice has </w:t>
+      </w:r>
+      <w:r>
+        <w:rPr>
+          <w:lang w:val="en-US"/>
+        </w:rPr>
+        <w:lastRenderedPageBreak/>
+        <w:t xml:space="preserve">been a venue by which to address the limitations, as evidenced by the number of studies addressing the efficacy of technology-based learning interventions, particularly for basic academic skills, such as reading and mathematics. It is important, however, to investigate if technology-based interventions are effective and if these address the limitations that traditional interventions have encountered when considered within real-world scenarios. The present systematic review of the literature analyzes studies that test the effects of technology-based interventions on reading skills to address the following specific aims: (a) identify which cognitive processes mediate the impact these </w:t>
+      </w:r>
+      <w:r>
+        <w:rPr>
+          <w:lang w:val="en-US"/>
+        </w:rPr>
+        <w:t>interventions have on reading skills and which seem to be more effective, (b) identify common research methods and instruments employed in these studies (e.g., design, sampling procedures), (c) identify common analytical methods employed in these studies (e.g., inferential statistics, effect sizes).</w:t>
+      </w:r>
+    </w:p>
+    <w:p>
+      <w:pPr>
+        <w:pStyle w:val="Heading1"/>
+        <w:rPr>
+          <w:lang w:val="en-US"/>
+        </w:rPr>
+      </w:pPr>
+      <w:r>
+        <w:rPr>
+          <w:lang w:val="en-US"/>
+        </w:rPr>
+        <w:t>Methods</w:t>
+      </w:r>
+    </w:p>
+    <w:p>
+      <w:pPr>
+        <w:pStyle w:val="APA-texto"/>
+        <w:rPr>
+          <w:lang w:val="en-US"/>
+        </w:rPr>
+      </w:pPr>
+      <w:r>
+        <w:rPr>
+          <w:lang w:val="en-US"/>
+        </w:rPr>
+        <w:t xml:space="preserve">A detailed description of the selection criteria as well as the selection protocol is presented below in order to guarantee the replicability of the findings. These were established </w:t>
+      </w:r>
+      <w:r>
+        <w:rPr>
+          <w:i/>
+          <w:iCs/>
+          <w:lang w:val="en-US"/>
+        </w:rPr>
+        <w:t xml:space="preserve">a priori </w:t>
+      </w:r>
+      <w:r>
+        <w:rPr>
+          <w:lang w:val="en-US"/>
+        </w:rPr>
+        <w:t>as is customary when conducting systematic literature reviews.</w:t>
+      </w:r>
+    </w:p>
+    <w:p>
+      <w:pPr>
+        <w:pStyle w:val="Heading2"/>
+        <w:rPr>
+          <w:szCs w:val="24"/>
+          <w:lang w:val="en-US"/>
+        </w:rPr>
+      </w:pPr>
+      <w:r>
+        <w:rPr>
+          <w:szCs w:val="24"/>
+          <w:lang w:val="en-US"/>
+        </w:rPr>
+        <w:t>Selection criteria</w:t>
+      </w:r>
+    </w:p>
+    <w:p>
+      <w:pPr>
+        <w:pStyle w:val="APA-texto"/>
+        <w:rPr>
+          <w:szCs w:val="24"/>
+          <w:lang w:val="en-US"/>
+        </w:rPr>
+      </w:pPr>
+      <w:r>
+        <w:rPr>
+          <w:lang w:val="en-US"/>
+        </w:rPr>
+        <w:t xml:space="preserve">In order to identify relevant and recent literature the following criteria must have been met by the articles in order to be selected: (a) published between 2009 – 2019 (i.e., last ten years), (b) </w:t>
+      </w:r>
+      <w:r>
+        <w:rPr>
+          <w:szCs w:val="24"/>
+          <w:lang w:val="en-US"/>
+        </w:rPr>
+        <w:t xml:space="preserve">published in a peer-reviewed journal, (c) consist of an empirical and quantitative study (e.g., journal article, thesis, or dissertation), </w:t>
+      </w:r>
+      <w:r>
+        <w:rPr>
+          <w:lang w:val="en-US"/>
+        </w:rPr>
+        <w:t>(d) t</w:t>
+      </w:r>
+      <w:r>
+        <w:rPr>
+          <w:szCs w:val="24"/>
+          <w:lang w:val="en-US"/>
+        </w:rPr>
+        <w:t>he intervention must be administered through a computer, tablet or other technological device, (e) the intervention must have addressed one or more basic reading skills (e.g., decoding, word recognition, word reading, phonological awareness, phonemic awareness, phonics, spelling), and (f) the participants assisted elementary school.</w:t>
+      </w:r>
+    </w:p>
+    <w:p>
+      <w:pPr>
+        <w:pStyle w:val="Heading2"/>
+        <w:rPr>
+          <w:szCs w:val="24"/>
+          <w:lang w:val="en-US"/>
+        </w:rPr>
+      </w:pPr>
+      <w:r>
+        <w:rPr>
+          <w:szCs w:val="24"/>
+          <w:lang w:val="en-US"/>
+        </w:rPr>
+        <w:lastRenderedPageBreak/>
+        <w:t>Search protocol</w:t>
+      </w:r>
+    </w:p>
+    <w:p>
+      <w:pPr>
+        <w:pStyle w:val="APA-texto"/>
+        <w:rPr>
+          <w:lang w:val="en-US"/>
+        </w:rPr>
+      </w:pPr>
+      <w:r>
+        <w:rPr>
+          <w:lang w:val="en-US"/>
+        </w:rPr>
+        <w:t xml:space="preserve">The consulted database providers and databases are presented in table 1. These were selected as they are pertinent to the field of psychology and education. The keywords used during the search are presented in table 2 and were selected in order to identify studies relevant to the population of interest, that used technology-based interventions, and that focused on basic reading skills. Whenever available, the delimiters for using </w:t>
+      </w:r>
+      <w:r>
+        <w:rPr>
+          <w:i/>
+          <w:iCs/>
+          <w:lang w:val="en-US"/>
+        </w:rPr>
+        <w:t>related keywords</w:t>
+      </w:r>
+      <w:r>
+        <w:rPr>
+          <w:lang w:val="en-US"/>
+        </w:rPr>
+        <w:t xml:space="preserve">, </w:t>
+      </w:r>
+      <w:r>
+        <w:rPr>
+          <w:i/>
+          <w:iCs/>
+          <w:lang w:val="en-US"/>
+        </w:rPr>
+        <w:t>equivalent subjects</w:t>
+      </w:r>
+      <w:r>
+        <w:rPr>
+          <w:lang w:val="en-US"/>
+        </w:rPr>
+        <w:t xml:space="preserve">, and </w:t>
+      </w:r>
+      <w:r>
+        <w:rPr>
+          <w:i/>
+          <w:iCs/>
+          <w:lang w:val="en-US"/>
+        </w:rPr>
+        <w:t xml:space="preserve">scholarly/peer reviewed </w:t>
+      </w:r>
+      <w:r>
+        <w:rPr>
+          <w:lang w:val="en-US"/>
+        </w:rPr>
+        <w:t>were selected.</w:t>
+      </w:r>
+    </w:p>
+    <w:p>
+      <w:pPr>
+        <w:pStyle w:val="APA-texto"/>
+        <w:ind w:firstLine="0"/>
+        <w:rPr>
+          <w:lang w:val="en-US"/>
+        </w:rPr>
+      </w:pPr>
+      <w:r>
+        <w:rPr>
+          <w:lang w:val="en-US"/>
+        </w:rPr>
+        <w:t>Table 1.</w:t>
+      </w:r>
+    </w:p>
+    <w:p>
+      <w:pPr>
+        <w:pStyle w:val="APA-texto"/>
+        <w:ind w:firstLine="0"/>
+        <w:rPr>
+          <w:lang w:val="en-US"/>
+        </w:rPr>
+      </w:pPr>
+      <w:r>
+        <w:rPr>
+          <w:lang w:val="en-US"/>
+        </w:rPr>
+        <w:t>Database providers and databases.</w:t>
+      </w:r>
+    </w:p>
+    <w:tbl>
+      <w:tblPr>
+        <w:tblStyle w:val="APAstyle"/>
+        <w:tblW w:w="0" w:type="auto"/>
+        <w:tblLook w:val="04A0" w:firstRow="1" w:lastRow="0" w:firstColumn="1" w:lastColumn="0" w:noHBand="0" w:noVBand="1"/>
+      </w:tblPr>
+      <w:tblGrid>
+        <w:gridCol w:w="4680"/>
+        <w:gridCol w:w="4680"/>
+      </w:tblGrid>
+      <w:tr>
+        <w:trPr>
+          <w:tblHeader/>
+        </w:trPr>
+        <w:tc>
+          <w:tcPr>
+            <w:tcW w:w="4680" w:type="dxa"/>
+            <w:tcBorders>
+              <w:top w:val="single" w:sz="4" w:space="0" w:color="auto"/>
+              <w:bottom w:val="single" w:sz="4" w:space="0" w:color="auto"/>
+            </w:tcBorders>
+          </w:tcPr>
+          <w:p>
+            <w:pPr>
+              <w:pStyle w:val="APA-texto"/>
+              <w:ind w:firstLine="0"/>
+              <w:rPr>
+                <w:lang w:val="en-US"/>
+              </w:rPr>
+            </w:pPr>
+            <w:r>
+              <w:rPr>
+                <w:lang w:val="en-US"/>
+              </w:rPr>
+              <w:t>Database provide</w:t>
+            </w:r>
+            <w:r>
+              <w:rPr>
+                <w:lang w:val="en-US"/>
+              </w:rPr>
+              <w:t>r</w:t>
+            </w:r>
+          </w:p>
+        </w:tc>
+        <w:tc>
+          <w:tcPr>
+            <w:tcW w:w="4680" w:type="dxa"/>
+            <w:tcBorders>
+              <w:top w:val="single" w:sz="4" w:space="0" w:color="auto"/>
+              <w:bottom w:val="single" w:sz="4" w:space="0" w:color="auto"/>
+            </w:tcBorders>
+          </w:tcPr>
+          <w:p>
+            <w:pPr>
+              <w:pStyle w:val="APA-texto"/>
+              <w:ind w:firstLine="0"/>
+              <w:rPr>
+                <w:lang w:val="en-US"/>
+              </w:rPr>
+            </w:pPr>
+            <w:r>
+              <w:rPr>
+                <w:lang w:val="en-US"/>
+              </w:rPr>
+              <w:t>Databases</w:t>
+            </w:r>
+          </w:p>
+        </w:tc>
+      </w:tr>
+      <w:tr>
+        <w:tc>
+          <w:tcPr>
+            <w:tcW w:w="4680" w:type="dxa"/>
+            <w:tcBorders>
+              <w:top w:val="single" w:sz="4" w:space="0" w:color="auto"/>
+            </w:tcBorders>
+          </w:tcPr>
+          <w:p>
+            <w:pPr>
+              <w:pStyle w:val="APA-texto"/>
+              <w:ind w:firstLine="0"/>
+              <w:rPr>
+                <w:lang w:val="en-US"/>
+              </w:rPr>
+            </w:pPr>
+            <w:r>
+              <w:rPr>
+                <w:lang w:val="en-US"/>
+              </w:rPr>
+              <w:t>Academic Search Ultimate</w:t>
+            </w:r>
+          </w:p>
+        </w:tc>
+        <w:tc>
+          <w:tcPr>
+            <w:tcW w:w="4680" w:type="dxa"/>
+            <w:tcBorders>
+              <w:top w:val="single" w:sz="4" w:space="0" w:color="auto"/>
+            </w:tcBorders>
+          </w:tcPr>
+          <w:p>
+            <w:pPr>
+              <w:pStyle w:val="APA-texto"/>
+              <w:ind w:firstLine="0"/>
+              <w:rPr>
+                <w:lang w:val="en-US"/>
+              </w:rPr>
+            </w:pPr>
+            <w:r>
+              <w:rPr>
+                <w:lang w:val="en-US"/>
+              </w:rPr>
+              <w:t>Academic Search Ultimate, E-Journals, ERIC, Fuente Académica Plus, MEDLINE with Full Text, Psychology and Behavioral Sciences Collection, PsycINFO, Teacher Reference Center</w:t>
+            </w:r>
+          </w:p>
+        </w:tc>
+      </w:tr>
+      <w:tr>
+        <w:tc>
+          <w:tcPr>
+            <w:tcW w:w="4680" w:type="dxa"/>
+          </w:tcPr>
+          <w:p>
+            <w:pPr>
+              <w:pStyle w:val="APA-texto"/>
+              <w:ind w:firstLine="0"/>
+              <w:rPr>
+                <w:lang w:val="en-US"/>
+              </w:rPr>
+            </w:pPr>
+          </w:p>
+        </w:tc>
+        <w:tc>
+          <w:tcPr>
+            <w:tcW w:w="4680" w:type="dxa"/>
+          </w:tcPr>
+          <w:p>
+            <w:pPr>
+              <w:pStyle w:val="APA-texto"/>
+              <w:ind w:firstLine="0"/>
+              <w:rPr>
+                <w:lang w:val="en-US"/>
+              </w:rPr>
+            </w:pPr>
+          </w:p>
+        </w:tc>
+      </w:tr>
+      <w:tr>
+        <w:tc>
+          <w:tcPr>
+            <w:tcW w:w="4680" w:type="dxa"/>
+          </w:tcPr>
+          <w:p>
+            <w:pPr>
+              <w:pStyle w:val="APA-texto"/>
+              <w:ind w:firstLine="0"/>
+              <w:rPr>
+                <w:lang w:val="en-US"/>
+              </w:rPr>
+            </w:pPr>
+            <w:r>
+              <w:rPr>
+                <w:lang w:val="en-US"/>
+              </w:rPr>
+              <w:t>ScienceDirect</w:t>
+            </w:r>
+          </w:p>
+        </w:tc>
+        <w:tc>
+          <w:tcPr>
+            <w:tcW w:w="4680" w:type="dxa"/>
+          </w:tcPr>
+          <w:p>
+            <w:pPr>
+              <w:pStyle w:val="APA-texto"/>
+              <w:ind w:firstLine="0"/>
+              <w:rPr>
+                <w:lang w:val="en-US"/>
+              </w:rPr>
+            </w:pPr>
+            <w:r>
+              <w:rPr>
+                <w:lang w:val="en-US"/>
+              </w:rPr>
+              <w:t>Across all databases (general search)</w:t>
+            </w:r>
+          </w:p>
+        </w:tc>
+      </w:tr>
+    </w:tbl>
+    <w:p>
+      <w:pPr>
+        <w:pStyle w:val="APA-texto"/>
+        <w:ind w:firstLine="0"/>
+        <w:rPr>
+          <w:lang w:val="en-US"/>
+        </w:rPr>
+      </w:pPr>
+    </w:p>
+    <w:p>
+      <w:pPr>
+        <w:pStyle w:val="APA-texto"/>
+        <w:ind w:firstLine="0"/>
+        <w:rPr>
+          <w:lang w:val="en-US"/>
+        </w:rPr>
+      </w:pPr>
+      <w:r>
+        <w:rPr>
+          <w:lang w:val="en-US"/>
+        </w:rPr>
+        <w:t>Table 2.</w:t>
+      </w:r>
+    </w:p>
+    <w:p>
+      <w:pPr>
+        <w:pStyle w:val="APA-texto"/>
+        <w:ind w:firstLine="0"/>
+        <w:rPr>
+          <w:lang w:val="en-US"/>
+        </w:rPr>
+      </w:pPr>
+      <w:r>
+        <w:rPr>
+          <w:lang w:val="en-US"/>
+        </w:rPr>
+        <w:t>Keywords used during the search process.</w:t>
+      </w:r>
+    </w:p>
+    <w:tbl>
+      <w:tblPr>
+        <w:tblStyle w:val="APAstyle"/>
+        <w:tblW w:w="8802" w:type="dxa"/>
+        <w:tblLook w:val="04A0" w:firstRow="1" w:lastRow="0" w:firstColumn="1" w:lastColumn="0" w:noHBand="0" w:noVBand="1"/>
+      </w:tblPr>
+      <w:tblGrid>
+        <w:gridCol w:w="2280"/>
+        <w:gridCol w:w="2233"/>
+        <w:gridCol w:w="1750"/>
+        <w:gridCol w:w="2539"/>
+      </w:tblGrid>
+      <w:tr>
+        <w:trPr>
+          <w:trHeight w:val="130"/>
+          <w:tblHeader/>
+        </w:trPr>
+        <w:tc>
+          <w:tcPr>
+            <w:tcW w:w="8802" w:type="dxa"/>
+            <w:gridSpan w:val="4"/>
+            <w:tcBorders>
+              <w:top w:val="single" w:sz="4" w:space="0" w:color="auto"/>
+              <w:bottom w:val="single" w:sz="4" w:space="0" w:color="auto"/>
+            </w:tcBorders>
+          </w:tcPr>
+          <w:p>
+            <w:pPr>
+              <w:pStyle w:val="APA-texto"/>
+              <w:ind w:firstLine="0"/>
+              <w:jc w:val="center"/>
+              <w:rPr>
+                <w:lang w:val="en-US"/>
+              </w:rPr>
+            </w:pPr>
+            <w:r>
+              <w:rPr>
+                <w:lang w:val="en-US"/>
+              </w:rPr>
+              <w:t>Keyword combinations</w:t>
+            </w:r>
+          </w:p>
+        </w:tc>
+      </w:tr>
+      <w:tr>
+        <w:trPr>
+          <w:trHeight w:val="65"/>
+        </w:trPr>
+        <w:tc>
+          <w:tcPr>
+            <w:tcW w:w="2280" w:type="dxa"/>
+            <w:tcBorders>
+              <w:top w:val="single" w:sz="4" w:space="0" w:color="auto"/>
+            </w:tcBorders>
+          </w:tcPr>
+          <w:p>
+            <w:pPr>
+              <w:pStyle w:val="APA-texto"/>
+              <w:ind w:firstLine="0"/>
+              <w:rPr>
+                <w:lang w:val="en-US"/>
+              </w:rPr>
+            </w:pPr>
+            <w:r>
+              <w:rPr>
+                <w:lang w:val="en-US"/>
+              </w:rPr>
+              <w:t>Elementary</w:t>
+            </w:r>
+          </w:p>
+        </w:tc>
+        <w:tc>
+          <w:tcPr>
+            <w:tcW w:w="2233" w:type="dxa"/>
+            <w:tcBorders>
+              <w:top w:val="single" w:sz="4" w:space="0" w:color="auto"/>
+            </w:tcBorders>
+          </w:tcPr>
+          <w:p>
+            <w:pPr>
+              <w:pStyle w:val="APA-texto"/>
+              <w:ind w:firstLine="0"/>
+              <w:rPr>
+                <w:lang w:val="en-US"/>
+              </w:rPr>
+            </w:pPr>
+            <w:r>
+              <w:rPr>
+                <w:rFonts w:cs="Times New Roman"/>
+                <w:lang w:val="en-US"/>
+              </w:rPr>
+              <w:t>Computer</w:t>
+            </w:r>
+            <w:r>
+              <w:rPr>
+                <w:lang w:val="en-US"/>
+              </w:rPr>
+              <w:t>*</w:t>
+            </w:r>
+            <w:r>
+              <w:rPr>
+                <w:rFonts w:cs="Times New Roman"/>
+                <w:lang w:val="en-US"/>
+              </w:rPr>
+              <w:t xml:space="preserve"> </w:t>
+            </w:r>
+          </w:p>
+        </w:tc>
+        <w:tc>
+          <w:tcPr>
+            <w:tcW w:w="1750" w:type="dxa"/>
+            <w:tcBorders>
+              <w:top w:val="single" w:sz="4" w:space="0" w:color="auto"/>
+            </w:tcBorders>
+          </w:tcPr>
+          <w:p>
+            <w:pPr>
+              <w:pStyle w:val="APA-texto"/>
+              <w:ind w:firstLine="0"/>
+              <w:rPr>
+                <w:lang w:val="en-US"/>
+              </w:rPr>
+            </w:pPr>
+            <w:r>
+              <w:rPr>
+                <w:lang w:val="en-US"/>
+              </w:rPr>
+              <w:t>Reading</w:t>
+            </w:r>
+          </w:p>
+        </w:tc>
+        <w:tc>
+          <w:tcPr>
+            <w:tcW w:w="2537" w:type="dxa"/>
+            <w:tcBorders>
+              <w:top w:val="single" w:sz="4" w:space="0" w:color="auto"/>
+            </w:tcBorders>
+          </w:tcPr>
+          <w:p>
+            <w:pPr>
+              <w:pStyle w:val="APA-texto"/>
+              <w:ind w:firstLine="0"/>
+              <w:rPr>
+                <w:lang w:val="en-US"/>
+              </w:rPr>
+            </w:pPr>
+            <w:r>
+              <w:rPr>
+                <w:rFonts w:cs="Times New Roman"/>
+                <w:lang w:val="en-US"/>
+              </w:rPr>
+              <w:t>Intervention</w:t>
+            </w:r>
+          </w:p>
+        </w:tc>
+      </w:tr>
+      <w:tr>
+        <w:trPr>
+          <w:trHeight w:val="63"/>
+        </w:trPr>
+        <w:tc>
+          <w:tcPr>
+            <w:tcW w:w="2280" w:type="dxa"/>
+          </w:tcPr>
+          <w:p>
+            <w:pPr>
+              <w:pStyle w:val="APA-texto"/>
+              <w:ind w:firstLine="0"/>
+              <w:rPr>
+                <w:lang w:val="en-US"/>
+              </w:rPr>
+            </w:pPr>
+            <w:r>
+              <w:rPr>
+                <w:lang w:val="en-US"/>
+              </w:rPr>
+              <w:t>Elementary</w:t>
+            </w:r>
+          </w:p>
+        </w:tc>
+        <w:tc>
+          <w:tcPr>
+            <w:tcW w:w="2233" w:type="dxa"/>
+          </w:tcPr>
+          <w:p>
+            <w:pPr>
+              <w:pStyle w:val="APA-texto"/>
+              <w:ind w:firstLine="0"/>
+              <w:rPr>
+                <w:lang w:val="en-US"/>
+              </w:rPr>
+            </w:pPr>
+            <w:r>
+              <w:rPr>
+                <w:rFonts w:cs="Times New Roman"/>
+                <w:lang w:val="en-US"/>
+              </w:rPr>
+              <w:t>Computer</w:t>
+            </w:r>
+            <w:r>
+              <w:rPr>
+                <w:lang w:val="en-US"/>
+              </w:rPr>
+              <w:t>*</w:t>
+            </w:r>
+            <w:r>
+              <w:rPr>
+                <w:rFonts w:cs="Times New Roman"/>
+                <w:lang w:val="en-US"/>
+              </w:rPr>
+              <w:t xml:space="preserve"> </w:t>
+            </w:r>
+          </w:p>
+        </w:tc>
+        <w:tc>
+          <w:tcPr>
+            <w:tcW w:w="1750" w:type="dxa"/>
+          </w:tcPr>
+          <w:p>
+            <w:pPr>
+              <w:pStyle w:val="APA-texto"/>
+              <w:ind w:firstLine="0"/>
+              <w:rPr>
+                <w:lang w:val="en-US"/>
+              </w:rPr>
+            </w:pPr>
+            <w:r>
+              <w:rPr>
+                <w:lang w:val="en-US"/>
+              </w:rPr>
+              <w:t>Reading</w:t>
+            </w:r>
+          </w:p>
+        </w:tc>
+        <w:tc>
+          <w:tcPr>
+            <w:tcW w:w="2537" w:type="dxa"/>
+          </w:tcPr>
+          <w:p>
+            <w:pPr>
+              <w:pStyle w:val="APA-texto"/>
+              <w:ind w:firstLine="0"/>
+              <w:rPr>
+                <w:lang w:val="en-US"/>
+              </w:rPr>
+            </w:pPr>
+            <w:r>
+              <w:rPr>
+                <w:lang w:val="en-US"/>
+              </w:rPr>
+              <w:t>R</w:t>
+            </w:r>
+            <w:r>
+              <w:rPr>
+                <w:rFonts w:cs="Times New Roman"/>
+                <w:lang w:val="en-US"/>
+              </w:rPr>
+              <w:t>emediation program</w:t>
+            </w:r>
+          </w:p>
+        </w:tc>
+      </w:tr>
+      <w:tr>
+        <w:trPr>
+          <w:trHeight w:val="65"/>
+        </w:trPr>
+        <w:tc>
+          <w:tcPr>
+            <w:tcW w:w="2280" w:type="dxa"/>
+          </w:tcPr>
+          <w:p>
+            <w:pPr>
+              <w:pStyle w:val="APA-texto"/>
+              <w:ind w:firstLine="0"/>
+              <w:rPr>
+                <w:lang w:val="en-US"/>
+              </w:rPr>
+            </w:pPr>
+            <w:r>
+              <w:rPr>
+                <w:lang w:val="en-US"/>
+              </w:rPr>
+              <w:t>Elementary</w:t>
+            </w:r>
+          </w:p>
+        </w:tc>
+        <w:tc>
+          <w:tcPr>
+            <w:tcW w:w="2233" w:type="dxa"/>
+          </w:tcPr>
+          <w:p>
+            <w:pPr>
+              <w:pStyle w:val="APA-texto"/>
+              <w:ind w:firstLine="0"/>
+              <w:rPr>
+                <w:lang w:val="en-US"/>
+              </w:rPr>
+            </w:pPr>
+            <w:r>
+              <w:rPr>
+                <w:rFonts w:cs="Times New Roman"/>
+                <w:lang w:val="en-US"/>
+              </w:rPr>
+              <w:t>Computer</w:t>
+            </w:r>
+            <w:r>
+              <w:rPr>
+                <w:lang w:val="en-US"/>
+              </w:rPr>
+              <w:t>*</w:t>
+            </w:r>
+            <w:r>
+              <w:rPr>
+                <w:rFonts w:cs="Times New Roman"/>
+                <w:lang w:val="en-US"/>
+              </w:rPr>
+              <w:t xml:space="preserve"> </w:t>
+            </w:r>
+          </w:p>
+        </w:tc>
+        <w:tc>
+          <w:tcPr>
+            <w:tcW w:w="1750" w:type="dxa"/>
+          </w:tcPr>
+          <w:p>
+            <w:pPr>
+              <w:pStyle w:val="APA-texto"/>
+              <w:ind w:firstLine="0"/>
+              <w:rPr>
+                <w:lang w:val="en-US"/>
+              </w:rPr>
+            </w:pPr>
+            <w:r>
+              <w:rPr>
+                <w:lang w:val="en-US"/>
+              </w:rPr>
+              <w:t>Reading</w:t>
+            </w:r>
+          </w:p>
+        </w:tc>
+        <w:tc>
+          <w:tcPr>
+            <w:tcW w:w="2537" w:type="dxa"/>
+          </w:tcPr>
+          <w:p>
+            <w:pPr>
+              <w:pStyle w:val="APA-texto"/>
+              <w:ind w:firstLine="0"/>
+              <w:rPr>
+                <w:lang w:val="en-US"/>
+              </w:rPr>
+            </w:pPr>
+            <w:r>
+              <w:rPr>
+                <w:rFonts w:cs="Times New Roman"/>
+                <w:lang w:val="en-US"/>
+              </w:rPr>
+              <w:t>Phonics</w:t>
+            </w:r>
+          </w:p>
+        </w:tc>
+      </w:tr>
+      <w:tr>
+        <w:trPr>
+          <w:trHeight w:val="130"/>
+        </w:trPr>
+        <w:tc>
+          <w:tcPr>
+            <w:tcW w:w="2280" w:type="dxa"/>
+          </w:tcPr>
+          <w:p>
+            <w:pPr>
+              <w:pStyle w:val="APA-texto"/>
+              <w:ind w:firstLine="0"/>
+              <w:rPr>
+                <w:lang w:val="en-US"/>
+              </w:rPr>
+            </w:pPr>
+            <w:r>
+              <w:rPr>
+                <w:lang w:val="en-US"/>
+              </w:rPr>
+              <w:t>Elementary</w:t>
+            </w:r>
+          </w:p>
+        </w:tc>
+        <w:tc>
+          <w:tcPr>
+            <w:tcW w:w="2233" w:type="dxa"/>
+          </w:tcPr>
+          <w:p>
+            <w:pPr>
+              <w:pStyle w:val="APA-texto"/>
+              <w:ind w:firstLine="0"/>
+              <w:rPr>
+                <w:lang w:val="en-US"/>
+              </w:rPr>
+            </w:pPr>
+            <w:r>
+              <w:rPr>
+                <w:rFonts w:cs="Times New Roman"/>
+                <w:lang w:val="en-US"/>
+              </w:rPr>
+              <w:t>Computer</w:t>
+            </w:r>
+            <w:r>
+              <w:rPr>
+                <w:lang w:val="en-US"/>
+              </w:rPr>
+              <w:t>*</w:t>
+            </w:r>
+            <w:r>
+              <w:rPr>
+                <w:rFonts w:cs="Times New Roman"/>
+                <w:lang w:val="en-US"/>
+              </w:rPr>
+              <w:t xml:space="preserve"> </w:t>
+            </w:r>
+          </w:p>
+        </w:tc>
+        <w:tc>
+          <w:tcPr>
+            <w:tcW w:w="1750" w:type="dxa"/>
+          </w:tcPr>
+          <w:p>
+            <w:pPr>
+              <w:pStyle w:val="APA-texto"/>
+              <w:ind w:firstLine="0"/>
+              <w:rPr>
+                <w:lang w:val="en-US"/>
+              </w:rPr>
+            </w:pPr>
+            <w:r>
+              <w:rPr>
+                <w:lang w:val="en-US"/>
+              </w:rPr>
+              <w:t>Reading</w:t>
+            </w:r>
+          </w:p>
+        </w:tc>
+        <w:tc>
+          <w:tcPr>
+            <w:tcW w:w="2537" w:type="dxa"/>
+          </w:tcPr>
+          <w:p>
+            <w:pPr>
+              <w:pStyle w:val="APA-texto"/>
+              <w:ind w:firstLine="0"/>
+              <w:rPr>
+                <w:lang w:val="en-US"/>
+              </w:rPr>
+            </w:pPr>
+            <w:r>
+              <w:rPr>
+                <w:rFonts w:cs="Times New Roman"/>
+                <w:lang w:val="en-US"/>
+              </w:rPr>
+              <w:t>phonological awarenes</w:t>
+            </w:r>
+            <w:r>
+              <w:rPr>
+                <w:lang w:val="en-US"/>
+              </w:rPr>
+              <w:t>s</w:t>
+            </w:r>
+          </w:p>
+        </w:tc>
+      </w:tr>
+      <w:tr>
+        <w:trPr>
+          <w:trHeight w:val="263"/>
+        </w:trPr>
+        <w:tc>
+          <w:tcPr>
+            <w:tcW w:w="2280" w:type="dxa"/>
+          </w:tcPr>
+          <w:p>
+            <w:pPr>
+              <w:pStyle w:val="APA-texto"/>
+              <w:ind w:firstLine="0"/>
+              <w:rPr>
+                <w:lang w:val="en-US"/>
+              </w:rPr>
+            </w:pPr>
+            <w:r>
+              <w:rPr>
+                <w:lang w:val="en-US"/>
+              </w:rPr>
+              <w:t>Elementary</w:t>
+            </w:r>
+          </w:p>
+        </w:tc>
+        <w:tc>
+          <w:tcPr>
+            <w:tcW w:w="2233" w:type="dxa"/>
+          </w:tcPr>
+          <w:p>
+            <w:pPr>
+              <w:pStyle w:val="APA-texto"/>
+              <w:ind w:firstLine="0"/>
+              <w:rPr>
+                <w:lang w:val="en-US"/>
+              </w:rPr>
+            </w:pPr>
+            <w:r>
+              <w:rPr>
+                <w:rFonts w:cs="Times New Roman"/>
+                <w:lang w:val="en-US"/>
+              </w:rPr>
+              <w:t>Computer</w:t>
+            </w:r>
+            <w:r>
+              <w:rPr>
+                <w:lang w:val="en-US"/>
+              </w:rPr>
+              <w:t>*</w:t>
+            </w:r>
+            <w:r>
+              <w:rPr>
+                <w:rFonts w:cs="Times New Roman"/>
+                <w:lang w:val="en-US"/>
+              </w:rPr>
+              <w:t xml:space="preserve"> </w:t>
+            </w:r>
+          </w:p>
+        </w:tc>
+        <w:tc>
+          <w:tcPr>
+            <w:tcW w:w="1750" w:type="dxa"/>
+          </w:tcPr>
+          <w:p>
+            <w:pPr>
+              <w:pStyle w:val="APA-texto"/>
+              <w:ind w:firstLine="0"/>
+              <w:rPr>
+                <w:lang w:val="en-US"/>
+              </w:rPr>
+            </w:pPr>
+            <w:r>
+              <w:rPr>
+                <w:lang w:val="en-US"/>
+              </w:rPr>
+              <w:t>Reading</w:t>
+            </w:r>
+          </w:p>
+        </w:tc>
+        <w:tc>
+          <w:tcPr>
+            <w:tcW w:w="2537" w:type="dxa"/>
+          </w:tcPr>
+          <w:p>
+            <w:pPr>
+              <w:pStyle w:val="APA-texto"/>
+              <w:ind w:firstLine="0"/>
+              <w:rPr>
+                <w:lang w:val="en-US"/>
+              </w:rPr>
+            </w:pPr>
+            <w:r>
+              <w:rPr>
+                <w:lang w:val="en-US"/>
+              </w:rPr>
+              <w:t>d</w:t>
+            </w:r>
+            <w:r>
+              <w:rPr>
+                <w:rFonts w:cs="Times New Roman"/>
+                <w:lang w:val="en-US"/>
+              </w:rPr>
+              <w:t xml:space="preserve">ecoding </w:t>
+            </w:r>
+          </w:p>
+        </w:tc>
+      </w:tr>
+      <w:tr>
+        <w:trPr>
+          <w:trHeight w:val="263"/>
+        </w:trPr>
+        <w:tc>
+          <w:tcPr>
+            <w:tcW w:w="2280" w:type="dxa"/>
+          </w:tcPr>
+          <w:p>
+            <w:pPr>
+              <w:pStyle w:val="APA-texto"/>
+              <w:ind w:firstLine="0"/>
+              <w:rPr>
+                <w:lang w:val="en-US"/>
+              </w:rPr>
+            </w:pPr>
+            <w:r>
+              <w:rPr>
+                <w:lang w:val="en-US"/>
+              </w:rPr>
+              <w:t>Elementary</w:t>
+            </w:r>
+          </w:p>
+        </w:tc>
+        <w:tc>
+          <w:tcPr>
+            <w:tcW w:w="2233" w:type="dxa"/>
+          </w:tcPr>
+          <w:p>
+            <w:pPr>
+              <w:pStyle w:val="APA-texto"/>
+              <w:ind w:firstLine="0"/>
+              <w:rPr>
+                <w:lang w:val="en-US"/>
+              </w:rPr>
+            </w:pPr>
+            <w:r>
+              <w:rPr>
+                <w:rFonts w:cs="Times New Roman"/>
+                <w:lang w:val="en-US"/>
+              </w:rPr>
+              <w:t>Computer</w:t>
+            </w:r>
+            <w:r>
+              <w:rPr>
+                <w:lang w:val="en-US"/>
+              </w:rPr>
+              <w:t>*</w:t>
+            </w:r>
+            <w:r>
+              <w:rPr>
+                <w:rFonts w:cs="Times New Roman"/>
+                <w:lang w:val="en-US"/>
+              </w:rPr>
+              <w:t xml:space="preserve"> </w:t>
+            </w:r>
+          </w:p>
+        </w:tc>
+        <w:tc>
+          <w:tcPr>
+            <w:tcW w:w="1750" w:type="dxa"/>
+          </w:tcPr>
+          <w:p>
+            <w:pPr>
+              <w:pStyle w:val="APA-texto"/>
+              <w:ind w:firstLine="0"/>
+              <w:rPr>
+                <w:lang w:val="en-US"/>
+              </w:rPr>
+            </w:pPr>
+            <w:r>
+              <w:rPr>
+                <w:lang w:val="en-US"/>
+              </w:rPr>
+              <w:t>Reading</w:t>
+            </w:r>
+          </w:p>
+        </w:tc>
+        <w:tc>
+          <w:tcPr>
+            <w:tcW w:w="2537" w:type="dxa"/>
+          </w:tcPr>
+          <w:p>
+            <w:pPr>
+              <w:pStyle w:val="APA-texto"/>
+              <w:ind w:firstLine="0"/>
+              <w:rPr>
+                <w:lang w:val="en-US"/>
+              </w:rPr>
+            </w:pPr>
+            <w:r>
+              <w:rPr>
+                <w:lang w:val="en-US"/>
+              </w:rPr>
+              <w:t>w</w:t>
+            </w:r>
+            <w:r>
+              <w:rPr>
+                <w:rFonts w:cs="Times New Roman"/>
+                <w:lang w:val="en-US"/>
+              </w:rPr>
+              <w:t>ord Recognition</w:t>
+            </w:r>
+          </w:p>
+        </w:tc>
+      </w:tr>
+      <w:tr>
+        <w:trPr>
+          <w:trHeight w:val="263"/>
+        </w:trPr>
+        <w:tc>
+          <w:tcPr>
+            <w:tcW w:w="2280" w:type="dxa"/>
+          </w:tcPr>
+          <w:p>
+            <w:pPr>
+              <w:pStyle w:val="APA-texto"/>
+              <w:ind w:firstLine="0"/>
+              <w:rPr>
+                <w:lang w:val="en-US"/>
+              </w:rPr>
+            </w:pPr>
+            <w:r>
+              <w:rPr>
+                <w:lang w:val="en-US"/>
+              </w:rPr>
+              <w:t>Elementary</w:t>
+            </w:r>
+          </w:p>
+        </w:tc>
+        <w:tc>
+          <w:tcPr>
+            <w:tcW w:w="2233" w:type="dxa"/>
+          </w:tcPr>
+          <w:p>
+            <w:pPr>
+              <w:pStyle w:val="APA-texto"/>
+              <w:ind w:firstLine="0"/>
+              <w:rPr>
+                <w:lang w:val="en-US"/>
+              </w:rPr>
+            </w:pPr>
+            <w:r>
+              <w:rPr>
+                <w:rFonts w:cs="Times New Roman"/>
+                <w:lang w:val="en-US"/>
+              </w:rPr>
+              <w:t>Computer</w:t>
+            </w:r>
+            <w:r>
+              <w:rPr>
+                <w:lang w:val="en-US"/>
+              </w:rPr>
+              <w:t>*</w:t>
+            </w:r>
+            <w:r>
+              <w:rPr>
+                <w:rFonts w:cs="Times New Roman"/>
+                <w:lang w:val="en-US"/>
+              </w:rPr>
+              <w:t xml:space="preserve"> </w:t>
+            </w:r>
+          </w:p>
+        </w:tc>
+        <w:tc>
+          <w:tcPr>
+            <w:tcW w:w="1750" w:type="dxa"/>
+          </w:tcPr>
+          <w:p>
+            <w:pPr>
+              <w:pStyle w:val="APA-texto"/>
+              <w:ind w:firstLine="0"/>
+              <w:rPr>
+                <w:lang w:val="en-US"/>
+              </w:rPr>
+            </w:pPr>
+            <w:r>
+              <w:rPr>
+                <w:lang w:val="en-US"/>
+              </w:rPr>
+              <w:t>Reading</w:t>
+            </w:r>
+          </w:p>
+        </w:tc>
+        <w:tc>
+          <w:tcPr>
+            <w:tcW w:w="2537" w:type="dxa"/>
+          </w:tcPr>
+          <w:p>
+            <w:pPr>
+              <w:pStyle w:val="APA-texto"/>
+              <w:ind w:firstLine="0"/>
+              <w:rPr>
+                <w:lang w:val="en-US"/>
+              </w:rPr>
+            </w:pPr>
+            <w:r>
+              <w:rPr>
+                <w:lang w:val="en-US"/>
+              </w:rPr>
+              <w:t>p</w:t>
+            </w:r>
+            <w:r>
+              <w:rPr>
+                <w:rFonts w:cs="Times New Roman"/>
+                <w:lang w:val="en-US"/>
+              </w:rPr>
+              <w:t>honemic Awarenes</w:t>
+            </w:r>
+            <w:r>
+              <w:rPr>
+                <w:lang w:val="en-US"/>
+              </w:rPr>
+              <w:t>s</w:t>
+            </w:r>
+          </w:p>
+        </w:tc>
+      </w:tr>
+    </w:tbl>
+    <w:p>
+      <w:pPr>
+        <w:pStyle w:val="APA-texto"/>
+        <w:spacing w:line="240" w:lineRule="auto"/>
+        <w:ind w:left="300" w:firstLine="0"/>
+        <w:rPr>
+          <w:lang w:val="en-US"/>
+        </w:rPr>
+      </w:pPr>
+      <w:r>
+        <w:rPr>
+          <w:lang w:val="en-US"/>
+        </w:rPr>
+        <w:t>Note: *refers to the wild card character used to match any keyword starting with the string</w:t>
+      </w:r>
+      <w:r>
+        <w:rPr>
+          <w:lang w:val="en-US"/>
+        </w:rPr>
+        <w:br/>
+        <w:t>computer (e.g., computerized, computer).</w:t>
+      </w:r>
+    </w:p>
+    <w:p>
+      <w:pPr>
+        <w:rPr>
+          <w:szCs w:val="24"/>
+          <w:lang w:val="en-US"/>
+        </w:rPr>
+      </w:pPr>
+    </w:p>
+    <w:p>
+      <w:pPr>
+        <w:pStyle w:val="Heading2"/>
+        <w:rPr>
+          <w:szCs w:val="24"/>
+          <w:lang w:val="en-US"/>
+        </w:rPr>
+      </w:pPr>
+      <w:r>
+        <w:rPr>
+          <w:szCs w:val="24"/>
+          <w:lang w:val="en-US"/>
+        </w:rPr>
+        <w:t xml:space="preserve">Study </w:t>
+      </w:r>
+      <w:r>
+        <w:rPr>
+          <w:szCs w:val="24"/>
+          <w:lang w:val="en-US"/>
+        </w:rPr>
+        <w:t>Selection</w:t>
+      </w:r>
+    </w:p>
+    <w:p>
+      <w:pPr>
+        <w:pStyle w:val="APA-texto"/>
+        <w:rPr>
+          <w:lang w:val="en-US"/>
+        </w:rPr>
+      </w:pPr>
+      <w:r>
+        <w:rPr>
+          <w:lang w:val="en-US"/>
+        </w:rPr>
+        <w:lastRenderedPageBreak/>
+        <w:t xml:space="preserve">In order to identify the studies the following procedure was followed: (a) searches were conducted on the relevant database; (b) the study’s title and abstract was reviewed to determine its eligibility; (c) eligible articles were downloaded; (d) duplicates were removed; (e) the study’s full text, with a particular emphasis on its title, abstract and methods section was reviewed in order to determine its eligibility. During the last step of the process, four judges reviewed each article to determine its eligibility. Whenever there was disagreement between the judges, it was discussed and resolved. The articles presented were deemed eligible by all authors. Table 3 presents the screening process. </w:t>
+      </w:r>
+    </w:p>
+    <w:p>
+      <w:pPr>
+        <w:pStyle w:val="APA-texto"/>
+        <w:ind w:firstLine="0"/>
+        <w:rPr>
+          <w:lang w:val="en-US"/>
+        </w:rPr>
+      </w:pPr>
+      <w:r>
+        <w:rPr>
+          <w:lang w:val="en-US"/>
+        </w:rPr>
+        <w:t>Table 3</w:t>
+      </w:r>
+    </w:p>
+    <w:p>
+      <w:pPr>
+        <w:pStyle w:val="APA-texto"/>
+        <w:ind w:firstLine="0"/>
+        <w:rPr>
+          <w:lang w:val="en-US"/>
+        </w:rPr>
+      </w:pPr>
+      <w:r>
+        <w:rPr>
+          <w:lang w:val="en-US"/>
+        </w:rPr>
+        <w:t>Screening process for articles.</w:t>
+      </w:r>
+    </w:p>
+    <w:tbl>
+      <w:tblPr>
+        <w:tblStyle w:val="APAstyle"/>
+        <w:tblW w:w="9552" w:type="dxa"/>
+        <w:tblLook w:val="04A0" w:firstRow="1" w:lastRow="0" w:firstColumn="1" w:lastColumn="0" w:noHBand="0" w:noVBand="1"/>
+      </w:tblPr>
+      <w:tblGrid>
+        <w:gridCol w:w="2196"/>
+        <w:gridCol w:w="1281"/>
+        <w:gridCol w:w="6075"/>
+      </w:tblGrid>
+      <w:tr>
+        <w:trPr>
+          <w:trHeight w:val="416"/>
+          <w:tblHeader/>
+        </w:trPr>
+        <w:tc>
+          <w:tcPr>
+            <w:tcW w:w="2196" w:type="dxa"/>
+            <w:tcBorders>
+              <w:top w:val="single" w:sz="4" w:space="0" w:color="auto"/>
+              <w:bottom w:val="single" w:sz="4" w:space="0" w:color="auto"/>
+            </w:tcBorders>
+          </w:tcPr>
+          <w:p>
+            <w:pPr>
+              <w:rPr>
+                <w:rFonts w:cs="Times New Roman"/>
+                <w:lang w:val="en-US"/>
+              </w:rPr>
+            </w:pPr>
+            <w:r>
+              <w:rPr>
+                <w:rFonts w:cs="Times New Roman"/>
+                <w:lang w:val="en-US"/>
+              </w:rPr>
+              <w:t>Phase</w:t>
+            </w:r>
+          </w:p>
+        </w:tc>
+        <w:tc>
+          <w:tcPr>
+            <w:tcW w:w="1281" w:type="dxa"/>
+            <w:tcBorders>
+              <w:top w:val="single" w:sz="4" w:space="0" w:color="auto"/>
+              <w:bottom w:val="single" w:sz="4" w:space="0" w:color="auto"/>
+            </w:tcBorders>
+          </w:tcPr>
+          <w:p>
+            <w:pPr>
+              <w:jc w:val="center"/>
+              <w:rPr>
+                <w:rFonts w:cs="Times New Roman"/>
+                <w:lang w:val="en-US"/>
+              </w:rPr>
+            </w:pPr>
+            <w:r>
+              <w:rPr>
+                <w:rFonts w:cs="Times New Roman"/>
+                <w:lang w:val="en-US"/>
+              </w:rPr>
+              <w:t>Results</w:t>
+            </w:r>
+          </w:p>
+        </w:tc>
+        <w:tc>
+          <w:tcPr>
+            <w:tcW w:w="6075" w:type="dxa"/>
+            <w:tcBorders>
+              <w:top w:val="single" w:sz="4" w:space="0" w:color="auto"/>
+              <w:bottom w:val="single" w:sz="4" w:space="0" w:color="auto"/>
+            </w:tcBorders>
+          </w:tcPr>
+          <w:p>
+            <w:pPr>
+              <w:jc w:val="center"/>
+              <w:rPr>
+                <w:rFonts w:cs="Times New Roman"/>
+                <w:lang w:val="en-US"/>
+              </w:rPr>
+            </w:pPr>
+            <w:r>
+              <w:rPr>
+                <w:rFonts w:cs="Times New Roman"/>
+                <w:lang w:val="en-US"/>
+              </w:rPr>
+              <w:t>Reasons for discarding articles</w:t>
+            </w:r>
+          </w:p>
+        </w:tc>
+      </w:tr>
+      <w:tr>
+        <w:trPr>
+          <w:trHeight w:val="607"/>
+        </w:trPr>
+        <w:tc>
+          <w:tcPr>
+            <w:tcW w:w="2196" w:type="dxa"/>
+            <w:tcBorders>
+              <w:top w:val="single" w:sz="4" w:space="0" w:color="auto"/>
+              <w:bottom w:val="nil"/>
+            </w:tcBorders>
+          </w:tcPr>
+          <w:p>
+            <w:pPr>
+              <w:rPr>
+                <w:rFonts w:cs="Times New Roman"/>
+                <w:lang w:val="en-US"/>
+              </w:rPr>
+            </w:pPr>
+            <w:r>
+              <w:rPr>
+                <w:rFonts w:cs="Times New Roman"/>
+                <w:lang w:val="en-US"/>
+              </w:rPr>
+              <w:t>Initial search</w:t>
+            </w:r>
+          </w:p>
+        </w:tc>
+        <w:tc>
+          <w:tcPr>
+            <w:tcW w:w="1281" w:type="dxa"/>
+            <w:tcBorders>
+              <w:top w:val="single" w:sz="4" w:space="0" w:color="auto"/>
+              <w:bottom w:val="nil"/>
+            </w:tcBorders>
+          </w:tcPr>
+          <w:p>
+            <w:pPr>
+              <w:jc w:val="center"/>
+              <w:rPr>
+                <w:rFonts w:cs="Times New Roman"/>
+                <w:lang w:val="en-US"/>
+              </w:rPr>
+            </w:pPr>
+            <w:r>
+              <w:rPr>
+                <w:rFonts w:cs="Times New Roman"/>
+                <w:lang w:val="en-US"/>
+              </w:rPr>
+              <w:t>451</w:t>
+            </w:r>
+          </w:p>
+        </w:tc>
+        <w:tc>
+          <w:tcPr>
+            <w:tcW w:w="6075" w:type="dxa"/>
+            <w:tcBorders>
+              <w:top w:val="single" w:sz="4" w:space="0" w:color="auto"/>
+              <w:bottom w:val="nil"/>
+            </w:tcBorders>
+          </w:tcPr>
+          <w:p>
+            <w:pPr>
+              <w:jc w:val="center"/>
+              <w:rPr>
+                <w:rFonts w:cs="Times New Roman"/>
+                <w:lang w:val="en-US"/>
+              </w:rPr>
+            </w:pPr>
+            <w:r>
+              <w:rPr>
+                <w:rFonts w:cs="Times New Roman"/>
+                <w:lang w:val="en-US"/>
+              </w:rPr>
+              <w:t>-</w:t>
+            </w:r>
+          </w:p>
+        </w:tc>
+      </w:tr>
+      <w:tr>
+        <w:trPr>
+          <w:trHeight w:val="607"/>
+        </w:trPr>
+        <w:tc>
+          <w:tcPr>
+            <w:tcW w:w="2196" w:type="dxa"/>
+            <w:tcBorders>
+              <w:top w:val="nil"/>
+              <w:bottom w:val="nil"/>
+            </w:tcBorders>
+          </w:tcPr>
+          <w:p>
+            <w:pPr>
+              <w:rPr>
+                <w:rFonts w:cs="Times New Roman"/>
+                <w:lang w:val="en-US"/>
+              </w:rPr>
+            </w:pPr>
+            <w:r>
+              <w:rPr>
+                <w:rFonts w:cs="Times New Roman"/>
+                <w:lang w:val="en-US"/>
+              </w:rPr>
+              <w:t>Initial screening</w:t>
+            </w:r>
+          </w:p>
+        </w:tc>
+        <w:tc>
+          <w:tcPr>
+            <w:tcW w:w="1281" w:type="dxa"/>
+            <w:tcBorders>
+              <w:top w:val="nil"/>
+              <w:bottom w:val="nil"/>
+            </w:tcBorders>
+          </w:tcPr>
+          <w:p>
+            <w:pPr>
+              <w:jc w:val="center"/>
+              <w:rPr>
+                <w:rFonts w:cs="Times New Roman"/>
+                <w:lang w:val="en-US"/>
+              </w:rPr>
+            </w:pPr>
+            <w:r>
+              <w:rPr>
+                <w:rFonts w:cs="Times New Roman"/>
+                <w:lang w:val="en-US"/>
+              </w:rPr>
+              <w:t>29</w:t>
+            </w:r>
+          </w:p>
+        </w:tc>
+        <w:tc>
+          <w:tcPr>
+            <w:tcW w:w="6075" w:type="dxa"/>
+            <w:tcBorders>
+              <w:top w:val="nil"/>
+              <w:bottom w:val="nil"/>
+            </w:tcBorders>
+          </w:tcPr>
+          <w:p>
+            <w:pPr>
+              <w:jc w:val="center"/>
+              <w:rPr>
+                <w:rFonts w:cs="Times New Roman"/>
+                <w:lang w:val="en-US"/>
+              </w:rPr>
+            </w:pPr>
+            <w:r>
+              <w:rPr>
+                <w:rFonts w:cs="Times New Roman"/>
+                <w:lang w:val="en-US"/>
+              </w:rPr>
+              <w:t>Older children, reading skills were not measured, non-empirical article, severe neurodevelopmental disorders (e.g., autism spectrum disorder), non-technological-based intervention, not focused on basic reading skills, qualitative studies, focused on academic skills other than reading</w:t>
+            </w:r>
+          </w:p>
+        </w:tc>
+      </w:tr>
+      <w:tr>
+        <w:trPr>
+          <w:trHeight w:val="607"/>
+        </w:trPr>
+        <w:tc>
+          <w:tcPr>
+            <w:tcW w:w="2196" w:type="dxa"/>
+            <w:tcBorders>
+              <w:top w:val="nil"/>
+            </w:tcBorders>
+          </w:tcPr>
+          <w:p>
+            <w:pPr>
+              <w:rPr>
+                <w:rFonts w:cs="Times New Roman"/>
+                <w:lang w:val="en-US"/>
+              </w:rPr>
+            </w:pPr>
+            <w:r>
+              <w:rPr>
+                <w:rFonts w:cs="Times New Roman"/>
+                <w:lang w:val="en-US"/>
+              </w:rPr>
+              <w:t>Duplicate removal</w:t>
+            </w:r>
+          </w:p>
+        </w:tc>
+        <w:tc>
+          <w:tcPr>
+            <w:tcW w:w="1281" w:type="dxa"/>
+            <w:tcBorders>
+              <w:top w:val="nil"/>
+            </w:tcBorders>
+          </w:tcPr>
+          <w:p>
+            <w:pPr>
+              <w:jc w:val="center"/>
+              <w:rPr>
+                <w:rFonts w:cs="Times New Roman"/>
+                <w:lang w:val="en-US"/>
+              </w:rPr>
+            </w:pPr>
+            <w:r>
+              <w:rPr>
+                <w:lang w:val="en-US"/>
+              </w:rPr>
+              <w:t>25</w:t>
+            </w:r>
+          </w:p>
+        </w:tc>
+        <w:tc>
+          <w:tcPr>
+            <w:tcW w:w="6075" w:type="dxa"/>
+            <w:tcBorders>
+              <w:top w:val="nil"/>
+            </w:tcBorders>
+          </w:tcPr>
+          <w:p>
+            <w:pPr>
+              <w:pStyle w:val="ListParagraph"/>
+              <w:numPr>
+                <w:ilvl w:val="0"/>
+                <w:numId w:val="12"/>
+              </w:numPr>
+              <w:jc w:val="center"/>
+              <w:rPr>
+                <w:rFonts w:cs="Times New Roman"/>
+                <w:lang w:val="en-US"/>
+              </w:rPr>
+            </w:pPr>
+          </w:p>
+        </w:tc>
+      </w:tr>
+      <w:tr>
+        <w:trPr>
+          <w:trHeight w:val="607"/>
+        </w:trPr>
+        <w:tc>
+          <w:tcPr>
+            <w:tcW w:w="2196" w:type="dxa"/>
+          </w:tcPr>
+          <w:p>
+            <w:pPr>
+              <w:rPr>
+                <w:rFonts w:cs="Times New Roman"/>
+                <w:lang w:val="en-US"/>
+              </w:rPr>
+            </w:pPr>
+            <w:r>
+              <w:rPr>
+                <w:rFonts w:cs="Times New Roman"/>
+                <w:lang w:val="en-US"/>
+              </w:rPr>
+              <w:t>Final article selection by judges</w:t>
+            </w:r>
+          </w:p>
+        </w:tc>
+        <w:tc>
+          <w:tcPr>
+            <w:tcW w:w="1281" w:type="dxa"/>
+          </w:tcPr>
+          <w:p>
+            <w:pPr>
+              <w:jc w:val="center"/>
+              <w:rPr>
+                <w:rFonts w:cs="Times New Roman"/>
+                <w:lang w:val="en-US"/>
+              </w:rPr>
+            </w:pPr>
+            <w:r>
+              <w:rPr>
+                <w:rFonts w:cs="Times New Roman"/>
+                <w:lang w:val="en-US"/>
+              </w:rPr>
+              <w:t>21</w:t>
+            </w:r>
+          </w:p>
+        </w:tc>
+        <w:tc>
+          <w:tcPr>
+            <w:tcW w:w="6075" w:type="dxa"/>
+          </w:tcPr>
+          <w:p>
+            <w:pPr>
+              <w:jc w:val="center"/>
+              <w:rPr>
+                <w:rFonts w:cs="Times New Roman"/>
+                <w:vertAlign w:val="superscript"/>
+                <w:lang w:val="en-US"/>
+              </w:rPr>
+            </w:pPr>
+            <w:r>
+              <w:rPr>
+                <w:rFonts w:cs="Times New Roman"/>
+                <w:lang w:val="en-US"/>
+              </w:rPr>
+              <w:t>Did not address basic reading skills, the same study was published with different titles and variations of their analytical approach</w:t>
+            </w:r>
+            <w:r>
+              <w:rPr>
+                <w:rFonts w:cs="Times New Roman"/>
+                <w:vertAlign w:val="superscript"/>
+                <w:lang w:val="en-US"/>
+              </w:rPr>
+              <w:t>a</w:t>
+            </w:r>
+          </w:p>
+        </w:tc>
+      </w:tr>
+    </w:tbl>
+    <w:p>
+      <w:pPr>
+        <w:pStyle w:val="APA-texto"/>
+        <w:ind w:firstLine="0"/>
+        <w:rPr>
+          <w:i/>
+          <w:lang w:val="en-US"/>
+        </w:rPr>
+      </w:pPr>
+      <w:r>
+        <w:rPr>
+          <w:lang w:val="en-US"/>
+        </w:rPr>
+        <w:t xml:space="preserve">Note. </w:t>
+      </w:r>
+      <w:r>
+        <w:rPr>
+          <w:vertAlign w:val="superscript"/>
+          <w:lang w:val="en-US"/>
+        </w:rPr>
+        <w:t>a</w:t>
+      </w:r>
+      <w:r>
+        <w:rPr>
+          <w:lang w:val="en-US"/>
+        </w:rPr>
+        <w:t>Only one study was included in this review.</w:t>
+      </w:r>
+    </w:p>
+    <w:p>
+      <w:pPr>
+        <w:pStyle w:val="Heading2"/>
+        <w:rPr>
+          <w:szCs w:val="24"/>
+          <w:lang w:val="en-US"/>
+        </w:rPr>
+      </w:pPr>
+      <w:r>
+        <w:rPr>
+          <w:szCs w:val="24"/>
+          <w:lang w:val="en-US"/>
+        </w:rPr>
+        <w:t>Coding</w:t>
+      </w:r>
+    </w:p>
+    <w:p>
+      <w:pPr>
+        <w:pStyle w:val="APA-texto"/>
+        <w:rPr>
+          <w:lang w:val="en-US"/>
+        </w:rPr>
+      </w:pPr>
+      <w:r>
+        <w:rPr>
+          <w:lang w:val="en-US"/>
+        </w:rPr>
+        <w:t>Some information about the studies had to be coded in order to analyze the information. Table 4 shows the categories and their definitions. Only categories that were coded or that include non-obvious subcategories are presented for brevity and simplification.</w:t>
+      </w:r>
+    </w:p>
+    <w:p>
+      <w:pPr>
+        <w:pStyle w:val="APA-texto"/>
+        <w:ind w:firstLine="0"/>
+        <w:rPr>
+          <w:lang w:val="en-US"/>
+        </w:rPr>
+      </w:pPr>
+      <w:r>
+        <w:rPr>
+          <w:lang w:val="en-US"/>
+        </w:rPr>
+        <w:t>Table 4.</w:t>
+      </w:r>
+    </w:p>
+    <w:p>
+      <w:pPr>
+        <w:pStyle w:val="APA-texto"/>
+        <w:ind w:firstLine="0"/>
+        <w:rPr>
+          <w:lang w:val="en-US"/>
+        </w:rPr>
+      </w:pPr>
+      <w:r>
+        <w:rPr>
+          <w:lang w:val="en-US"/>
+        </w:rPr>
+        <w:t xml:space="preserve">Definitions for categories </w:t>
+      </w:r>
+    </w:p>
+    <w:tbl>
+      <w:tblPr>
+        <w:tblStyle w:val="APAstyle"/>
+        <w:tblW w:w="0" w:type="auto"/>
+        <w:tblLook w:val="04A0" w:firstRow="1" w:lastRow="0" w:firstColumn="1" w:lastColumn="0" w:noHBand="0" w:noVBand="1"/>
+      </w:tblPr>
+      <w:tblGrid>
+        <w:gridCol w:w="2340"/>
+        <w:gridCol w:w="2340"/>
+        <w:gridCol w:w="2340"/>
+        <w:gridCol w:w="2340"/>
+      </w:tblGrid>
+      <w:tr>
+        <w:trPr>
+          <w:tblHeader/>
+        </w:trPr>
+        <w:tc>
+          <w:tcPr>
+            <w:tcW w:w="2340" w:type="dxa"/>
+            <w:tcBorders>
+              <w:top w:val="single" w:sz="4" w:space="0" w:color="auto"/>
+              <w:bottom w:val="single" w:sz="4" w:space="0" w:color="auto"/>
+            </w:tcBorders>
+          </w:tcPr>
+          <w:p>
+            <w:pPr>
+              <w:pStyle w:val="APA-texto"/>
+              <w:ind w:firstLine="0"/>
+              <w:rPr>
+                <w:lang w:val="en-US"/>
+              </w:rPr>
+            </w:pPr>
+            <w:r>
+              <w:rPr>
+                <w:lang w:val="en-US"/>
+              </w:rPr>
+              <w:lastRenderedPageBreak/>
+              <w:t>Dimension</w:t>
+            </w:r>
+          </w:p>
+        </w:tc>
+        <w:tc>
+          <w:tcPr>
+            <w:tcW w:w="2340" w:type="dxa"/>
+            <w:tcBorders>
+              <w:top w:val="single" w:sz="4" w:space="0" w:color="auto"/>
+              <w:bottom w:val="single" w:sz="4" w:space="0" w:color="auto"/>
+            </w:tcBorders>
+          </w:tcPr>
+          <w:p>
+            <w:pPr>
+              <w:pStyle w:val="APA-texto"/>
+              <w:ind w:firstLine="0"/>
+              <w:rPr>
+                <w:lang w:val="en-US"/>
+              </w:rPr>
+            </w:pPr>
+            <w:r>
+              <w:rPr>
+                <w:lang w:val="en-US"/>
+              </w:rPr>
+              <w:t>Category</w:t>
+            </w:r>
+          </w:p>
+        </w:tc>
+        <w:tc>
+          <w:tcPr>
+            <w:tcW w:w="2340" w:type="dxa"/>
+            <w:tcBorders>
+              <w:top w:val="single" w:sz="4" w:space="0" w:color="auto"/>
+              <w:bottom w:val="single" w:sz="4" w:space="0" w:color="auto"/>
+            </w:tcBorders>
+          </w:tcPr>
+          <w:p>
+            <w:pPr>
+              <w:pStyle w:val="APA-texto"/>
+              <w:ind w:firstLine="0"/>
+              <w:rPr>
+                <w:lang w:val="en-US"/>
+              </w:rPr>
+            </w:pPr>
+            <w:r>
+              <w:rPr>
+                <w:lang w:val="en-US"/>
+              </w:rPr>
+              <w:t>Sub-category</w:t>
+            </w:r>
+          </w:p>
+        </w:tc>
+        <w:tc>
+          <w:tcPr>
+            <w:tcW w:w="2340" w:type="dxa"/>
+            <w:tcBorders>
+              <w:top w:val="single" w:sz="4" w:space="0" w:color="auto"/>
+              <w:bottom w:val="single" w:sz="4" w:space="0" w:color="auto"/>
+            </w:tcBorders>
+          </w:tcPr>
+          <w:p>
+            <w:pPr>
+              <w:pStyle w:val="APA-texto"/>
+              <w:ind w:firstLine="0"/>
+              <w:rPr>
+                <w:lang w:val="en-US"/>
+              </w:rPr>
+            </w:pPr>
+            <w:r>
+              <w:rPr>
+                <w:lang w:val="en-US"/>
+              </w:rPr>
+              <w:t>Definition</w:t>
+            </w:r>
+          </w:p>
+        </w:tc>
+      </w:tr>
+      <w:tr>
+        <w:tc>
+          <w:tcPr>
+            <w:tcW w:w="2340" w:type="dxa"/>
+            <w:vMerge w:val="restart"/>
+            <w:tcBorders>
+              <w:top w:val="single" w:sz="4" w:space="0" w:color="auto"/>
+            </w:tcBorders>
+          </w:tcPr>
+          <w:p>
+            <w:pPr>
+              <w:pStyle w:val="APA-texto"/>
+              <w:ind w:firstLine="0"/>
+              <w:rPr>
+                <w:lang w:val="en-US"/>
+              </w:rPr>
+            </w:pPr>
+            <w:r>
+              <w:rPr>
+                <w:lang w:val="en-US"/>
+              </w:rPr>
+              <w:t>Methods</w:t>
+            </w:r>
+          </w:p>
+        </w:tc>
+        <w:tc>
+          <w:tcPr>
+            <w:tcW w:w="2340" w:type="dxa"/>
+            <w:vMerge w:val="restart"/>
+            <w:tcBorders>
+              <w:top w:val="single" w:sz="4" w:space="0" w:color="auto"/>
+            </w:tcBorders>
+          </w:tcPr>
+          <w:p>
+            <w:pPr>
+              <w:pStyle w:val="APA-texto"/>
+              <w:ind w:firstLine="0"/>
+              <w:rPr>
+                <w:lang w:val="en-US"/>
+              </w:rPr>
+            </w:pPr>
+            <w:r>
+              <w:rPr>
+                <w:lang w:val="en-US"/>
+              </w:rPr>
+              <w:t>Design</w:t>
+            </w:r>
+          </w:p>
+        </w:tc>
+        <w:tc>
+          <w:tcPr>
+            <w:tcW w:w="2340" w:type="dxa"/>
+            <w:tcBorders>
+              <w:top w:val="single" w:sz="4" w:space="0" w:color="auto"/>
+            </w:tcBorders>
+          </w:tcPr>
+          <w:p>
+            <w:pPr>
+              <w:pStyle w:val="APA-texto"/>
+              <w:ind w:firstLine="0"/>
+              <w:rPr>
+                <w:lang w:val="en-US"/>
+              </w:rPr>
+            </w:pPr>
+            <w:r>
+              <w:rPr>
+                <w:lang w:val="en-US"/>
+              </w:rPr>
+              <w:t>Single Subject Design (SSD)</w:t>
+            </w:r>
+          </w:p>
+        </w:tc>
+        <w:tc>
+          <w:tcPr>
+            <w:tcW w:w="2340" w:type="dxa"/>
+            <w:tcBorders>
+              <w:top w:val="single" w:sz="4" w:space="0" w:color="auto"/>
+            </w:tcBorders>
+          </w:tcPr>
+          <w:p>
+            <w:pPr>
+              <w:pStyle w:val="APA-texto"/>
+              <w:ind w:firstLine="0"/>
+              <w:rPr>
+                <w:lang w:val="en-US"/>
+              </w:rPr>
+            </w:pPr>
+            <w:r>
+              <w:rPr>
+                <w:lang w:val="en-US"/>
+              </w:rPr>
+              <w:t>Any variant of SSD were coded as SSD</w:t>
+            </w:r>
+          </w:p>
+        </w:tc>
+      </w:tr>
+      <w:tr>
+        <w:tc>
+          <w:tcPr>
+            <w:tcW w:w="2340" w:type="dxa"/>
+            <w:vMerge/>
+          </w:tcPr>
+          <w:p>
+            <w:pPr>
+              <w:pStyle w:val="APA-texto"/>
+              <w:ind w:firstLine="0"/>
+              <w:rPr>
+                <w:lang w:val="en-US"/>
+              </w:rPr>
+            </w:pPr>
+          </w:p>
+        </w:tc>
+        <w:tc>
+          <w:tcPr>
+            <w:tcW w:w="2340" w:type="dxa"/>
+            <w:vMerge/>
+          </w:tcPr>
+          <w:p>
+            <w:pPr>
+              <w:pStyle w:val="APA-texto"/>
+              <w:ind w:firstLine="0"/>
+              <w:rPr>
+                <w:lang w:val="en-US"/>
+              </w:rPr>
+            </w:pPr>
+          </w:p>
+        </w:tc>
+        <w:tc>
+          <w:tcPr>
+            <w:tcW w:w="2340" w:type="dxa"/>
+          </w:tcPr>
+          <w:p>
+            <w:pPr>
+              <w:pStyle w:val="APA-texto"/>
+              <w:ind w:firstLine="0"/>
+              <w:rPr>
+                <w:lang w:val="en-US"/>
+              </w:rPr>
+            </w:pPr>
+            <w:r>
+              <w:rPr>
+                <w:lang w:val="en-US"/>
+              </w:rPr>
+              <w:t>Pretest-posttest design with comparison group(s)</w:t>
+            </w:r>
+          </w:p>
+        </w:tc>
+        <w:tc>
+          <w:tcPr>
+            <w:tcW w:w="2340" w:type="dxa"/>
+          </w:tcPr>
+          <w:p>
+            <w:pPr>
+              <w:pStyle w:val="APA-texto"/>
+              <w:ind w:firstLine="0"/>
+              <w:rPr>
+                <w:lang w:val="en-US"/>
+              </w:rPr>
+            </w:pPr>
+            <w:r>
+              <w:rPr>
+                <w:lang w:val="en-US"/>
+              </w:rPr>
+              <w:t>Design that included pretest, posttest, and one comparison group</w:t>
+            </w:r>
+          </w:p>
+        </w:tc>
+      </w:tr>
+      <w:tr>
+        <w:tc>
+          <w:tcPr>
+            <w:tcW w:w="2340" w:type="dxa"/>
+            <w:vMerge/>
+          </w:tcPr>
+          <w:p>
+            <w:pPr>
+              <w:pStyle w:val="APA-texto"/>
+              <w:ind w:firstLine="0"/>
+              <w:rPr>
+                <w:lang w:val="en-US"/>
+              </w:rPr>
+            </w:pPr>
+          </w:p>
+        </w:tc>
+        <w:tc>
+          <w:tcPr>
+            <w:tcW w:w="2340" w:type="dxa"/>
+            <w:vMerge/>
+          </w:tcPr>
+          <w:p>
+            <w:pPr>
+              <w:pStyle w:val="APA-texto"/>
+              <w:ind w:firstLine="0"/>
+              <w:rPr>
+                <w:lang w:val="en-US"/>
+              </w:rPr>
+            </w:pPr>
+          </w:p>
+        </w:tc>
+        <w:tc>
+          <w:tcPr>
+            <w:tcW w:w="2340" w:type="dxa"/>
+          </w:tcPr>
+          <w:p>
+            <w:pPr>
+              <w:pStyle w:val="APA-texto"/>
+              <w:ind w:firstLine="0"/>
+              <w:rPr>
+                <w:lang w:val="en-US"/>
+              </w:rPr>
+            </w:pPr>
+            <w:r>
+              <w:rPr>
+                <w:lang w:val="en-US"/>
+              </w:rPr>
+              <w:t>Pretest-posttest design with multiple comparison groups</w:t>
+            </w:r>
+          </w:p>
+        </w:tc>
+        <w:tc>
+          <w:tcPr>
+            <w:tcW w:w="2340" w:type="dxa"/>
+          </w:tcPr>
+          <w:p>
+            <w:pPr>
+              <w:pStyle w:val="APA-texto"/>
+              <w:ind w:firstLine="0"/>
+              <w:rPr>
+                <w:lang w:val="en-US"/>
+              </w:rPr>
+            </w:pPr>
+            <w:r>
+              <w:rPr>
+                <w:lang w:val="en-US"/>
+              </w:rPr>
+              <w:t>All design that included pretest, posttest, and multiple comparison groups (e.g., multiple baseline profiles)</w:t>
+            </w:r>
+          </w:p>
+        </w:tc>
+      </w:tr>
+      <w:tr>
+        <w:tc>
+          <w:tcPr>
+            <w:tcW w:w="2340" w:type="dxa"/>
+            <w:vMerge/>
+          </w:tcPr>
+          <w:p>
+            <w:pPr>
+              <w:pStyle w:val="APA-texto"/>
+              <w:ind w:firstLine="0"/>
+              <w:rPr>
+                <w:lang w:val="en-US"/>
+              </w:rPr>
+            </w:pPr>
+          </w:p>
+        </w:tc>
+        <w:tc>
+          <w:tcPr>
+            <w:tcW w:w="2340" w:type="dxa"/>
+            <w:vMerge/>
+          </w:tcPr>
+          <w:p>
+            <w:pPr>
+              <w:pStyle w:val="APA-texto"/>
+              <w:ind w:firstLine="0"/>
+              <w:rPr>
+                <w:lang w:val="en-US"/>
+              </w:rPr>
+            </w:pPr>
+          </w:p>
+        </w:tc>
+        <w:tc>
+          <w:tcPr>
+            <w:tcW w:w="2340" w:type="dxa"/>
+          </w:tcPr>
+          <w:p>
+            <w:pPr>
+              <w:pStyle w:val="APA-texto"/>
+              <w:rPr>
+                <w:lang w:val="en-US"/>
+              </w:rPr>
+            </w:pPr>
+            <w:r>
+              <w:rPr>
+                <w:lang w:val="en-US"/>
+              </w:rPr>
+              <w:t xml:space="preserve">      </w:t>
+            </w:r>
+          </w:p>
+          <w:p>
+            <w:pPr>
+              <w:pStyle w:val="APA-texto"/>
+              <w:ind w:firstLine="0"/>
+              <w:rPr>
+                <w:lang w:val="en-US"/>
+              </w:rPr>
+            </w:pPr>
+            <w:r>
+              <w:rPr>
+                <w:lang w:val="en-US"/>
+              </w:rPr>
+              <w:t>Pretest-posttest design with multiple experimental groups</w:t>
+            </w:r>
+          </w:p>
+        </w:tc>
+        <w:tc>
+          <w:tcPr>
+            <w:tcW w:w="2340" w:type="dxa"/>
+          </w:tcPr>
+          <w:p>
+            <w:pPr>
+              <w:pStyle w:val="APA-texto"/>
+              <w:ind w:firstLine="0"/>
+              <w:rPr>
+                <w:lang w:val="en-US"/>
+              </w:rPr>
+            </w:pPr>
+            <w:r>
+              <w:rPr>
+                <w:lang w:val="en-US"/>
+              </w:rPr>
+              <w:t>All design that included pretest, posttest, and multiple experimental groups (e.g., various technology-based intervention</w:t>
+            </w:r>
+            <w:r>
+              <w:rPr>
+                <w:lang w:val="en-US"/>
+              </w:rPr>
+              <w:t>s</w:t>
+            </w:r>
+            <w:r>
+              <w:rPr>
+                <w:lang w:val="en-US"/>
+              </w:rPr>
+              <w:t xml:space="preserve"> were tested)</w:t>
+            </w:r>
+          </w:p>
+        </w:tc>
+      </w:tr>
+      <w:tr>
+        <w:tc>
+          <w:tcPr>
+            <w:tcW w:w="2340" w:type="dxa"/>
+            <w:vMerge w:val="restart"/>
+          </w:tcPr>
+          <w:p>
+            <w:pPr>
+              <w:pStyle w:val="APA-texto"/>
+              <w:ind w:firstLine="0"/>
+              <w:rPr>
+                <w:lang w:val="en-US"/>
+              </w:rPr>
+            </w:pPr>
+            <w:r>
+              <w:rPr>
+                <w:lang w:val="en-US"/>
+              </w:rPr>
+              <w:t>Methods and findings</w:t>
+            </w:r>
+          </w:p>
+        </w:tc>
+        <w:tc>
+          <w:tcPr>
+            <w:tcW w:w="2340" w:type="dxa"/>
+            <w:vMerge w:val="restart"/>
+          </w:tcPr>
+          <w:p>
+            <w:pPr>
+              <w:pStyle w:val="APA-texto"/>
+              <w:ind w:firstLine="0"/>
+              <w:rPr>
+                <w:lang w:val="en-US"/>
+              </w:rPr>
+            </w:pPr>
+            <w:r>
+              <w:rPr>
+                <w:lang w:val="en-US"/>
+              </w:rPr>
+              <w:t>Reading skills</w:t>
+            </w:r>
+          </w:p>
+        </w:tc>
+        <w:tc>
+          <w:tcPr>
+            <w:tcW w:w="2340" w:type="dxa"/>
+            <w:vAlign w:val="top"/>
+          </w:tcPr>
+          <w:p>
+            <w:pPr>
+              <w:pStyle w:val="APA-texto"/>
+              <w:ind w:firstLine="0"/>
+              <w:rPr>
+                <w:lang w:val="en-US"/>
+              </w:rPr>
+            </w:pPr>
+            <w:r>
+              <w:rPr>
+                <w:lang w:val="en-US"/>
+              </w:rPr>
+              <w:t xml:space="preserve">Phonological skills </w:t>
+            </w:r>
+          </w:p>
+        </w:tc>
+        <w:tc>
+          <w:tcPr>
+            <w:tcW w:w="2340" w:type="dxa"/>
+          </w:tcPr>
+          <w:p>
+            <w:pPr>
+              <w:pStyle w:val="APA-texto"/>
+              <w:ind w:firstLine="0"/>
+              <w:rPr>
+                <w:lang w:val="en-US"/>
+              </w:rPr>
+            </w:pPr>
+            <w:r>
+              <w:rPr>
+                <w:lang w:val="en-US"/>
+              </w:rPr>
+              <w:t>Skills that required phonological processing (e.g., phonemic awareness, phonological awareness)</w:t>
+            </w:r>
+          </w:p>
+        </w:tc>
+      </w:tr>
+      <w:tr>
+        <w:tc>
+          <w:tcPr>
+            <w:tcW w:w="2340" w:type="dxa"/>
+            <w:vMerge/>
+          </w:tcPr>
+          <w:p>
+            <w:pPr>
+              <w:pStyle w:val="APA-texto"/>
+              <w:ind w:firstLine="0"/>
+              <w:rPr>
+                <w:lang w:val="en-US"/>
+              </w:rPr>
+            </w:pPr>
+          </w:p>
+        </w:tc>
+        <w:tc>
+          <w:tcPr>
+            <w:tcW w:w="2340" w:type="dxa"/>
+            <w:vMerge/>
+          </w:tcPr>
+          <w:p>
+            <w:pPr>
+              <w:pStyle w:val="APA-texto"/>
+              <w:ind w:firstLine="0"/>
+              <w:rPr>
+                <w:lang w:val="en-US"/>
+              </w:rPr>
+            </w:pPr>
+          </w:p>
+        </w:tc>
+        <w:tc>
+          <w:tcPr>
+            <w:tcW w:w="2340" w:type="dxa"/>
+            <w:vAlign w:val="top"/>
+          </w:tcPr>
+          <w:p>
+            <w:pPr>
+              <w:pStyle w:val="APA-texto"/>
+              <w:ind w:firstLine="0"/>
+              <w:rPr>
+                <w:lang w:val="en-US"/>
+              </w:rPr>
+            </w:pPr>
+            <w:r>
+              <w:rPr>
+                <w:lang w:val="en-US"/>
+              </w:rPr>
+              <w:t>Word reading</w:t>
+            </w:r>
+          </w:p>
+        </w:tc>
+        <w:tc>
+          <w:tcPr>
+            <w:tcW w:w="2340" w:type="dxa"/>
+          </w:tcPr>
+          <w:p>
+            <w:pPr>
+              <w:pStyle w:val="APA-texto"/>
+              <w:ind w:firstLine="0"/>
+              <w:rPr>
+                <w:lang w:val="en-US"/>
+              </w:rPr>
+            </w:pPr>
+            <w:r>
+              <w:rPr>
+                <w:lang w:val="en-US"/>
+              </w:rPr>
+              <w:t>Skills that required reading or recognizing words</w:t>
+            </w:r>
+          </w:p>
+        </w:tc>
+      </w:tr>
+      <w:tr>
+        <w:tc>
+          <w:tcPr>
+            <w:tcW w:w="2340" w:type="dxa"/>
+            <w:vMerge/>
+          </w:tcPr>
+          <w:p>
+            <w:pPr>
+              <w:pStyle w:val="APA-texto"/>
+              <w:ind w:firstLine="0"/>
+              <w:rPr>
+                <w:lang w:val="en-US"/>
+              </w:rPr>
+            </w:pPr>
+          </w:p>
+        </w:tc>
+        <w:tc>
+          <w:tcPr>
+            <w:tcW w:w="2340" w:type="dxa"/>
+            <w:vMerge/>
+          </w:tcPr>
+          <w:p>
+            <w:pPr>
+              <w:pStyle w:val="APA-texto"/>
+              <w:ind w:firstLine="0"/>
+              <w:rPr>
+                <w:lang w:val="en-US"/>
+              </w:rPr>
+            </w:pPr>
+          </w:p>
+        </w:tc>
+        <w:tc>
+          <w:tcPr>
+            <w:tcW w:w="2340" w:type="dxa"/>
+            <w:vAlign w:val="top"/>
+          </w:tcPr>
+          <w:p>
+            <w:pPr>
+              <w:pStyle w:val="APA-texto"/>
+              <w:ind w:firstLine="0"/>
+              <w:rPr>
+                <w:lang w:val="en-US"/>
+              </w:rPr>
+            </w:pPr>
+            <w:r>
+              <w:rPr>
+                <w:lang w:val="en-US"/>
+              </w:rPr>
+              <w:t>Phonics</w:t>
+            </w:r>
+          </w:p>
+        </w:tc>
+        <w:tc>
+          <w:tcPr>
+            <w:tcW w:w="2340" w:type="dxa"/>
+          </w:tcPr>
+          <w:p>
+            <w:pPr>
+              <w:pStyle w:val="APA-texto"/>
+              <w:ind w:firstLine="0"/>
+              <w:rPr>
+                <w:lang w:val="en-US"/>
+              </w:rPr>
+            </w:pPr>
+            <w:r>
+              <w:rPr>
+                <w:lang w:val="en-US"/>
+              </w:rPr>
+              <w:t>Skills that required the integration or knowledge about grapheme and phoneme</w:t>
+            </w:r>
+          </w:p>
+        </w:tc>
+      </w:tr>
+      <w:tr>
+        <w:tc>
+          <w:tcPr>
+            <w:tcW w:w="2340" w:type="dxa"/>
+            <w:vMerge/>
+          </w:tcPr>
+          <w:p>
+            <w:pPr>
+              <w:pStyle w:val="APA-texto"/>
+              <w:ind w:firstLine="0"/>
+              <w:rPr>
+                <w:lang w:val="en-US"/>
+              </w:rPr>
+            </w:pPr>
+          </w:p>
+        </w:tc>
+        <w:tc>
+          <w:tcPr>
+            <w:tcW w:w="2340" w:type="dxa"/>
+            <w:vMerge/>
+          </w:tcPr>
+          <w:p>
+            <w:pPr>
+              <w:pStyle w:val="APA-texto"/>
+              <w:ind w:firstLine="0"/>
+              <w:rPr>
+                <w:lang w:val="en-US"/>
+              </w:rPr>
+            </w:pPr>
+          </w:p>
+        </w:tc>
+        <w:tc>
+          <w:tcPr>
+            <w:tcW w:w="2340" w:type="dxa"/>
+            <w:vAlign w:val="top"/>
+          </w:tcPr>
+          <w:p>
+            <w:pPr>
+              <w:pStyle w:val="APA-texto"/>
+              <w:ind w:firstLine="0"/>
+              <w:rPr>
+                <w:lang w:val="en-US"/>
+              </w:rPr>
+            </w:pPr>
+            <w:r>
+              <w:rPr>
+                <w:lang w:val="en-US"/>
+              </w:rPr>
+              <w:t>Reading: Otherwise not specified</w:t>
+            </w:r>
+          </w:p>
+        </w:tc>
+        <w:tc>
+          <w:tcPr>
+            <w:tcW w:w="2340" w:type="dxa"/>
+          </w:tcPr>
+          <w:p>
+            <w:pPr>
+              <w:pStyle w:val="APA-texto"/>
+              <w:ind w:firstLine="0"/>
+              <w:rPr>
+                <w:lang w:val="en-US"/>
+              </w:rPr>
+            </w:pPr>
+            <w:r>
+              <w:rPr>
+                <w:lang w:val="en-US"/>
+              </w:rPr>
+              <w:t>No specific skill was identified</w:t>
+            </w:r>
+          </w:p>
+        </w:tc>
+      </w:tr>
+    </w:tbl>
+    <w:p>
+      <w:pPr>
         <w:pStyle w:val="Heading2"/>
         <w:tabs>
           <w:tab w:val="left" w:pos="4680"/>
@@ -12,29 +2683,34 @@
           <w:lang w:val="en-US"/>
         </w:rPr>
       </w:pPr>
-      <w:bookmarkStart w:id="0" w:name="_GoBack"/>
-      <w:bookmarkEnd w:id="0"/>
-      <w:r>
-        <w:rPr>
-          <w:lang w:val="en-US"/>
-        </w:rPr>
-        <w:t>Cognitiv</w:t>
-      </w:r>
-      <w:r>
-        <w:rPr>
-          <w:lang w:val="en-US"/>
-        </w:rPr>
-        <w:t>e c</w:t>
-      </w:r>
-      <w:r>
-        <w:rPr>
-          <w:lang w:val="en-US"/>
-        </w:rPr>
-        <w:t>omponent</w:t>
-      </w:r>
     </w:p>
     <w:p>
       <w:pPr>
+        <w:pStyle w:val="Heading2"/>
+        <w:tabs>
+          <w:tab w:val="left" w:pos="4680"/>
+        </w:tabs>
+        <w:rPr>
+          <w:lang w:val="en-US"/>
+        </w:rPr>
+      </w:pPr>
+      <w:bookmarkStart w:id="2" w:name="_GoBack"/>
+      <w:bookmarkEnd w:id="2"/>
+      <w:r>
+        <w:rPr>
+          <w:lang w:val="en-US"/>
+        </w:rPr>
+        <w:t>Cognitive c</w:t>
+      </w:r>
+      <w:r>
+        <w:rPr>
+          <w:lang w:val="en-US"/>
+        </w:rPr>
+        <w:t>omponent</w:t>
+      </w:r>
+    </w:p>
+    <w:p>
+      <w:pPr>
         <w:ind w:firstLine="720"/>
         <w:rPr>
           <w:lang w:val="en-US"/>
@@ -98,7 +2774,14 @@
         <w:rPr>
           <w:lang w:val="en-US"/>
         </w:rPr>
-        <w:t>he original plan for this review was to discuss the cognitive processes that reading interventions addressed or considered</w:t>
+        <w:t xml:space="preserve">he original plan for this review was to discuss the cognitive processes that reading </w:t>
+      </w:r>
+      <w:r>
+        <w:rPr>
+          <w:lang w:val="en-US"/>
+        </w:rPr>
+        <w:lastRenderedPageBreak/>
+        <w:t>interventions addressed or considered</w:t>
       </w:r>
       <w:r>
         <w:rPr>
@@ -117,6 +2800,7 @@
           <w:b/>
           <w:color w:val="000000" w:themeColor="text1"/>
           <w:szCs w:val="24"/>
+          <w:lang w:val="en-US"/>
         </w:rPr>
         <w:fldChar w:fldCharType="begin" w:fldLock="1"/>
       </w:r>
@@ -124,6 +2808,7 @@
         <w:rPr>
           <w:color w:val="000000" w:themeColor="text1"/>
           <w:szCs w:val="24"/>
+          <w:lang w:val="en-US"/>
         </w:rPr>
         <w:instrText>ADDIN CSL_CITATION {"citationItems":[{"id":"ITEM-1","itemData":{"author":[{"dropping-particle":"","family":"Feifer","given":"S","non-dropping-particle":"","parse-names":false,"suffix":""},{"dropping-particle":"","family":"Kaufman","given":"A S","non-dropping-particle":"","parse-names":false,"suffix":""},{"dropping-particle":"","family":"Kaufman","given":"N L","non-dropping-particle":"","parse-names":false,"suffix":""}],"editor":[{"dropping-particle":"","family":"Flanagan","given":"D P","non-dropping-particle":"","parse-names":false,"suffix":""},{"dropping-particle":"","family":"Alfonso","given":"V C","non-dropping-particle":"","parse-names":false,"suffix":""}],"id":"ITEM-1","issued":{"date-parts":[["2011"]]},"page":"21-42","publisher":"John Wiley &amp; Sons","publisher-place":"New Jersey","title":"How SLD manifiest in reading","type":"chapter"},"uris":["http://www.mendeley.com/documents/?uuid=df8b000d-3824-4cc3-9631-14bd70221258"]}],"mendeley":{"formattedCitation":"(Feifer, Kaufman, &amp; Kaufman, 2011)","manualFormatting":"(2011)","plainTextFormattedCitation":"(Feifer, Kaufman, &amp; Kaufman, 2011)","previouslyFormattedCitation":"(Feifer, Kaufman, &amp; Kaufman, 2011)"},"properties":{"noteIndex":0},"schema":"https://github.com/citation-style-language/schema/raw/master/csl-citation.json"}</w:instrText>
       </w:r>
@@ -132,6 +2817,7 @@
           <w:b/>
           <w:color w:val="000000" w:themeColor="text1"/>
           <w:szCs w:val="24"/>
+          <w:lang w:val="en-US"/>
         </w:rPr>
         <w:fldChar w:fldCharType="separate"/>
       </w:r>
@@ -140,37 +2826,34 @@
           <w:noProof/>
           <w:color w:val="000000" w:themeColor="text1"/>
           <w:szCs w:val="24"/>
+          <w:lang w:val="en-US"/>
         </w:rPr>
         <w:t>(</w:t>
       </w:r>
+      <w:proofErr w:type="spellStart"/>
       <w:r>
         <w:rPr>
           <w:color w:val="000000" w:themeColor="text1"/>
           <w:szCs w:val="24"/>
           <w:lang w:val="en-US"/>
         </w:rPr>
-        <w:t>Feifer, Kaufman, &amp; Kaufman</w:t>
-      </w:r>
+        <w:t>Feifer</w:t>
+      </w:r>
+      <w:proofErr w:type="spellEnd"/>
       <w:r>
         <w:rPr>
           <w:color w:val="000000" w:themeColor="text1"/>
           <w:szCs w:val="24"/>
           <w:lang w:val="en-US"/>
         </w:rPr>
-        <w:t>,</w:t>
-      </w:r>
-      <w:r>
-        <w:rPr>
-          <w:color w:val="000000" w:themeColor="text1"/>
-          <w:szCs w:val="24"/>
-        </w:rPr>
-        <w:t xml:space="preserve"> </w:t>
+        <w:t xml:space="preserve">, Kaufman, &amp; Kaufman, </w:t>
       </w:r>
       <w:r>
         <w:rPr>
           <w:noProof/>
           <w:color w:val="000000" w:themeColor="text1"/>
           <w:szCs w:val="24"/>
+          <w:lang w:val="en-US"/>
         </w:rPr>
         <w:t>2011)</w:t>
       </w:r>
@@ -179,6 +2862,7 @@
           <w:b/>
           <w:color w:val="000000" w:themeColor="text1"/>
           <w:szCs w:val="24"/>
+          <w:lang w:val="en-US"/>
         </w:rPr>
         <w:fldChar w:fldCharType="end"/>
       </w:r>
@@ -274,25 +2958,20 @@
         </w:rPr>
         <w:t xml:space="preserve">The study by </w:t>
       </w:r>
-      <w:commentRangeStart w:id="1"/>
-      <w:r>
-        <w:rPr>
-          <w:lang w:val="en-US"/>
-        </w:rPr>
-        <w:t>Messer et al</w:t>
-      </w:r>
-      <w:r>
-        <w:rPr>
-          <w:lang w:val="en-US"/>
-        </w:rPr>
-        <w:t xml:space="preserve"> (2008)</w:t>
-      </w:r>
-      <w:commentRangeEnd w:id="1"/>
+      <w:commentRangeStart w:id="3"/>
+      <w:r>
+        <w:rPr>
+          <w:lang w:val="en-US"/>
+        </w:rPr>
+        <w:t>Messer et al (2008)</w:t>
+      </w:r>
+      <w:commentRangeEnd w:id="3"/>
       <w:r>
         <w:rPr>
           <w:rStyle w:val="CommentReference"/>
-        </w:rPr>
-        <w:commentReference w:id="1"/>
+          <w:lang w:val="en-US"/>
+        </w:rPr>
+        <w:commentReference w:id="3"/>
       </w:r>
       <w:r>
         <w:rPr>
@@ -305,13 +2984,7 @@
         <w:rPr>
           <w:lang w:val="en-US"/>
         </w:rPr>
-        <w:t>T</w:t>
-      </w:r>
-      <w:r>
-        <w:rPr>
-          <w:lang w:val="en-US"/>
-        </w:rPr>
-        <w:t>rainertext</w:t>
+        <w:t>Trainertext</w:t>
       </w:r>
       <w:proofErr w:type="spellEnd"/>
       <w:r>
@@ -336,43 +3009,7 @@
         <w:rPr>
           <w:lang w:val="en-US"/>
         </w:rPr>
-        <w:t xml:space="preserve"> on these cognitive processes and a small to large effect (</w:t>
-      </w:r>
-      <w:r>
-        <w:rPr>
-          <w:lang w:val="en-US"/>
-        </w:rPr>
-        <w:t>d = .27 - .97</w:t>
-      </w:r>
-      <w:r>
-        <w:rPr>
-          <w:lang w:val="en-US"/>
-        </w:rPr>
-        <w:t xml:space="preserve">) on </w:t>
-      </w:r>
-      <w:r>
-        <w:rPr>
-          <w:lang w:val="en-US"/>
-        </w:rPr>
-        <w:t>reading fluency</w:t>
-      </w:r>
-      <w:r>
-        <w:rPr>
-          <w:lang w:val="en-US"/>
-        </w:rPr>
-        <w:t xml:space="preserve"> and </w:t>
-      </w:r>
-      <w:r>
-        <w:rPr>
-          <w:lang w:val="en-US"/>
-        </w:rPr>
-        <w:t>spelling</w:t>
-      </w:r>
-      <w:r>
-        <w:rPr>
-          <w:lang w:val="en-US"/>
-        </w:rPr>
-        <w:t>.</w:t>
+        <w:t xml:space="preserve"> on these cognitive processes and a small to large effect (d = .27 - .97) on reading fluency and spelling.</w:t>
       </w:r>
       <w:r>
         <w:rPr>
@@ -461,7 +3098,7 @@
           <w:szCs w:val="24"/>
           <w:lang w:val="en-US"/>
         </w:rPr>
-        <w:t xml:space="preserve">. These mechanisms support the reading process by providing the ability to manipulate the phonological elements of language (e.g., producing the sounds associated with </w:t>
+        <w:t xml:space="preserve">. These mechanisms support the reading process by providing the ability to manipulate the phonological elements of language (e.g., producing the sounds associated with particular letters and integrating these sounds into words). This relationship has proven particularly useful at understanding reading difficulties because it provides a parsimonious explanation of the difficulties presented by these children. Visual mechanisms of working </w:t>
       </w:r>
       <w:r>
         <w:rPr>
@@ -470,7 +3107,7 @@
           <w:lang w:val="en-US"/>
         </w:rPr>
         <w:lastRenderedPageBreak/>
-        <w:t xml:space="preserve">particular letters and integrating these sounds into words). This relationship has proven particularly useful at understanding reading difficulties because it provides a parsimonious explanation of the difficulties presented by these children. Visual mechanisms of working memory have also been associated </w:t>
+        <w:t xml:space="preserve">memory have also been associated </w:t>
       </w:r>
       <w:r>
         <w:rPr>
@@ -682,23 +3319,7 @@
           <w:szCs w:val="24"/>
           <w:lang w:val="en-US"/>
         </w:rPr>
-        <w:t>specific sound</w:t>
-      </w:r>
-      <w:r>
-        <w:rPr>
-          <w:rFonts w:eastAsia="Times New Roman"/>
-          <w:szCs w:val="24"/>
-          <w:lang w:val="en-US"/>
-        </w:rPr>
-        <w:t>s</w:t>
-      </w:r>
-      <w:r>
-        <w:rPr>
-          <w:rFonts w:eastAsia="Times New Roman"/>
-          <w:szCs w:val="24"/>
-          <w:lang w:val="en-US"/>
-        </w:rPr>
-        <w:t xml:space="preserve"> (i.e., phoneme) </w:t>
+        <w:t xml:space="preserve">specific sounds (i.e., phoneme) </w:t>
       </w:r>
       <w:r>
         <w:rPr>
@@ -754,31 +3375,7 @@
           <w:szCs w:val="24"/>
           <w:lang w:val="en-US"/>
         </w:rPr>
-        <w:t>meaning of words</w:t>
-      </w:r>
-      <w:r>
-        <w:rPr>
-          <w:rFonts w:eastAsia="Times New Roman"/>
-          <w:szCs w:val="24"/>
-          <w:lang w:val="en-US"/>
-        </w:rPr>
-        <w:t xml:space="preserve"> that is often experienced by struggling readers</w:t>
-      </w:r>
-      <w:r>
-        <w:rPr>
-          <w:rFonts w:eastAsia="Times New Roman"/>
-          <w:szCs w:val="24"/>
-          <w:lang w:val="en-US"/>
-        </w:rPr>
-        <w:t xml:space="preserve">. </w:t>
-      </w:r>
-      <w:r>
-        <w:rPr>
-          <w:rFonts w:eastAsia="Times New Roman"/>
-          <w:szCs w:val="24"/>
-          <w:lang w:val="en-US"/>
-        </w:rPr>
-        <w:t xml:space="preserve">Furthermore, deficits in successive processing of information has also been linked to reading difficulties </w:t>
+        <w:t xml:space="preserve">meaning of words that is often experienced by struggling readers. Furthermore, deficits in successive processing of information has also been linked to reading difficulties </w:t>
       </w:r>
       <w:r>
         <w:rPr>
@@ -1072,7 +3669,63 @@
           <w:szCs w:val="24"/>
           <w:lang w:val="en-US"/>
         </w:rPr>
-        <w:t xml:space="preserve">loss of speed in the decision-making process of selecting the appropriate sound for a </w:t>
+        <w:t xml:space="preserve">loss of speed in the decision-making process of selecting the appropriate sound for a given grapheme may result in difficulties integrating sounds into words and could lead to a </w:t>
+      </w:r>
+      <w:r>
+        <w:rPr>
+          <w:rFonts w:eastAsia="Times New Roman"/>
+          <w:szCs w:val="24"/>
+          <w:lang w:val="en-US"/>
+        </w:rPr>
+        <w:t xml:space="preserve">slow  and </w:t>
+      </w:r>
+      <w:r>
+        <w:rPr>
+          <w:rFonts w:eastAsia="Times New Roman"/>
+          <w:szCs w:val="24"/>
+          <w:lang w:val="en-US"/>
+        </w:rPr>
+        <w:t>fragment</w:t>
+      </w:r>
+      <w:r>
+        <w:rPr>
+          <w:rFonts w:eastAsia="Times New Roman"/>
+          <w:szCs w:val="24"/>
+          <w:lang w:val="en-US"/>
+        </w:rPr>
+        <w:t>ed</w:t>
+      </w:r>
+      <w:r>
+        <w:rPr>
+          <w:rFonts w:eastAsia="Times New Roman"/>
+          <w:szCs w:val="24"/>
+          <w:lang w:val="en-US"/>
+        </w:rPr>
+        <w:t xml:space="preserve"> reading process. </w:t>
+      </w:r>
+      <w:r>
+        <w:rPr>
+          <w:rFonts w:eastAsia="Times New Roman"/>
+          <w:szCs w:val="24"/>
+          <w:lang w:val="en-US"/>
+        </w:rPr>
+        <w:t xml:space="preserve">This would in turn result in limited </w:t>
+      </w:r>
+      <w:r>
+        <w:rPr>
+          <w:rFonts w:eastAsia="Times New Roman"/>
+          <w:szCs w:val="24"/>
+          <w:lang w:val="en-US"/>
+        </w:rPr>
+        <w:t xml:space="preserve">verbal fluency because </w:t>
+      </w:r>
+      <w:r>
+        <w:rPr>
+          <w:rFonts w:eastAsia="Times New Roman"/>
+          <w:szCs w:val="24"/>
+          <w:lang w:val="en-US"/>
+        </w:rPr>
+        <w:t xml:space="preserve">the </w:t>
       </w:r>
       <w:r>
         <w:rPr>
@@ -1081,63 +3734,7 @@
           <w:lang w:val="en-US"/>
         </w:rPr>
         <w:lastRenderedPageBreak/>
-        <w:t xml:space="preserve">given grapheme may result in difficulties integrating sounds into words and could lead to a </w:t>
-      </w:r>
-      <w:r>
-        <w:rPr>
-          <w:rFonts w:eastAsia="Times New Roman"/>
-          <w:szCs w:val="24"/>
-          <w:lang w:val="en-US"/>
-        </w:rPr>
-        <w:t xml:space="preserve">slow  and </w:t>
-      </w:r>
-      <w:r>
-        <w:rPr>
-          <w:rFonts w:eastAsia="Times New Roman"/>
-          <w:szCs w:val="24"/>
-          <w:lang w:val="en-US"/>
-        </w:rPr>
-        <w:t>fragment</w:t>
-      </w:r>
-      <w:r>
-        <w:rPr>
-          <w:rFonts w:eastAsia="Times New Roman"/>
-          <w:szCs w:val="24"/>
-          <w:lang w:val="en-US"/>
-        </w:rPr>
-        <w:t>ed</w:t>
-      </w:r>
-      <w:r>
-        <w:rPr>
-          <w:rFonts w:eastAsia="Times New Roman"/>
-          <w:szCs w:val="24"/>
-          <w:lang w:val="en-US"/>
-        </w:rPr>
-        <w:t xml:space="preserve"> reading process. </w:t>
-      </w:r>
-      <w:r>
-        <w:rPr>
-          <w:rFonts w:eastAsia="Times New Roman"/>
-          <w:szCs w:val="24"/>
-          <w:lang w:val="en-US"/>
-        </w:rPr>
-        <w:t xml:space="preserve">This would in turn result in limited </w:t>
-      </w:r>
-      <w:r>
-        <w:rPr>
-          <w:rFonts w:eastAsia="Times New Roman"/>
-          <w:szCs w:val="24"/>
-          <w:lang w:val="en-US"/>
-        </w:rPr>
-        <w:t xml:space="preserve">verbal fluency because </w:t>
-      </w:r>
-      <w:r>
-        <w:rPr>
-          <w:rFonts w:eastAsia="Times New Roman"/>
-          <w:szCs w:val="24"/>
-          <w:lang w:val="en-US"/>
-        </w:rPr>
-        <w:t xml:space="preserve">the speed with which </w:t>
+        <w:t xml:space="preserve">speed with which </w:t>
       </w:r>
       <w:r>
         <w:rPr>
@@ -1674,48 +4271,56 @@
           <w:szCs w:val="24"/>
           <w:lang w:val="en-US"/>
         </w:rPr>
+        <w:t xml:space="preserve">It is </w:t>
+      </w:r>
+      <w:r>
+        <w:rPr>
+          <w:rFonts w:eastAsia="Times New Roman"/>
+          <w:szCs w:val="24"/>
+          <w:lang w:val="en-US"/>
+        </w:rPr>
+        <w:t xml:space="preserve">important </w:t>
+      </w:r>
+      <w:r>
+        <w:rPr>
+          <w:rFonts w:eastAsia="Times New Roman"/>
+          <w:szCs w:val="24"/>
+          <w:lang w:val="en-US"/>
+        </w:rPr>
+        <w:t xml:space="preserve">to note that although the same cognitive processes are often associated with different reading skills (e.g., </w:t>
+      </w:r>
+      <w:r>
+        <w:rPr>
+          <w:rFonts w:eastAsia="Times New Roman"/>
+          <w:szCs w:val="24"/>
+          <w:lang w:val="en-US"/>
+        </w:rPr>
+        <w:t xml:space="preserve">attention is associated with </w:t>
+      </w:r>
+      <w:r>
+        <w:rPr>
+          <w:rFonts w:eastAsia="Times New Roman"/>
+          <w:szCs w:val="24"/>
+          <w:lang w:val="en-US"/>
+        </w:rPr>
+        <w:t>basic and complex reading skills</w:t>
+      </w:r>
+      <w:r>
+        <w:rPr>
+          <w:rFonts w:eastAsia="Times New Roman"/>
+          <w:szCs w:val="24"/>
+          <w:lang w:val="en-US"/>
+        </w:rPr>
+        <w:t xml:space="preserve">), </w:t>
+      </w:r>
+      <w:r>
+        <w:rPr>
+          <w:rFonts w:eastAsia="Times New Roman"/>
+          <w:szCs w:val="24"/>
+          <w:lang w:val="en-US"/>
+        </w:rPr>
         <w:lastRenderedPageBreak/>
-        <w:t xml:space="preserve">It is </w:t>
-      </w:r>
-      <w:r>
-        <w:rPr>
-          <w:rFonts w:eastAsia="Times New Roman"/>
-          <w:szCs w:val="24"/>
-          <w:lang w:val="en-US"/>
-        </w:rPr>
-        <w:t xml:space="preserve">important </w:t>
-      </w:r>
-      <w:r>
-        <w:rPr>
-          <w:rFonts w:eastAsia="Times New Roman"/>
-          <w:szCs w:val="24"/>
-          <w:lang w:val="en-US"/>
-        </w:rPr>
-        <w:t xml:space="preserve">to note that although the same cognitive processes are often associated with different reading skills (e.g., </w:t>
-      </w:r>
-      <w:r>
-        <w:rPr>
-          <w:rFonts w:eastAsia="Times New Roman"/>
-          <w:szCs w:val="24"/>
-          <w:lang w:val="en-US"/>
-        </w:rPr>
-        <w:t xml:space="preserve">attention is associated with </w:t>
-      </w:r>
-      <w:r>
-        <w:rPr>
-          <w:rFonts w:eastAsia="Times New Roman"/>
-          <w:szCs w:val="24"/>
-          <w:lang w:val="en-US"/>
-        </w:rPr>
-        <w:t>basic and complex reading skills</w:t>
-      </w:r>
-      <w:r>
-        <w:rPr>
-          <w:rFonts w:eastAsia="Times New Roman"/>
-          <w:szCs w:val="24"/>
-          <w:lang w:val="en-US"/>
-        </w:rPr>
-        <w:t>), there are differences in how these</w:t>
+        <w:t>there are differences in how these</w:t>
       </w:r>
       <w:r>
         <w:rPr>
@@ -1905,13 +4510,7 @@
         <w:rPr>
           <w:lang w:val="en-US"/>
         </w:rPr>
-        <w:t>Methodological c</w:t>
-      </w:r>
-      <w:r>
-        <w:rPr>
-          <w:lang w:val="en-US"/>
-        </w:rPr>
-        <w:t>omponent</w:t>
+        <w:t>Methodological component</w:t>
       </w:r>
     </w:p>
     <w:p>
@@ -1931,19 +4530,7 @@
         <w:rPr>
           <w:lang w:val="en-US"/>
         </w:rPr>
-        <w:t>primar</w:t>
-      </w:r>
-      <w:r>
-        <w:rPr>
-          <w:lang w:val="en-US"/>
-        </w:rPr>
-        <w:t>i</w:t>
-      </w:r>
-      <w:r>
-        <w:rPr>
-          <w:lang w:val="en-US"/>
-        </w:rPr>
-        <w:t xml:space="preserve">ly </w:t>
+        <w:t xml:space="preserve">primarily </w:t>
       </w:r>
       <w:r>
         <w:rPr>
@@ -1979,19 +4566,7 @@
         <w:rPr>
           <w:lang w:val="en-US"/>
         </w:rPr>
-        <w:t xml:space="preserve">), </w:t>
-      </w:r>
-      <w:r>
-        <w:rPr>
-          <w:lang w:val="en-US"/>
-        </w:rPr>
-        <w:t>pre</w:t>
-      </w:r>
-      <w:r>
-        <w:rPr>
-          <w:lang w:val="en-US"/>
-        </w:rPr>
-        <w:t>test-posttest design with comparison group (</w:t>
+        <w:t>), pretest-posttest design with comparison group (</w:t>
       </w:r>
       <w:r>
         <w:rPr>
@@ -2355,116 +4930,110 @@
         <w:rPr>
           <w:lang w:val="en-US"/>
         </w:rPr>
+        <w:t xml:space="preserve"> measurements</w:t>
+      </w:r>
+      <w:r>
+        <w:rPr>
+          <w:lang w:val="en-US"/>
+        </w:rPr>
+        <w:t>, or</w:t>
+      </w:r>
+      <w:r>
+        <w:rPr>
+          <w:lang w:val="en-US"/>
+        </w:rPr>
         <w:t xml:space="preserve"> </w:t>
       </w:r>
       <w:r>
         <w:rPr>
           <w:lang w:val="en-US"/>
         </w:rPr>
+        <w:t>used a probabilistic sampling (</w:t>
+      </w:r>
+      <w:r>
+        <w:rPr>
+          <w:sz w:val="22"/>
+          <w:lang w:val="en-US"/>
+        </w:rPr>
+        <w:t>9.52%</w:t>
+      </w:r>
+      <w:r>
+        <w:rPr>
+          <w:lang w:val="en-US"/>
+        </w:rPr>
+        <w:t>)</w:t>
+      </w:r>
+      <w:r>
+        <w:rPr>
+          <w:lang w:val="en-US"/>
+        </w:rPr>
+        <w:t>.</w:t>
+      </w:r>
+      <w:r>
+        <w:rPr>
+          <w:lang w:val="en-US"/>
+        </w:rPr>
+        <w:t xml:space="preserve"> </w:t>
+      </w:r>
+      <w:r>
+        <w:rPr>
+          <w:lang w:val="en-US"/>
+        </w:rPr>
+        <w:t>The m</w:t>
+      </w:r>
+      <w:r>
+        <w:rPr>
+          <w:lang w:val="en-US"/>
+        </w:rPr>
+        <w:t xml:space="preserve">edian </w:t>
+      </w:r>
+      <w:r>
+        <w:rPr>
+          <w:lang w:val="en-US"/>
+        </w:rPr>
+        <w:t xml:space="preserve">number of participants across studies was 31, but </w:t>
+      </w:r>
+      <w:r>
+        <w:rPr>
+          <w:lang w:val="en-US"/>
+        </w:rPr>
+        <w:t xml:space="preserve">it varied </w:t>
+      </w:r>
+      <w:r>
+        <w:rPr>
+          <w:lang w:val="en-US"/>
+        </w:rPr>
+        <w:t>great</w:t>
+      </w:r>
+      <w:r>
+        <w:rPr>
+          <w:lang w:val="en-US"/>
+        </w:rPr>
+        <w:t>ly</w:t>
+      </w:r>
+      <w:r>
+        <w:rPr>
+          <w:lang w:val="en-US"/>
+        </w:rPr>
+        <w:t xml:space="preserve"> across studies</w:t>
+      </w:r>
+      <w:r>
+        <w:rPr>
+          <w:lang w:val="en-US"/>
+        </w:rPr>
+        <w:t xml:space="preserve"> (minimum = 2, maximum = 744). </w:t>
+      </w:r>
+      <w:r>
+        <w:rPr>
+          <w:lang w:val="en-US"/>
+        </w:rPr>
+        <w:t xml:space="preserve">Most </w:t>
+      </w:r>
+      <w:r>
+        <w:rPr>
+          <w:lang w:val="en-US"/>
+        </w:rPr>
         <w:lastRenderedPageBreak/>
-        <w:t>measurements</w:t>
-      </w:r>
-      <w:r>
-        <w:rPr>
-          <w:lang w:val="en-US"/>
-        </w:rPr>
-        <w:t>, or</w:t>
-      </w:r>
-      <w:r>
-        <w:rPr>
-          <w:lang w:val="en-US"/>
-        </w:rPr>
-        <w:t xml:space="preserve"> </w:t>
-      </w:r>
-      <w:r>
-        <w:rPr>
-          <w:lang w:val="en-US"/>
-        </w:rPr>
-        <w:t>used a probabilistic sampling (</w:t>
-      </w:r>
-      <w:r>
-        <w:rPr>
-          <w:sz w:val="22"/>
-          <w:lang w:val="en-US"/>
-        </w:rPr>
-        <w:t>9.52%</w:t>
-      </w:r>
-      <w:r>
-        <w:rPr>
-          <w:lang w:val="en-US"/>
-        </w:rPr>
-        <w:t>)</w:t>
-      </w:r>
-      <w:r>
-        <w:rPr>
-          <w:lang w:val="en-US"/>
-        </w:rPr>
-        <w:t>.</w:t>
-      </w:r>
-      <w:r>
-        <w:rPr>
-          <w:lang w:val="en-US"/>
-        </w:rPr>
-        <w:t xml:space="preserve"> </w:t>
-      </w:r>
-      <w:r>
-        <w:rPr>
-          <w:lang w:val="en-US"/>
-        </w:rPr>
-        <w:t>The m</w:t>
-      </w:r>
-      <w:r>
-        <w:rPr>
-          <w:lang w:val="en-US"/>
-        </w:rPr>
-        <w:t xml:space="preserve">edian </w:t>
-      </w:r>
-      <w:r>
-        <w:rPr>
-          <w:lang w:val="en-US"/>
-        </w:rPr>
-        <w:t xml:space="preserve">number of participants across studies was 31, but </w:t>
-      </w:r>
-      <w:r>
-        <w:rPr>
-          <w:lang w:val="en-US"/>
-        </w:rPr>
-        <w:t xml:space="preserve">it varied </w:t>
-      </w:r>
-      <w:r>
-        <w:rPr>
-          <w:lang w:val="en-US"/>
-        </w:rPr>
-        <w:t>great</w:t>
-      </w:r>
-      <w:r>
-        <w:rPr>
-          <w:lang w:val="en-US"/>
-        </w:rPr>
-        <w:t>ly</w:t>
-      </w:r>
-      <w:r>
-        <w:rPr>
-          <w:lang w:val="en-US"/>
-        </w:rPr>
-        <w:t xml:space="preserve"> across studies</w:t>
-      </w:r>
-      <w:r>
-        <w:rPr>
-          <w:lang w:val="en-US"/>
-        </w:rPr>
-        <w:t xml:space="preserve"> (minimum = 2, maximum = 744). </w:t>
-      </w:r>
-      <w:r>
-        <w:rPr>
-          <w:lang w:val="en-US"/>
-        </w:rPr>
-        <w:t xml:space="preserve">Most </w:t>
-      </w:r>
-      <w:r>
-        <w:rPr>
-          <w:lang w:val="en-US"/>
-        </w:rPr>
         <w:t>studies worked with four</w:t>
       </w:r>
       <w:r>
@@ -2903,107 +5472,107 @@
         <w:rPr>
           <w:lang w:val="en-US"/>
         </w:rPr>
-        <w:t xml:space="preserve"> studies did not report the number of sessions </w:t>
+        <w:t xml:space="preserve"> studies did not report the number of sessions provided to the participants (</w:t>
+      </w:r>
+      <w:r>
+        <w:rPr>
+          <w:sz w:val="22"/>
+          <w:lang w:val="en-US"/>
+        </w:rPr>
+        <w:t>38.</w:t>
+      </w:r>
+      <w:r>
+        <w:rPr>
+          <w:sz w:val="22"/>
+          <w:lang w:val="en-US"/>
+        </w:rPr>
+        <w:t>10</w:t>
+      </w:r>
+      <w:r>
+        <w:rPr>
+          <w:sz w:val="22"/>
+          <w:lang w:val="en-US"/>
+        </w:rPr>
+        <w:t>%</w:t>
+      </w:r>
+      <w:r>
+        <w:rPr>
+          <w:lang w:val="en-US"/>
+        </w:rPr>
+        <w:t>)</w:t>
+      </w:r>
+      <w:r>
+        <w:rPr>
+          <w:lang w:val="en-US"/>
+        </w:rPr>
+        <w:t xml:space="preserve">, but </w:t>
+      </w:r>
+      <w:r>
+        <w:rPr>
+          <w:lang w:val="en-US"/>
+        </w:rPr>
+        <w:t xml:space="preserve">there was great variability </w:t>
+      </w:r>
+      <w:r>
+        <w:rPr>
+          <w:lang w:val="en-US"/>
+        </w:rPr>
+        <w:t xml:space="preserve">among </w:t>
+      </w:r>
+      <w:r>
+        <w:rPr>
+          <w:lang w:val="en-US"/>
+        </w:rPr>
+        <w:t xml:space="preserve">those that provided </w:t>
+      </w:r>
+      <w:r>
+        <w:rPr>
+          <w:lang w:val="en-US"/>
+        </w:rPr>
+        <w:t>the information</w:t>
+      </w:r>
+      <w:r>
+        <w:rPr>
+          <w:lang w:val="en-US"/>
+        </w:rPr>
+        <w:t xml:space="preserve"> (i.e.</w:t>
+      </w:r>
+      <w:r>
+        <w:rPr>
+          <w:lang w:val="en-US"/>
+        </w:rPr>
+        <w:t>,</w:t>
+      </w:r>
+      <w:r>
+        <w:rPr>
+          <w:lang w:val="en-US"/>
+        </w:rPr>
+        <w:t xml:space="preserve"> from less than 20 to more than 40 sessions)</w:t>
+      </w:r>
+      <w:r>
+        <w:rPr>
+          <w:lang w:val="en-US"/>
+        </w:rPr>
+        <w:t>.</w:t>
+      </w:r>
+      <w:r>
+        <w:rPr>
+          <w:lang w:val="en-US"/>
+        </w:rPr>
+        <w:t xml:space="preserve"> </w:t>
+      </w:r>
+      <w:r>
+        <w:rPr>
+          <w:lang w:val="en-US"/>
+        </w:rPr>
+        <w:t xml:space="preserve">In some cases, the total amount </w:t>
       </w:r>
       <w:r>
         <w:rPr>
           <w:lang w:val="en-US"/>
         </w:rPr>
         <w:lastRenderedPageBreak/>
-        <w:t>provided to the participants (</w:t>
-      </w:r>
-      <w:r>
-        <w:rPr>
-          <w:sz w:val="22"/>
-          <w:lang w:val="en-US"/>
-        </w:rPr>
-        <w:t>38.</w:t>
-      </w:r>
-      <w:r>
-        <w:rPr>
-          <w:sz w:val="22"/>
-          <w:lang w:val="en-US"/>
-        </w:rPr>
-        <w:t>10</w:t>
-      </w:r>
-      <w:r>
-        <w:rPr>
-          <w:sz w:val="22"/>
-          <w:lang w:val="en-US"/>
-        </w:rPr>
-        <w:t>%</w:t>
-      </w:r>
-      <w:r>
-        <w:rPr>
-          <w:lang w:val="en-US"/>
-        </w:rPr>
-        <w:t>)</w:t>
-      </w:r>
-      <w:r>
-        <w:rPr>
-          <w:lang w:val="en-US"/>
-        </w:rPr>
-        <w:t xml:space="preserve">, but </w:t>
-      </w:r>
-      <w:r>
-        <w:rPr>
-          <w:lang w:val="en-US"/>
-        </w:rPr>
-        <w:t xml:space="preserve">there was great variability </w:t>
-      </w:r>
-      <w:r>
-        <w:rPr>
-          <w:lang w:val="en-US"/>
-        </w:rPr>
-        <w:t xml:space="preserve">among </w:t>
-      </w:r>
-      <w:r>
-        <w:rPr>
-          <w:lang w:val="en-US"/>
-        </w:rPr>
-        <w:t xml:space="preserve">those that provided </w:t>
-      </w:r>
-      <w:r>
-        <w:rPr>
-          <w:lang w:val="en-US"/>
-        </w:rPr>
-        <w:t>the information</w:t>
-      </w:r>
-      <w:r>
-        <w:rPr>
-          <w:lang w:val="en-US"/>
-        </w:rPr>
-        <w:t xml:space="preserve"> (i.e.</w:t>
-      </w:r>
-      <w:r>
-        <w:rPr>
-          <w:lang w:val="en-US"/>
-        </w:rPr>
-        <w:t>,</w:t>
-      </w:r>
-      <w:r>
-        <w:rPr>
-          <w:lang w:val="en-US"/>
-        </w:rPr>
-        <w:t xml:space="preserve"> from less than 20 to more than 40 sessions)</w:t>
-      </w:r>
-      <w:r>
-        <w:rPr>
-          <w:lang w:val="en-US"/>
-        </w:rPr>
-        <w:t>.</w:t>
-      </w:r>
-      <w:r>
-        <w:rPr>
-          <w:lang w:val="en-US"/>
-        </w:rPr>
-        <w:t xml:space="preserve"> </w:t>
-      </w:r>
-      <w:r>
-        <w:rPr>
-          <w:lang w:val="en-US"/>
-        </w:rPr>
-        <w:t>In some cases, the total amount of time dedicated at working with the interventions was provided.</w:t>
+        <w:t>of time dedicated at working with the interventions was provided.</w:t>
       </w:r>
       <w:r>
         <w:rPr>
@@ -3475,13 +6044,7 @@
         <w:rPr>
           <w:lang w:val="en-US"/>
         </w:rPr>
-        <w:t>al c</w:t>
-      </w:r>
-      <w:r>
-        <w:rPr>
-          <w:lang w:val="en-US"/>
-        </w:rPr>
-        <w:t>omponent</w:t>
+        <w:t>al component</w:t>
       </w:r>
     </w:p>
     <w:p>
@@ -3495,26 +6058,32 @@
         <w:rPr>
           <w:lang w:val="en-US"/>
         </w:rPr>
+        <w:t xml:space="preserve">In this section, the statistical components of these studies are explored. </w:t>
+      </w:r>
+      <w:r>
+        <w:rPr>
+          <w:lang w:val="en-US"/>
+        </w:rPr>
+        <w:t xml:space="preserve">A detailed description of the analytical methods used in studies is extremely important as </w:t>
+      </w:r>
+      <w:r>
+        <w:rPr>
+          <w:lang w:val="en-US"/>
+        </w:rPr>
+        <w:t>these helps</w:t>
+      </w:r>
+      <w:r>
+        <w:rPr>
+          <w:lang w:val="en-US"/>
+        </w:rPr>
+        <w:t xml:space="preserve"> to </w:t>
+      </w:r>
+      <w:r>
+        <w:rPr>
+          <w:lang w:val="en-US"/>
+        </w:rPr>
         <w:lastRenderedPageBreak/>
-        <w:t xml:space="preserve">In this section, the statistical components of these studies are explored. </w:t>
-      </w:r>
-      <w:r>
-        <w:rPr>
-          <w:lang w:val="en-US"/>
-        </w:rPr>
-        <w:t xml:space="preserve">A detailed description of the analytical methods used in studies is extremely important as </w:t>
-      </w:r>
-      <w:r>
-        <w:rPr>
-          <w:lang w:val="en-US"/>
-        </w:rPr>
-        <w:t>these helps</w:t>
-      </w:r>
-      <w:r>
-        <w:rPr>
-          <w:lang w:val="en-US"/>
-        </w:rPr>
-        <w:t xml:space="preserve"> to determine the validity of the findings in any study. </w:t>
+        <w:t xml:space="preserve">determine the validity of the findings in any study. </w:t>
       </w:r>
       <w:r>
         <w:rPr>
@@ -3575,19 +6144,7 @@
         <w:rPr>
           <w:lang w:val="en-US"/>
         </w:rPr>
-        <w:t xml:space="preserve">may indicate that the </w:t>
-      </w:r>
-      <w:r>
-        <w:rPr>
-          <w:lang w:val="en-US"/>
-        </w:rPr>
-        <w:t>control group</w:t>
-      </w:r>
-      <w:r>
-        <w:rPr>
-          <w:lang w:val="en-US"/>
-        </w:rPr>
-        <w:t xml:space="preserve"> may not be a </w:t>
+        <w:t xml:space="preserve">may indicate that the control group may not be a </w:t>
       </w:r>
       <w:r>
         <w:rPr>
@@ -4044,7 +6601,74 @@
           <w:iCs/>
           <w:lang w:val="en-US"/>
         </w:rPr>
-        <w:t>p-</w:t>
+        <w:t>p-value</w:t>
+      </w:r>
+      <w:r>
+        <w:rPr>
+          <w:lang w:val="en-US"/>
+        </w:rPr>
+        <w:t xml:space="preserve"> is important, contrary to popular believe, as this </w:t>
+      </w:r>
+      <w:r>
+        <w:rPr>
+          <w:lang w:val="en-US"/>
+        </w:rPr>
+        <w:t>value should not be interpreted as a binary outcome (i.e., statistically significant or no</w:t>
+      </w:r>
+      <w:r>
+        <w:rPr>
+          <w:lang w:val="en-US"/>
+        </w:rPr>
+        <w:t>nsignificant</w:t>
+      </w:r>
+      <w:r>
+        <w:rPr>
+          <w:lang w:val="en-US"/>
+        </w:rPr>
+        <w:t>)</w:t>
+      </w:r>
+      <w:r>
+        <w:rPr>
+          <w:lang w:val="en-US"/>
+        </w:rPr>
+        <w:t>, but as the probability</w:t>
+      </w:r>
+      <w:r>
+        <w:rPr>
+          <w:lang w:val="en-US"/>
+        </w:rPr>
+        <w:t xml:space="preserve"> of findings results </w:t>
+      </w:r>
+      <w:r>
+        <w:rPr>
+          <w:lang w:val="en-US"/>
+        </w:rPr>
+        <w:lastRenderedPageBreak/>
+        <w:t>as extreme as the ones found</w:t>
+      </w:r>
+      <w:r>
+        <w:rPr>
+          <w:lang w:val="en-US"/>
+        </w:rPr>
+        <w:t>,</w:t>
+      </w:r>
+      <w:r>
+        <w:rPr>
+          <w:lang w:val="en-US"/>
+        </w:rPr>
+        <w:t xml:space="preserve"> if there was no difference</w:t>
+      </w:r>
+      <w:r>
+        <w:rPr>
+          <w:lang w:val="en-US"/>
+        </w:rPr>
+        <w:t>.</w:t>
+      </w:r>
+      <w:r>
+        <w:rPr>
+          <w:lang w:val="en-US"/>
+        </w:rPr>
+        <w:t xml:space="preserve"> This means that p-values can suggest whether a </w:t>
       </w:r>
       <w:r>
         <w:rPr>
@@ -4052,75 +6676,6 @@
           <w:iCs/>
           <w:lang w:val="en-US"/>
         </w:rPr>
-        <w:lastRenderedPageBreak/>
-        <w:t>value</w:t>
-      </w:r>
-      <w:r>
-        <w:rPr>
-          <w:lang w:val="en-US"/>
-        </w:rPr>
-        <w:t xml:space="preserve"> is important, contrary to popular believe, as this </w:t>
-      </w:r>
-      <w:r>
-        <w:rPr>
-          <w:lang w:val="en-US"/>
-        </w:rPr>
-        <w:t>value should not be interpreted as a binary outcome (i.e., statistically significant or no</w:t>
-      </w:r>
-      <w:r>
-        <w:rPr>
-          <w:lang w:val="en-US"/>
-        </w:rPr>
-        <w:t>nsignificant</w:t>
-      </w:r>
-      <w:r>
-        <w:rPr>
-          <w:lang w:val="en-US"/>
-        </w:rPr>
-        <w:t>)</w:t>
-      </w:r>
-      <w:r>
-        <w:rPr>
-          <w:lang w:val="en-US"/>
-        </w:rPr>
-        <w:t>, but as the probability</w:t>
-      </w:r>
-      <w:r>
-        <w:rPr>
-          <w:lang w:val="en-US"/>
-        </w:rPr>
-        <w:t xml:space="preserve"> of findings results as extreme as the ones found</w:t>
-      </w:r>
-      <w:r>
-        <w:rPr>
-          <w:lang w:val="en-US"/>
-        </w:rPr>
-        <w:t>,</w:t>
-      </w:r>
-      <w:r>
-        <w:rPr>
-          <w:lang w:val="en-US"/>
-        </w:rPr>
-        <w:t xml:space="preserve"> if there was no difference</w:t>
-      </w:r>
-      <w:r>
-        <w:rPr>
-          <w:lang w:val="en-US"/>
-        </w:rPr>
-        <w:t>.</w:t>
-      </w:r>
-      <w:r>
-        <w:rPr>
-          <w:lang w:val="en-US"/>
-        </w:rPr>
-        <w:t xml:space="preserve"> This means that p-values can suggest whether a </w:t>
-      </w:r>
-      <w:r>
-        <w:rPr>
-          <w:i/>
-          <w:iCs/>
-          <w:lang w:val="en-US"/>
-        </w:rPr>
         <w:t>nonsignificant</w:t>
       </w:r>
       <w:r>
@@ -4429,14 +6984,7 @@
         <w:rPr>
           <w:lang w:val="en-US"/>
         </w:rPr>
-        <w:t xml:space="preserve"> mean confidence intervals allow better </w:t>
-      </w:r>
-      <w:r>
-        <w:rPr>
-          <w:lang w:val="en-US"/>
-        </w:rPr>
-        <w:lastRenderedPageBreak/>
-        <w:t>estimation of the population means and mean difference confidence intervals allow to estimate the true difference between the groups as an interval that is more reliable across studies.</w:t>
+        <w:t xml:space="preserve"> mean confidence intervals allow better estimation of the population means and mean difference confidence intervals allow to estimate the true difference between the groups as an interval that is more reliable across studies.</w:t>
       </w:r>
       <w:r>
         <w:rPr>
@@ -4469,6 +7017,7 @@
         <w:rPr>
           <w:lang w:val="en-US"/>
         </w:rPr>
+        <w:lastRenderedPageBreak/>
         <w:t>The most common</w:t>
       </w:r>
       <w:r>
@@ -5058,7 +7607,6 @@
         <w:rPr>
           <w:lang w:val="en-US"/>
         </w:rPr>
-        <w:lastRenderedPageBreak/>
         <w:t>Conclusion</w:t>
       </w:r>
     </w:p>
@@ -5083,6 +7631,7 @@
           <w:szCs w:val="24"/>
           <w:lang w:val="en-US"/>
         </w:rPr>
+        <w:lastRenderedPageBreak/>
         <w:t>How cognition and brain circuits are used during the reading process should play a central role in intervention design, planning, and monitoring.</w:t>
       </w:r>
     </w:p>
@@ -5096,7 +7645,6 @@
     <w:p>
       <w:pPr>
         <w:rPr>
-          <w:b/>
           <w:lang w:val="en-US"/>
         </w:rPr>
       </w:pPr>
@@ -5109,6 +7657,188 @@
     </w:p>
     <w:p>
       <w:pPr>
+        <w:rPr>
+          <w:lang w:val="en-US"/>
+        </w:rPr>
+      </w:pPr>
+    </w:p>
+    <w:p>
+      <w:pPr>
+        <w:rPr>
+          <w:szCs w:val="24"/>
+          <w:lang w:val="en-US"/>
+        </w:rPr>
+      </w:pPr>
+      <w:r>
+        <w:rPr>
+          <w:szCs w:val="24"/>
+          <w:lang w:val="en-US"/>
+        </w:rPr>
+        <w:t xml:space="preserve">Technology is flexible, powerful, and highly engaging for </w:t>
+      </w:r>
+      <w:proofErr w:type="spellStart"/>
+      <w:r>
+        <w:rPr>
+          <w:szCs w:val="24"/>
+          <w:lang w:val="en-US"/>
+        </w:rPr>
+        <w:t>childre</w:t>
+      </w:r>
+      <w:proofErr w:type="spellEnd"/>
+      <w:r>
+        <w:rPr>
+          <w:szCs w:val="24"/>
+          <w:lang w:val="en-US"/>
+        </w:rPr>
+        <w:t>, which makes it an ideal venue to explore yet more research and</w:t>
+      </w:r>
+    </w:p>
+    <w:p>
+      <w:pPr>
+        <w:rPr>
+          <w:szCs w:val="24"/>
+          <w:lang w:val="en-US"/>
+        </w:rPr>
+      </w:pPr>
+    </w:p>
+    <w:p>
+      <w:pPr>
+        <w:pStyle w:val="APA-texto"/>
+        <w:rPr>
+          <w:b/>
+          <w:lang w:val="en-US"/>
+        </w:rPr>
+      </w:pPr>
+      <w:r>
+        <w:rPr>
+          <w:lang w:val="en-US"/>
+        </w:rPr>
+        <w:t xml:space="preserve">The ineffectiveness of psychoeducational interventions to become viable services is particularly important when the importance of reading skills is considered. Most educational material is presented in written format and this makes reading skills really important to learning. The high prevalence of Specific Learning Disabilities in Puerto Rico is also alarming, and reading difficulties are the most prevalent among these. The most recent prevalence statistics for Puerto Rico indicate that 31.4% of students in public schools and 11.1% in private schools that receive special education services, have been diagnosed with a Specific Learning Disability </w:t>
+      </w:r>
+      <w:r>
+        <w:rPr>
+          <w:lang w:val="en-US"/>
+        </w:rPr>
+        <w:fldChar w:fldCharType="begin" w:fldLock="1"/>
+      </w:r>
+      <w:r>
+        <w:rPr>
+          <w:lang w:val="en-US"/>
+        </w:rPr>
+        <w:instrText>ADDIN CSL_CITATION {"citationItems":[{"id":"ITEM-1","itemData":{"author":[{"dropping-particle":"","family":"Disdier</w:instrText>
+      </w:r>
+      <w:r>
+        <w:rPr>
+          <w:rFonts w:ascii="Cambria Math" w:hAnsi="Cambria Math" w:cs="Cambria Math"/>
+          <w:lang w:val="en-US"/>
+        </w:rPr>
+        <w:instrText>‐</w:instrText>
+      </w:r>
+      <w:r>
+        <w:rPr>
+          <w:lang w:val="en-US"/>
+        </w:rPr>
+        <w:instrText>Flores","given":"O. M.","non-dropping-particle":"","parse-names":false,"suffix":""},{"dropping-particle":"","family":"Jara Castro","given":"A. G.","non-dropping-particle":"","parse-names":false,"suffix":""}],"id":"ITEM-1","issued":{"date-parts":[["2017"]]},"title":"Anuario Estadístico del Sistema Educativo","type":"report"},"uris":["http://www.mendeley.com/documents/?uuid=ea260497-39f9-48eb-a1d3-6019a59269e3"]}],"mendeley":{"formattedCitation":"(Disdier</w:instrText>
+      </w:r>
+      <w:r>
+        <w:rPr>
+          <w:rFonts w:ascii="Cambria Math" w:hAnsi="Cambria Math" w:cs="Cambria Math"/>
+          <w:lang w:val="en-US"/>
+        </w:rPr>
+        <w:instrText>‐</w:instrText>
+      </w:r>
+      <w:r>
+        <w:rPr>
+          <w:lang w:val="en-US"/>
+        </w:rPr>
+        <w:instrText>Flores &amp; Jara Castro, 2017)","plainTextFormattedCitation":"(Disdier</w:instrText>
+      </w:r>
+      <w:r>
+        <w:rPr>
+          <w:rFonts w:ascii="Cambria Math" w:hAnsi="Cambria Math" w:cs="Cambria Math"/>
+          <w:lang w:val="en-US"/>
+        </w:rPr>
+        <w:instrText>‐</w:instrText>
+      </w:r>
+      <w:r>
+        <w:rPr>
+          <w:lang w:val="en-US"/>
+        </w:rPr>
+        <w:instrText>Flores &amp; Jara Castro, 2017)","previouslyFormattedCitation":"(Disdier</w:instrText>
+      </w:r>
+      <w:r>
+        <w:rPr>
+          <w:rFonts w:ascii="Cambria Math" w:hAnsi="Cambria Math" w:cs="Cambria Math"/>
+          <w:lang w:val="en-US"/>
+        </w:rPr>
+        <w:instrText>‐</w:instrText>
+      </w:r>
+      <w:r>
+        <w:rPr>
+          <w:lang w:val="en-US"/>
+        </w:rPr>
+        <w:instrText>Flores &amp; Jara Castro, 2017)"},"properties":{"noteIndex":0},"schema":"https://github.com/citation-style-language/schema/raw/master/csl-citation.json"}</w:instrText>
+      </w:r>
+      <w:r>
+        <w:rPr>
+          <w:lang w:val="en-US"/>
+        </w:rPr>
+        <w:fldChar w:fldCharType="separate"/>
+      </w:r>
+      <w:r>
+        <w:rPr>
+          <w:noProof/>
+          <w:lang w:val="en-US"/>
+        </w:rPr>
+        <w:t>(Disdier</w:t>
+      </w:r>
+      <w:r>
+        <w:rPr>
+          <w:rFonts w:ascii="Cambria Math" w:hAnsi="Cambria Math" w:cs="Cambria Math"/>
+          <w:noProof/>
+          <w:lang w:val="en-US"/>
+        </w:rPr>
+        <w:t>‐</w:t>
+      </w:r>
+      <w:r>
+        <w:rPr>
+          <w:noProof/>
+          <w:lang w:val="en-US"/>
+        </w:rPr>
+        <w:t>Flores &amp; Jara Castro, 2017)</w:t>
+      </w:r>
+      <w:r>
+        <w:rPr>
+          <w:lang w:val="en-US"/>
+        </w:rPr>
+        <w:fldChar w:fldCharType="end"/>
+      </w:r>
+      <w:r>
+        <w:rPr>
+          <w:lang w:val="en-US"/>
+        </w:rPr>
+        <w:t>.</w:t>
+      </w:r>
+    </w:p>
+    <w:p>
+      <w:pPr>
+        <w:ind w:firstLine="720"/>
+        <w:rPr>
+          <w:rFonts w:eastAsiaTheme="majorEastAsia"/>
+          <w:b/>
+          <w:szCs w:val="24"/>
+          <w:lang w:val="en-US"/>
+        </w:rPr>
+      </w:pPr>
+      <w:r>
+        <w:rPr>
+          <w:lang w:val="en-US"/>
+        </w:rPr>
+        <w:br w:type="page"/>
+      </w:r>
+    </w:p>
+    <w:p>
+      <w:pPr>
         <w:pStyle w:val="Heading1"/>
         <w:rPr>
           <w:lang w:val="en-US"/>
@@ -5118,6 +7848,7 @@
         <w:rPr>
           <w:lang w:val="en-US"/>
         </w:rPr>
+        <w:lastRenderedPageBreak/>
         <w:t>References</w:t>
       </w:r>
     </w:p>
@@ -5141,7 +7872,7 @@
 
 <file path=word/comments.xml><?xml version="1.0" encoding="utf-8"?>
 <w:comments xmlns:wpc="http://schemas.microsoft.com/office/word/2010/wordprocessingCanvas" xmlns:cx="http://schemas.microsoft.com/office/drawing/2014/chartex" xmlns:cx1="http://schemas.microsoft.com/office/drawing/2015/9/8/chartex" xmlns:cx2="http://schemas.microsoft.com/office/drawing/2015/10/21/chartex" xmlns:cx3="http://schemas.microsoft.com/office/drawing/2016/5/9/chartex" xmlns:cx4="http://schemas.microsoft.com/office/drawing/2016/5/10/chartex" xmlns:cx5="http://schemas.microsoft.com/office/drawing/2016/5/11/chartex" xmlns:cx6="http://schemas.microsoft.com/office/drawing/2016/5/12/chartex" xmlns:cx7="http://schemas.microsoft.com/office/drawing/2016/5/13/chartex" xmlns:cx8="http://schemas.microsoft.com/office/drawing/2016/5/14/chartex" xmlns:mc="http://schemas.openxmlformats.org/markup-compatibility/2006" xmlns:aink="http://schemas.microsoft.com/office/drawing/2016/ink" xmlns:am3d="http://schemas.microsoft.com/office/drawing/2017/model3d" xmlns:o="urn:schemas-microsoft-com:office:office" xmlns:r="http://schemas.openxmlformats.org/officeDocument/2006/relationships" xmlns:m="http://schemas.openxmlformats.org/officeDocument/2006/math" xmlns:v="urn:schemas-microsoft-com:vml" xmlns:wp14="http://schemas.microsoft.com/office/word/2010/wordprocessingDrawing" xmlns:wp="http://schemas.openxmlformats.org/drawingml/2006/wordprocessingDrawing" xmlns:w10="urn:schemas-microsoft-com:office:word" xmlns:w="http://schemas.openxmlformats.org/wordprocessingml/2006/main" xmlns:w14="http://schemas.microsoft.com/office/word/2010/wordml" xmlns:w15="http://schemas.microsoft.com/office/word/2012/wordml" xmlns:w16cid="http://schemas.microsoft.com/office/word/2016/wordml/cid" xmlns:w16se="http://schemas.microsoft.com/office/word/2015/wordml/symex" xmlns:wpg="http://schemas.microsoft.com/office/word/2010/wordprocessingGroup" xmlns:wpi="http://schemas.microsoft.com/office/word/2010/wordprocessingInk" xmlns:wne="http://schemas.microsoft.com/office/word/2006/wordml" xmlns:wps="http://schemas.microsoft.com/office/word/2010/wordprocessingShape" mc:Ignorable="w14 w15 w16se w16cid wp14">
-  <w:comment w:id="1" w:author="MARIO E BERMONTI PÉREZ" w:date="2019-09-24T12:16:00Z" w:initials="MEBP">
+  <w:comment w:id="3" w:author="MARIO E BERMONTI PÉREZ" w:date="2019-09-24T12:16:00Z" w:initials="MEBP">
     <w:p>
       <w:pPr>
         <w:pStyle w:val="CommentText"/>
@@ -5753,6 +8484,119 @@
     </w:lvl>
   </w:abstractNum>
   <w:abstractNum w:abstractNumId="5" w15:restartNumberingAfterBreak="0">
+    <w:nsid w:val="451B5FFF"/>
+    <w:multiLevelType w:val="hybridMultilevel"/>
+    <w:tmpl w:val="AC0023F2"/>
+    <w:lvl w:ilvl="0" w:tplc="1D221248">
+      <w:start w:val="3"/>
+      <w:numFmt w:val="bullet"/>
+      <w:lvlText w:val="-"/>
+      <w:lvlJc w:val="left"/>
+      <w:pPr>
+        <w:ind w:left="720" w:hanging="360"/>
+      </w:pPr>
+      <w:rPr>
+        <w:rFonts w:ascii="Times New Roman" w:eastAsia="Arial" w:hAnsi="Times New Roman" w:cs="Times New Roman" w:hint="default"/>
+      </w:rPr>
+    </w:lvl>
+    <w:lvl w:ilvl="1" w:tplc="04090003" w:tentative="1">
+      <w:start w:val="1"/>
+      <w:numFmt w:val="bullet"/>
+      <w:lvlText w:val="o"/>
+      <w:lvlJc w:val="left"/>
+      <w:pPr>
+        <w:ind w:left="1440" w:hanging="360"/>
+      </w:pPr>
+      <w:rPr>
+        <w:rFonts w:ascii="Courier New" w:hAnsi="Courier New" w:hint="default"/>
+      </w:rPr>
+    </w:lvl>
+    <w:lvl w:ilvl="2" w:tplc="04090005" w:tentative="1">
+      <w:start w:val="1"/>
+      <w:numFmt w:val="bullet"/>
+      <w:lvlText w:val=""/>
+      <w:lvlJc w:val="left"/>
+      <w:pPr>
+        <w:ind w:left="2160" w:hanging="360"/>
+      </w:pPr>
+      <w:rPr>
+        <w:rFonts w:ascii="Wingdings" w:hAnsi="Wingdings" w:hint="default"/>
+      </w:rPr>
+    </w:lvl>
+    <w:lvl w:ilvl="3" w:tplc="04090001" w:tentative="1">
+      <w:start w:val="1"/>
+      <w:numFmt w:val="bullet"/>
+      <w:lvlText w:val=""/>
+      <w:lvlJc w:val="left"/>
+      <w:pPr>
+        <w:ind w:left="2880" w:hanging="360"/>
+      </w:pPr>
+      <w:rPr>
+        <w:rFonts w:ascii="Symbol" w:hAnsi="Symbol" w:hint="default"/>
+      </w:rPr>
+    </w:lvl>
+    <w:lvl w:ilvl="4" w:tplc="04090003" w:tentative="1">
+      <w:start w:val="1"/>
+      <w:numFmt w:val="bullet"/>
+      <w:lvlText w:val="o"/>
+      <w:lvlJc w:val="left"/>
+      <w:pPr>
+        <w:ind w:left="3600" w:hanging="360"/>
+      </w:pPr>
+      <w:rPr>
+        <w:rFonts w:ascii="Courier New" w:hAnsi="Courier New" w:hint="default"/>
+      </w:rPr>
+    </w:lvl>
+    <w:lvl w:ilvl="5" w:tplc="04090005" w:tentative="1">
+      <w:start w:val="1"/>
+      <w:numFmt w:val="bullet"/>
+      <w:lvlText w:val=""/>
+      <w:lvlJc w:val="left"/>
+      <w:pPr>
+        <w:ind w:left="4320" w:hanging="360"/>
+      </w:pPr>
+      <w:rPr>
+        <w:rFonts w:ascii="Wingdings" w:hAnsi="Wingdings" w:hint="default"/>
+      </w:rPr>
+    </w:lvl>
+    <w:lvl w:ilvl="6" w:tplc="04090001" w:tentative="1">
+      <w:start w:val="1"/>
+      <w:numFmt w:val="bullet"/>
+      <w:lvlText w:val=""/>
+      <w:lvlJc w:val="left"/>
+      <w:pPr>
+        <w:ind w:left="5040" w:hanging="360"/>
+      </w:pPr>
+      <w:rPr>
+        <w:rFonts w:ascii="Symbol" w:hAnsi="Symbol" w:hint="default"/>
+      </w:rPr>
+    </w:lvl>
+    <w:lvl w:ilvl="7" w:tplc="04090003" w:tentative="1">
+      <w:start w:val="1"/>
+      <w:numFmt w:val="bullet"/>
+      <w:lvlText w:val="o"/>
+      <w:lvlJc w:val="left"/>
+      <w:pPr>
+        <w:ind w:left="5760" w:hanging="360"/>
+      </w:pPr>
+      <w:rPr>
+        <w:rFonts w:ascii="Courier New" w:hAnsi="Courier New" w:hint="default"/>
+      </w:rPr>
+    </w:lvl>
+    <w:lvl w:ilvl="8" w:tplc="04090005" w:tentative="1">
+      <w:start w:val="1"/>
+      <w:numFmt w:val="bullet"/>
+      <w:lvlText w:val=""/>
+      <w:lvlJc w:val="left"/>
+      <w:pPr>
+        <w:ind w:left="6480" w:hanging="360"/>
+      </w:pPr>
+      <w:rPr>
+        <w:rFonts w:ascii="Wingdings" w:hAnsi="Wingdings" w:hint="default"/>
+      </w:rPr>
+    </w:lvl>
+  </w:abstractNum>
+  <w:abstractNum w:abstractNumId="6" w15:restartNumberingAfterBreak="0">
     <w:nsid w:val="487A26EE"/>
     <w:multiLevelType w:val="multilevel"/>
     <w:tmpl w:val="385A3E3A"/>
@@ -5865,7 +8709,7 @@
       </w:rPr>
     </w:lvl>
   </w:abstractNum>
-  <w:abstractNum w:abstractNumId="6" w15:restartNumberingAfterBreak="0">
+  <w:abstractNum w:abstractNumId="7" w15:restartNumberingAfterBreak="0">
     <w:nsid w:val="53472520"/>
     <w:multiLevelType w:val="multilevel"/>
     <w:tmpl w:val="E4B82620"/>
@@ -6014,7 +8858,7 @@
       </w:rPr>
     </w:lvl>
   </w:abstractNum>
-  <w:abstractNum w:abstractNumId="7" w15:restartNumberingAfterBreak="0">
+  <w:abstractNum w:abstractNumId="8" w15:restartNumberingAfterBreak="0">
     <w:nsid w:val="5409167D"/>
     <w:multiLevelType w:val="multilevel"/>
     <w:tmpl w:val="D584A192"/>
@@ -6144,7 +8988,7 @@
       </w:rPr>
     </w:lvl>
   </w:abstractNum>
-  <w:abstractNum w:abstractNumId="8" w15:restartNumberingAfterBreak="0">
+  <w:abstractNum w:abstractNumId="9" w15:restartNumberingAfterBreak="0">
     <w:nsid w:val="7F6F2854"/>
     <w:multiLevelType w:val="multilevel"/>
     <w:tmpl w:val="A4280626"/>
@@ -6300,31 +9144,34 @@
     <w:abstractNumId w:val="3"/>
   </w:num>
   <w:num w:numId="3">
-    <w:abstractNumId w:val="7"/>
+    <w:abstractNumId w:val="8"/>
   </w:num>
   <w:num w:numId="4">
-    <w:abstractNumId w:val="7"/>
+    <w:abstractNumId w:val="8"/>
   </w:num>
   <w:num w:numId="5">
-    <w:abstractNumId w:val="7"/>
+    <w:abstractNumId w:val="8"/>
   </w:num>
   <w:num w:numId="6">
-    <w:abstractNumId w:val="5"/>
+    <w:abstractNumId w:val="6"/>
   </w:num>
   <w:num w:numId="7">
     <w:abstractNumId w:val="1"/>
   </w:num>
   <w:num w:numId="8">
-    <w:abstractNumId w:val="6"/>
+    <w:abstractNumId w:val="7"/>
   </w:num>
   <w:num w:numId="9">
-    <w:abstractNumId w:val="8"/>
+    <w:abstractNumId w:val="9"/>
   </w:num>
   <w:num w:numId="10">
     <w:abstractNumId w:val="4"/>
   </w:num>
   <w:num w:numId="11">
     <w:abstractNumId w:val="2"/>
+  </w:num>
+  <w:num w:numId="12">
+    <w:abstractNumId w:val="5"/>
   </w:num>
 </w:numbering>
 </file>
@@ -6786,7 +9633,6 @@
   <w:style w:type="character" w:default="1" w:styleId="DefaultParagraphFont">
     <w:name w:val="Default Paragraph Font"/>
     <w:uiPriority w:val="1"/>
-    <w:semiHidden/>
     <w:unhideWhenUsed/>
   </w:style>
   <w:style w:type="table" w:default="1" w:styleId="TableNormal">

</xml_diff>

<commit_message>
Conclusion added. First draft completed.
</commit_message>
<xml_diff>
--- a/Manuscrito/Manuscrito.docx
+++ b/Manuscrito/Manuscrito.docx
@@ -25,7 +25,7 @@
         <w:rPr>
           <w:lang w:val="en-US"/>
         </w:rPr>
-        <w:t xml:space="preserve"> have been developed to address reading difficulties in clinical populations (e.g., Specific Learning Disabilities) and the general population of struggling readers and these have shown promise in research. However, these interventions have had a very limited impact on psychological practice, as most psychologists do not implement psychoeducational interventions, but just provide recommendations for teachers, who become </w:t>
+        <w:t xml:space="preserve"> have been developed to address reading difficulties in clinical (e.g., Specific Learning Disabilities) and the general population of struggling readers and these have shown promise in research. However, these interventions have had a very limited impact on psychological practice as most psychologists do not implement psychoeducational interventions, but just provide recommendations for teachers, who become </w:t>
       </w:r>
       <w:bookmarkStart w:id="0" w:name="OLE_LINK1"/>
       <w:bookmarkStart w:id="1" w:name="OLE_LINK2"/>
@@ -41,7 +41,31 @@
         <w:rPr>
           <w:lang w:val="en-US"/>
         </w:rPr>
-        <w:t xml:space="preserve">responsible for addressing the struggling reader’s needs. A plausible explanation for these gaps between research and practice is limitations in access to these interventions by psychologists and by the populations that need these services. When the literature on the efficacy of these interventions is examined closely many limitations are easily identified. For example, most interventions require specialized training (e.g., doctoral, postdoctoral studies), are expensive and difficult to implement. Furthermore, their efficacy is usually demonstrated under very rigorous implementation conditions such as long sessions and very frequent weekly sessions (e.g., four –five times) that span </w:t>
+        <w:t xml:space="preserve">responsible for addressing the struggling reader’s needs. A plausible explanation for these gaps between research and practice is limitations in access to these interventions by psychologists and by the populations that need these services. When the literature on the efficacy of these interventions is examined closely many limitations are easily identified. For example, most interventions require specialized training (e.g., doctoral, postdoctoral studies), </w:t>
+      </w:r>
+      <w:r>
+        <w:rPr>
+          <w:lang w:val="en-US"/>
+        </w:rPr>
+        <w:t xml:space="preserve">and </w:t>
+      </w:r>
+      <w:r>
+        <w:rPr>
+          <w:lang w:val="en-US"/>
+        </w:rPr>
+        <w:t>are expensive</w:t>
+      </w:r>
+      <w:r>
+        <w:rPr>
+          <w:lang w:val="en-US"/>
+        </w:rPr>
+        <w:t xml:space="preserve"> </w:t>
+      </w:r>
+      <w:r>
+        <w:rPr>
+          <w:lang w:val="en-US"/>
+        </w:rPr>
+        <w:t xml:space="preserve">and difficult to implement. Furthermore, their efficacy is usually demonstrated under very rigorous implementation conditions such as long sessions and very frequent weekly sessions (e.g., four –five times) that span </w:t>
       </w:r>
       <w:r>
         <w:rPr>
@@ -69,19 +93,29 @@
         </w:rPr>
         <w:t xml:space="preserve">When the conditions described by these studies are compared to real-world scenarios, it seems evident why these interventions have failed to impact psychological practice. For example, in the context of Puerto Rico, health insurance usually </w:t>
       </w:r>
-      <w:proofErr w:type="gramStart"/>
-      <w:r>
-        <w:rPr>
-          <w:lang w:val="en-US"/>
-        </w:rPr>
-        <w:t>do</w:t>
-      </w:r>
-      <w:proofErr w:type="gramEnd"/>
-      <w:r>
-        <w:rPr>
-          <w:lang w:val="en-US"/>
-        </w:rPr>
-        <w:t xml:space="preserve"> not cover the psychological services expenses, particularly in the educational fields. It should not be surprising then, that most struggling readers will not be able to receive psychological services four to five times a week and in most cases the frequency and consistency of these interventions are important in order to achieve improvements.</w:t>
+      <w:r>
+        <w:rPr>
+          <w:lang w:val="en-US"/>
+        </w:rPr>
+        <w:t>does</w:t>
+      </w:r>
+      <w:r>
+        <w:rPr>
+          <w:lang w:val="en-US"/>
+        </w:rPr>
+        <w:t xml:space="preserve"> not cover the </w:t>
+      </w:r>
+      <w:r>
+        <w:rPr>
+          <w:lang w:val="en-US"/>
+        </w:rPr>
+        <w:t xml:space="preserve">expenses of </w:t>
+      </w:r>
+      <w:r>
+        <w:rPr>
+          <w:lang w:val="en-US"/>
+        </w:rPr>
+        <w:t>psychological services, particularly in the educational fields. It should not be surprising then, that most struggling readers will not be able to receive psychological services four to five times a week and in most cases the frequency and consistency of these interventions are important in order to achieve improvements.</w:t>
       </w:r>
     </w:p>
     <w:p>
@@ -102,7 +136,43 @@
           <w:lang w:val="en-US"/>
         </w:rPr>
         <w:lastRenderedPageBreak/>
-        <w:t xml:space="preserve">been a venue by which to address the limitations, as evidenced by the number of studies addressing the efficacy of technology-based learning interventions, particularly for basic academic skills, such as reading and mathematics. It is important, however, to investigate if technology-based interventions are effective and if these address the limitations that traditional interventions have encountered when considered within real-world scenarios. The present systematic review of the literature analyzes studies that test the effects of technology-based interventions on reading skills to address the following specific aims: (a) identify which cognitive processes mediate the impact these </w:t>
+        <w:t>been a venue by which to address the</w:t>
+      </w:r>
+      <w:r>
+        <w:rPr>
+          <w:lang w:val="en-US"/>
+        </w:rPr>
+        <w:t>se</w:t>
+      </w:r>
+      <w:r>
+        <w:rPr>
+          <w:lang w:val="en-US"/>
+        </w:rPr>
+        <w:t xml:space="preserve"> limitations, as evidenced by the</w:t>
+      </w:r>
+      <w:r>
+        <w:rPr>
+          <w:lang w:val="en-US"/>
+        </w:rPr>
+        <w:t xml:space="preserve"> increasing</w:t>
+      </w:r>
+      <w:r>
+        <w:rPr>
+          <w:lang w:val="en-US"/>
+        </w:rPr>
+        <w:t xml:space="preserve"> number of studies addressing the efficacy of technology-based learning interventions, particularly for basic academic skills, such as reading and mathematics. It is important, however, to investigate if technology-based interventions are effective and if these address the limitations that traditional interventions have encountered when considered </w:t>
+      </w:r>
+      <w:r>
+        <w:rPr>
+          <w:lang w:val="en-US"/>
+        </w:rPr>
+        <w:t>in</w:t>
+      </w:r>
+      <w:r>
+        <w:rPr>
+          <w:lang w:val="en-US"/>
+        </w:rPr>
+        <w:t xml:space="preserve"> real-world scenarios. The present systematic review of the literature analyzes studies that test the effects of technology-based interventions on reading skills to address the following specific aims: (a) identify which cognitive processes mediate the impact these </w:t>
       </w:r>
       <w:r>
         <w:rPr>
@@ -136,7 +206,31 @@
         <w:rPr>
           <w:lang w:val="en-US"/>
         </w:rPr>
-        <w:t xml:space="preserve">A detailed description of the selection criteria as well as the selection protocol is presented below in order to guarantee the replicability of the findings. These were established </w:t>
+        <w:t xml:space="preserve">A detailed description of the criteria </w:t>
+      </w:r>
+      <w:r>
+        <w:rPr>
+          <w:lang w:val="en-US"/>
+        </w:rPr>
+        <w:t xml:space="preserve">used to determine the studies eligibility and </w:t>
+      </w:r>
+      <w:r>
+        <w:rPr>
+          <w:lang w:val="en-US"/>
+        </w:rPr>
+        <w:t xml:space="preserve">the protocol </w:t>
+      </w:r>
+      <w:r>
+        <w:rPr>
+          <w:lang w:val="en-US"/>
+        </w:rPr>
+        <w:t xml:space="preserve">implemented to select these </w:t>
+      </w:r>
+      <w:r>
+        <w:rPr>
+          <w:lang w:val="en-US"/>
+        </w:rPr>
+        <w:t xml:space="preserve">is presented below in order to guarantee the replicability of the findings. These were established </w:t>
       </w:r>
       <w:r>
         <w:rPr>
@@ -144,7 +238,23 @@
           <w:iCs/>
           <w:lang w:val="en-US"/>
         </w:rPr>
-        <w:t xml:space="preserve">a priori </w:t>
+        <w:t>a priori</w:t>
+      </w:r>
+      <w:r>
+        <w:rPr>
+          <w:i/>
+          <w:iCs/>
+          <w:lang w:val="en-US"/>
+        </w:rPr>
+        <w:t>,</w:t>
+      </w:r>
+      <w:r>
+        <w:rPr>
+          <w:i/>
+          <w:iCs/>
+          <w:lang w:val="en-US"/>
+        </w:rPr>
+        <w:t xml:space="preserve"> </w:t>
       </w:r>
       <w:r>
         <w:rPr>
@@ -201,7 +311,15 @@
           <w:szCs w:val="24"/>
           <w:lang w:val="en-US"/>
         </w:rPr>
-        <w:t>he intervention must be administered through a computer, tablet or other technological device, (e) the intervention must have addressed one or more basic reading skills (e.g., decoding, word recognition, word reading, phonological awareness, phonemic awareness, phonics, spelling), and (f) the participants assisted elementary school.</w:t>
+        <w:t xml:space="preserve">he intervention must be administered through a computer, tablet or other technological device, (e) the intervention must have addressed one or more basic reading skills (e.g., decoding, word recognition, word reading, </w:t>
+      </w:r>
+      <w:r>
+        <w:rPr>
+          <w:szCs w:val="24"/>
+          <w:lang w:val="en-US"/>
+        </w:rPr>
+        <w:lastRenderedPageBreak/>
+        <w:t>phonological awareness, phonemic awareness, phonics, spelling), and (f) the participants assisted elementary school.</w:t>
       </w:r>
     </w:p>
     <w:p>
@@ -217,7 +335,6 @@
           <w:szCs w:val="24"/>
           <w:lang w:val="en-US"/>
         </w:rPr>
-        <w:lastRenderedPageBreak/>
         <w:t>Search protocol</w:t>
       </w:r>
     </w:p>
@@ -341,13 +458,7 @@
               <w:rPr>
                 <w:lang w:val="en-US"/>
               </w:rPr>
-              <w:t>Database provide</w:t>
-            </w:r>
-            <w:r>
-              <w:rPr>
-                <w:lang w:val="en-US"/>
-              </w:rPr>
-              <w:t>r</w:t>
+              <w:t>Database provider</w:t>
             </w:r>
           </w:p>
         </w:tc>
@@ -1373,14 +1484,8 @@
           <w:szCs w:val="24"/>
           <w:lang w:val="en-US"/>
         </w:rPr>
-        <w:t xml:space="preserve">Study </w:t>
-      </w:r>
-      <w:r>
-        <w:rPr>
-          <w:szCs w:val="24"/>
-          <w:lang w:val="en-US"/>
-        </w:rPr>
-        <w:t>Selection</w:t>
+        <w:lastRenderedPageBreak/>
+        <w:t>Study Selection</w:t>
       </w:r>
     </w:p>
     <w:p>
@@ -1394,7 +1499,6 @@
         <w:rPr>
           <w:lang w:val="en-US"/>
         </w:rPr>
-        <w:lastRenderedPageBreak/>
         <w:t xml:space="preserve">In order to identify the studies the following procedure was followed: (a) searches were conducted on the relevant database; (b) the study’s title and abstract was reviewed to determine its eligibility; (c) eligible articles were downloaded; (d) duplicates were removed; (e) the study’s full text, with a particular emphasis on its title, abstract and methods section was reviewed in order to determine its eligibility. During the last step of the process, four judges reviewed each article to determine its eligibility. Whenever there was disagreement between the judges, it was discussed and resolved. The articles presented were deemed eligible by all authors. Table 3 presents the screening process. </w:t>
       </w:r>
     </w:p>
@@ -1913,6 +2017,7 @@
         <w:rPr>
           <w:lang w:val="en-US"/>
         </w:rPr>
+        <w:lastRenderedPageBreak/>
         <w:t xml:space="preserve">Definitions for categories </w:t>
       </w:r>
     </w:p>
@@ -1952,7 +2057,6 @@
               <w:rPr>
                 <w:lang w:val="en-US"/>
               </w:rPr>
-              <w:lastRenderedPageBreak/>
               <w:t>Dimension</w:t>
             </w:r>
           </w:p>
@@ -2351,19 +2455,7 @@
               <w:rPr>
                 <w:lang w:val="en-US"/>
               </w:rPr>
-              <w:t>All design that included pretest, posttest, and multiple experimental groups (e.g., various technology-based intervention</w:t>
-            </w:r>
-            <w:r>
-              <w:rPr>
-                <w:lang w:val="en-US"/>
-              </w:rPr>
-              <w:t>s</w:t>
-            </w:r>
-            <w:r>
-              <w:rPr>
-                <w:lang w:val="en-US"/>
-              </w:rPr>
-              <w:t xml:space="preserve"> were tested)</w:t>
+              <w:t>All design that included pretest, posttest, and multiple experimental groups (e.g., various technology-based interventions were tested)</w:t>
             </w:r>
           </w:p>
         </w:tc>
@@ -2694,8 +2786,6 @@
           <w:lang w:val="en-US"/>
         </w:rPr>
       </w:pPr>
-      <w:bookmarkStart w:id="2" w:name="_GoBack"/>
-      <w:bookmarkEnd w:id="2"/>
       <w:r>
         <w:rPr>
           <w:lang w:val="en-US"/>
@@ -2756,7 +2846,26 @@
         <w:rPr>
           <w:lang w:val="en-US"/>
         </w:rPr>
-        <w:t xml:space="preserve"> and research has established an intricate and direct relationship between cognitive processes and reading skills.</w:t>
+        <w:t xml:space="preserve"> and research has established an intricate and direct </w:t>
+      </w:r>
+      <w:r>
+        <w:rPr>
+          <w:lang w:val="en-US"/>
+        </w:rPr>
+        <w:t xml:space="preserve">and indirect </w:t>
+      </w:r>
+      <w:r>
+        <w:rPr>
+          <w:lang w:val="en-US"/>
+        </w:rPr>
+        <w:t xml:space="preserve">relationship between cognitive processes and </w:t>
+      </w:r>
+      <w:r>
+        <w:rPr>
+          <w:lang w:val="en-US"/>
+        </w:rPr>
+        <w:lastRenderedPageBreak/>
+        <w:t>reading skills.</w:t>
       </w:r>
       <w:r>
         <w:rPr>
@@ -2774,14 +2883,19 @@
         <w:rPr>
           <w:lang w:val="en-US"/>
         </w:rPr>
-        <w:t xml:space="preserve">he original plan for this review was to discuss the cognitive processes that reading </w:t>
-      </w:r>
-      <w:r>
-        <w:rPr>
-          <w:lang w:val="en-US"/>
-        </w:rPr>
-        <w:lastRenderedPageBreak/>
-        <w:t>interventions addressed or considered</w:t>
+        <w:t xml:space="preserve">he original plan for this review was to </w:t>
+      </w:r>
+      <w:r>
+        <w:rPr>
+          <w:lang w:val="en-US"/>
+        </w:rPr>
+        <w:t>identify</w:t>
+      </w:r>
+      <w:r>
+        <w:rPr>
+          <w:lang w:val="en-US"/>
+        </w:rPr>
+        <w:t xml:space="preserve"> the cognitive processes that reading interventions addressed or considered</w:t>
       </w:r>
       <w:r>
         <w:rPr>
@@ -2958,40 +3072,26 @@
         </w:rPr>
         <w:t xml:space="preserve">The study by </w:t>
       </w:r>
-      <w:commentRangeStart w:id="3"/>
+      <w:commentRangeStart w:id="2"/>
       <w:r>
         <w:rPr>
           <w:lang w:val="en-US"/>
         </w:rPr>
         <w:t>Messer et al (2008)</w:t>
       </w:r>
-      <w:commentRangeEnd w:id="3"/>
+      <w:commentRangeEnd w:id="2"/>
       <w:r>
         <w:rPr>
           <w:rStyle w:val="CommentReference"/>
           <w:lang w:val="en-US"/>
         </w:rPr>
-        <w:commentReference w:id="3"/>
-      </w:r>
-      <w:r>
-        <w:rPr>
-          <w:lang w:val="en-US"/>
-        </w:rPr>
-        <w:t xml:space="preserve"> tested the effects of the </w:t>
-      </w:r>
-      <w:proofErr w:type="spellStart"/>
-      <w:r>
-        <w:rPr>
-          <w:lang w:val="en-US"/>
-        </w:rPr>
-        <w:t>Trainertext</w:t>
-      </w:r>
-      <w:proofErr w:type="spellEnd"/>
-      <w:r>
-        <w:rPr>
-          <w:lang w:val="en-US"/>
-        </w:rPr>
-        <w:t xml:space="preserve"> intervention on working memory and phonological short-term memory</w:t>
+        <w:commentReference w:id="2"/>
+      </w:r>
+      <w:r>
+        <w:rPr>
+          <w:lang w:val="en-US"/>
+        </w:rPr>
+        <w:t xml:space="preserve"> tested the effects of the Trainertext intervention on working memory and phonological short-term memory</w:t>
       </w:r>
       <w:r>
         <w:rPr>
@@ -3098,7 +3198,7 @@
           <w:szCs w:val="24"/>
           <w:lang w:val="en-US"/>
         </w:rPr>
-        <w:t xml:space="preserve">. These mechanisms support the reading process by providing the ability to manipulate the phonological elements of language (e.g., producing the sounds associated with particular letters and integrating these sounds into words). This relationship has proven particularly useful at understanding reading difficulties because it provides a parsimonious explanation of the difficulties presented by these children. Visual mechanisms of working </w:t>
+        <w:t xml:space="preserve">. These mechanisms support the reading process by providing the ability to manipulate the phonological elements of language (e.g., producing the sounds associated with particular letters and integrating these sounds into words). This relationship has proven particularly useful at understanding reading difficulties because it provides a parsimonious </w:t>
       </w:r>
       <w:r>
         <w:rPr>
@@ -3107,7 +3207,7 @@
           <w:lang w:val="en-US"/>
         </w:rPr>
         <w:lastRenderedPageBreak/>
-        <w:t xml:space="preserve">memory have also been associated </w:t>
+        <w:t xml:space="preserve">explanation of the difficulties presented by these children. Visual mechanisms of working memory have also been associated </w:t>
       </w:r>
       <w:r>
         <w:rPr>
@@ -3987,534 +4087,624 @@
           <w:szCs w:val="24"/>
           <w:lang w:val="en-US"/>
         </w:rPr>
-        <w:t xml:space="preserve">. With regards to reading comprehension, deficits in attention </w:t>
-      </w:r>
-      <w:r>
-        <w:rPr>
-          <w:rFonts w:eastAsia="Times New Roman"/>
-          <w:szCs w:val="24"/>
-          <w:lang w:val="en-US"/>
-        </w:rPr>
-        <w:t>are</w:t>
-      </w:r>
-      <w:r>
-        <w:rPr>
-          <w:rFonts w:eastAsia="Times New Roman"/>
-          <w:szCs w:val="24"/>
-          <w:lang w:val="en-US"/>
-        </w:rPr>
-        <w:t xml:space="preserve"> believed to be associated with </w:t>
-      </w:r>
-      <w:r>
-        <w:rPr>
-          <w:rFonts w:eastAsia="Times New Roman"/>
-          <w:szCs w:val="24"/>
-          <w:lang w:val="en-US"/>
-        </w:rPr>
-        <w:t xml:space="preserve">loss of </w:t>
-      </w:r>
-      <w:r>
-        <w:rPr>
-          <w:rFonts w:eastAsia="Times New Roman"/>
-          <w:szCs w:val="24"/>
-          <w:lang w:val="en-US"/>
-        </w:rPr>
-        <w:t xml:space="preserve">information and this is detrimental to comprehending the narrative that is being read. Complex reading skills have also been associated with executive functions (FE) deficits. Children with Dyslexia have been found to present deficits in efficiently regulating their focus </w:t>
-      </w:r>
-      <w:r>
-        <w:rPr>
-          <w:rFonts w:eastAsia="Times New Roman"/>
-          <w:szCs w:val="24"/>
-          <w:lang w:val="en-US"/>
-        </w:rPr>
-        <w:t xml:space="preserve">of attention </w:t>
-      </w:r>
-      <w:r>
-        <w:rPr>
-          <w:rFonts w:eastAsia="Times New Roman"/>
-          <w:szCs w:val="24"/>
-          <w:lang w:val="en-US"/>
-        </w:rPr>
-        <w:fldChar w:fldCharType="begin" w:fldLock="1"/>
-      </w:r>
-      <w:r>
-        <w:rPr>
-          <w:rFonts w:eastAsia="Times New Roman"/>
-          <w:szCs w:val="24"/>
-          <w:lang w:val="en-US"/>
-        </w:rPr>
-        <w:instrText>ADDIN CSL_CITATION { "citationItems" : [ { "id" : "ITEM-1", "itemData" : { "DOI" : "10.1002/dys.1505", "ISBN" : "1099-0909; 1076-9242", "ISSN" : "10990909", "PMID" : "26338085", "abstract" : "The aim of this review is to provide a background on the neurocognitive aspects of the reading process and review neuroscientific studies of individuals with developmental dyslexia, which provide evidence for amodal processing deficits. Hari, Renvall, and Tanskanen (2001) propose amodal sluggish attentional shifting (SAS) as a causal factor for temporal processing deficits in dyslexia. Undergirding this theory is the notion that when dyslexics are faced with rapid sequences of stimuli, their automatic attentional systems fail to disengage efficiently, which leads to difficulty when moving from one item to the next (Lallier et al., ). This results in atypical perception of rapid stimulus sequences. Until recently, the SAS theory, particularly the examination of amodal attentional deficits, was studied solely through the use of behavioural measures (Facoetti et al., ; Facoetti, Lorusso, Cattaneo, Galli, &amp; Molteni, ). This paper examines evidence within the literature that provides a basis for further exploration of amodal SAS as an underlying deficit in developmental dyslexia. Copyright \u00a9 2015 John Wiley &amp; Sons, Ltd.", "author" : [ { "dropping-particle" : "", "family" : "Krause", "given" : "Margaret B.", "non-dropping-particle" : "", "parse-names" : false, "suffix" : "" } ], "container-title" : "Dyslexia", "id" : "ITEM-1", "issue" : "4", "issued" : { "date-parts" : [ [ "2015" ] ] }, "page" : "285-303", "title" : "Pay Attention!: Sluggish Multisensory Attentional Shifting as a Core Deficit in Developmental Dyslexia", "type" : "article-journal", "volume" : "21" }, "uris" : [ "http://www.mendeley.com/documents/?uuid=4de50a80-e470-4026-babf-466edc96d9ce" ] }, { "id" : "ITEM-2", "itemData" : { "DOI" : "10.12659/MSM.890969", "ISSN" : "1643-3750", "PMID" : "25387479", "abstract" : "Background: Previous studies indicate that many different aspects of\\nattention are impaired in children diagnosed with developmental dyslexia\\n(DD). The objective of the present study was to identify cognitive\\nprofiles of DD on the basis of attentional test performance.\\nMaterial/Methods: 78 children with DD (30 girls, 48 boys, mean age of 12\\nyears +/- 8 months) and 32 age-and sex-matched non-dyslexic children (14\\ngirls, 18 boys) were examined using a battery of standardized tests of\\nreading, phonological and attentional processes (alertness, covert shift\\nof attention, divided attention, inhibition, flexibility, vigilance, and\\nvisual search). Cluster analysis was used to identify subtypes of DD.\\nResults: Dyslexic children showed deficits in alertness, covert shift of\\nattention, divided attention, flexibility, and visual search. Three\\ndifferent subtypes of DD were identified, each characterized by poorer\\nperformance on the reading, phonological awareness, and visual search\\ntasks. Additionally, children in cluster no. 1 displayed deficits in\\nflexibility and divided attention. In contrast to non-dyslexic children,\\ncluster no. 2 performed poorer in tasks involving alertness, covert\\nshift of attention, divided attention, and vigilance. Cluster no. 3\\nshowed impaired covert shift of attention.\\nConclusions: These results indicate different patterns of attentional\\nimpairments in dyslexic children. Remediation programs should address\\nthe individual child's deficit profile.", "author" : [ { "dropping-particle" : "", "family" : "Lewandowska", "given" : "Monika", "non-dropping-particle" : "", "parse-names" : false, "suffix" : "" }, { "dropping-particle" : "", "family" : "Milner", "given" : "Rafal", "non-dropping-particle" : "", "parse-names" : false, "suffix" : "" }, { "dropping-particle" : "", "family" : "Ganc", "given" : "Malgorzata", "non-dropping-particle" : "", "parse-names" : false, "suffix" : "" }, { "dropping-particle" : "", "family" : "Wlodarczyk", "given" : "Elzbieta", "non-dropping-particle" : "", "parse-names" : false, "suffix" : "" }, { "dropping-particle" : "", "family" : "Skarzynski", "given" : "Henryk", "non-dropping-particle" : "", "parse-names" : false, "suffix" : "" } ], "container-title" : "Medical Science Monitor", "id" : "ITEM-2", "issued" : { "date-parts" : [ [ "2014" ] ] }, "page" : "2256-2268", "title" : "Attention Dysfunction Subtypes of Developmental Dyslexia", "type" : "article-journal", "volume" : "20" }, "uris" : [ "http://www.mendeley.com/documents/?uuid=245622f1-38a3-4e55-9895-f1dc090f91fb" ] }, { "id" : "ITEM-3", "itemData" : { "DOI" : "10.1080/13854046.2014.964326", "ISSN" : "1744-4144", "PMID" : "25277716", "abstract" : "The term \"executive function\" has been used to describe several higher-order cognitive processes. This study examined the processing speed, shifting, planning, and verbal fluency of a sample of 50 Portuguese children with developmental dyslexia (DD) and 50 typically developing children (TDC; chronological-age-matched controls) between 8 and 12 years of age to evaluate the children's executive functioning. Compared to TDC, children with DD revealed significant processing speed, shifting, and verbal fluency deficits. After controlling for differences in the general intellectual ability, significant group differences remained for shifting, verbal fluency and marginally for processing speed. No significant differences in planning ability were observed between the groups. No significant interaction of group, gender, and age was found for any of the executive functions measures studied. Word productivity in both semantic and phonemic verbal fluency tasks decreased significantly over the 60 seconds for both groups. Shifting was the only significant predictor of DD in the binary logistic regression analysis and yielded the highest area under the curve value (receiver operating characteristics curve analysis). Therefore, although these findings highlight the presence of specific executive functions deficits in children with DD, they should not be interpreted as indicative of the presence or absence of this learning disorder.", "author" : [ { "dropping-particle" : "", "family" : "Moura", "given" : "Oct\u00e1vio", "non-dropping-particle" : "", "parse-names" : false, "suffix" : "" }, { "dropping-particle" : "", "family" : "Sim\u00f5es", "given" : "M\u00e1rio R", "non-dropping-particle" : "", "parse-names" : false, "suffix" : "" }, { "dropping-particle" : "", "family" : "Pereira", "given" : "Marcelino", "non-dropping-particle" : "", "parse-names" : false, "suffix" : "" } ], "container-title" : "The Clinical Neuropsychologist", "id" : "ITEM-3", "issue" : "Supplement 1", "issued" : { "date-parts" : [ [ "2015" ] ] }, "page" : "20-41", "title" : "Executive Functioning in Children With Developmental Dyslexia.", "type" : "article-journal", "volume" : "28" }, "uris" : [ "http://www.mendeley.com/documents/?uuid=302ab693-7330-4af3-a726-77d84b18f520" ] }, { "id" : "ITEM-4", "itemData" : { "author" : [ { "dropping-particle" : "", "family" : "Pinto", "given" : "Andreia", "non-dropping-particle" : "", "parse-names" : false, "suffix" : "" }, { "dropping-particle" : "", "family" : "Peixoto", "given" : "Bruno", "non-dropping-particle" : "", "parse-names" : false, "suffix" : "" } ], "container-title" : "Journal of Health Sciences", "id" : "ITEM-4", "issue" : "3", "issued" : { "date-parts" : [ [ "2011" ] ] }, "page" : "115-125", "title" : "Neurocognitive profile of children with developmental dyslexia", "type" : "article-journal", "volume" : "1" }, "uris" : [ "http://www.mendeley.com/documents/?uuid=6315dd06-8c5f-42fe-974c-d14ac8c2b0a6" ] } ], "mendeley" : { "formattedCitation" : "(Krause, 2015; Lewandowska et al., 2014; Moura et al., 2015; Pinto &amp; Peixoto, 2011)", "plainTextFormattedCitation" : "(Krause, 2015; Lewandowska et al., 2014; Moura et al., 2015; Pinto &amp; Peixoto, 2011)", "previouslyFormattedCitation" : "(Krause, 2015; Lewandowska et al., 2014; Moura et al., 2015; Pinto &amp; Peixoto, 2011)" }, "properties" : { "noteIndex" : 0 }, "schema" : "https://github.com/citation-style-language/schema/raw/master/csl-citation.json" }</w:instrText>
-      </w:r>
-      <w:r>
-        <w:rPr>
-          <w:rFonts w:eastAsia="Times New Roman"/>
-          <w:szCs w:val="24"/>
-          <w:lang w:val="en-US"/>
-        </w:rPr>
-        <w:fldChar w:fldCharType="separate"/>
-      </w:r>
-      <w:r>
-        <w:rPr>
-          <w:rFonts w:eastAsia="Times New Roman"/>
-          <w:noProof/>
-          <w:szCs w:val="24"/>
-          <w:lang w:val="en-US"/>
-        </w:rPr>
-        <w:t>(Krause, 2015; Lewandowska et al., 2014; Moura et al., 2015; Pinto &amp; Peixoto, 2011)</w:t>
-      </w:r>
-      <w:r>
-        <w:rPr>
-          <w:rFonts w:eastAsia="Times New Roman"/>
-          <w:szCs w:val="24"/>
-          <w:lang w:val="en-US"/>
-        </w:rPr>
-        <w:fldChar w:fldCharType="end"/>
-      </w:r>
-      <w:r>
-        <w:rPr>
-          <w:rFonts w:eastAsia="Times New Roman"/>
-          <w:szCs w:val="24"/>
-          <w:lang w:val="en-US"/>
-        </w:rPr>
-        <w:t xml:space="preserve"> and response inhibition </w:t>
-      </w:r>
-      <w:r>
-        <w:rPr>
-          <w:rFonts w:eastAsia="Times New Roman"/>
-          <w:szCs w:val="24"/>
-          <w:lang w:val="en-US"/>
-        </w:rPr>
-        <w:fldChar w:fldCharType="begin" w:fldLock="1"/>
-      </w:r>
-      <w:r>
-        <w:rPr>
-          <w:rFonts w:eastAsia="Times New Roman"/>
-          <w:szCs w:val="24"/>
-          <w:lang w:val="en-US"/>
-        </w:rPr>
-        <w:instrText>ADDIN CSL_CITATION { "citationItems" : [ { "id" : "ITEM-1", "itemData" : { "author" : [ { "dropping-particle" : "", "family" : "Pinto", "given" : "Andreia", "non-dropping-particle" : "", "parse-names" : false, "suffix" : "" }, { "dropping-particle" : "", "family" : "Peixoto", "given" : "Bruno", "non-dropping-particle" : "", "parse-names" : false, "suffix" : "" } ], "container-title" : "Journal of Health Sciences", "id" : "ITEM-1", "issue" : "3", "issued" : { "date-parts" : [ [ "2011" ] ] }, "page" : "115-125", "title" : "Neurocognitive profile of children with developmental dyslexia", "type" : "article-journal", "volume" : "1" }, "uris" : [ "http://www.mendeley.com/documents/?uuid=6315dd06-8c5f-42fe-974c-d14ac8c2b0a6" ] } ], "mendeley" : { "formattedCitation" : "(Pinto &amp; Peixoto, 2011)", "plainTextFormattedCitation" : "(Pinto &amp; Peixoto, 2011)", "previouslyFormattedCitation" : "(Pinto &amp; Peixoto, 2011)" }, "properties" : { "noteIndex" : 0 }, "schema" : "https://github.com/citation-style-language/schema/raw/master/csl-citation.json" }</w:instrText>
-      </w:r>
-      <w:r>
-        <w:rPr>
-          <w:rFonts w:eastAsia="Times New Roman"/>
-          <w:szCs w:val="24"/>
-          <w:lang w:val="en-US"/>
-        </w:rPr>
-        <w:fldChar w:fldCharType="separate"/>
-      </w:r>
-      <w:r>
-        <w:rPr>
-          <w:rFonts w:eastAsia="Times New Roman"/>
-          <w:noProof/>
-          <w:szCs w:val="24"/>
-          <w:lang w:val="en-US"/>
-        </w:rPr>
-        <w:t>(Pinto &amp; Peixoto, 2011)</w:t>
-      </w:r>
-      <w:r>
-        <w:rPr>
-          <w:rFonts w:eastAsia="Times New Roman"/>
-          <w:szCs w:val="24"/>
-          <w:lang w:val="en-US"/>
-        </w:rPr>
-        <w:fldChar w:fldCharType="end"/>
-      </w:r>
-      <w:r>
-        <w:rPr>
-          <w:rFonts w:eastAsia="Times New Roman"/>
-          <w:szCs w:val="24"/>
-          <w:lang w:val="en-US"/>
-        </w:rPr>
-        <w:t>. These deficits are believed to limit children’s ability to change their attention between the different parts of the text (i.e., ideas) in order to achieve an integrated picture of the narrative</w:t>
-      </w:r>
-      <w:r>
-        <w:rPr>
-          <w:rFonts w:eastAsia="Times New Roman"/>
-          <w:szCs w:val="24"/>
-          <w:lang w:val="en-US"/>
-        </w:rPr>
-        <w:t xml:space="preserve"> (i.e., </w:t>
-      </w:r>
-      <w:r>
-        <w:rPr>
-          <w:rFonts w:eastAsia="Times New Roman"/>
-          <w:szCs w:val="24"/>
-          <w:lang w:val="en-US"/>
-        </w:rPr>
-        <w:t xml:space="preserve">derive </w:t>
-      </w:r>
-      <w:r>
-        <w:rPr>
-          <w:rFonts w:eastAsia="Times New Roman"/>
-          <w:szCs w:val="24"/>
-          <w:lang w:val="en-US"/>
-        </w:rPr>
-        <w:t>a central idea)</w:t>
-      </w:r>
-      <w:r>
-        <w:rPr>
-          <w:rFonts w:eastAsia="Times New Roman"/>
-          <w:szCs w:val="24"/>
-          <w:lang w:val="en-US"/>
-        </w:rPr>
-        <w:t xml:space="preserve">. Finally, deficits in cognitive flexibility </w:t>
-      </w:r>
-      <w:r>
-        <w:rPr>
-          <w:rFonts w:eastAsia="Times New Roman"/>
-          <w:szCs w:val="24"/>
-          <w:lang w:val="en-US"/>
-        </w:rPr>
-        <w:fldChar w:fldCharType="begin" w:fldLock="1"/>
-      </w:r>
-      <w:r>
-        <w:rPr>
-          <w:rFonts w:eastAsia="Times New Roman"/>
-          <w:szCs w:val="24"/>
-          <w:lang w:val="en-US"/>
-        </w:rPr>
-        <w:instrText>ADDIN CSL_CITATION { "citationItems" : [ { "id" : "ITEM-1", "itemData" : { "DOI" : "10.12659/MSM.890969", "ISSN" : "1643-3750", "PMID" : "25387479", "abstract" : "Background: Previous studies indicate that many different aspects of\\nattention are impaired in children diagnosed with developmental dyslexia\\n(DD). The objective of the present study was to identify cognitive\\nprofiles of DD on the basis of attentional test performance.\\nMaterial/Methods: 78 children with DD (30 girls, 48 boys, mean age of 12\\nyears +/- 8 months) and 32 age-and sex-matched non-dyslexic children (14\\ngirls, 18 boys) were examined using a battery of standardized tests of\\nreading, phonological and attentional processes (alertness, covert shift\\nof attention, divided attention, inhibition, flexibility, vigilance, and\\nvisual search). Cluster analysis was used to identify subtypes of DD.\\nResults: Dyslexic children showed deficits in alertness, covert shift of\\nattention, divided attention, flexibility, and visual search. Three\\ndifferent subtypes of DD were identified, each characterized by poorer\\nperformance on the reading, phonological awareness, and visual search\\ntasks. Additionally, children in cluster no. 1 displayed deficits in\\nflexibility and divided attention. In contrast to non-dyslexic children,\\ncluster no. 2 performed poorer in tasks involving alertness, covert\\nshift of attention, divided attention, and vigilance. Cluster no. 3\\nshowed impaired covert shift of attention.\\nConclusions: These results indicate different patterns of attentional\\nimpairments in dyslexic children. Remediation programs should address\\nthe individual child's deficit profile.", "author" : [ { "dropping-particle" : "", "family" : "Lewandowska", "given" : "Monika", "non-dropping-particle" : "", "parse-names" : false, "suffix" : "" }, { "dropping-particle" : "", "family" : "Milner", "given" : "Rafal", "non-dropping-particle" : "", "parse-names" : false, "suffix" : "" }, { "dropping-particle" : "", "family" : "Ganc", "given" : "Malgorzata", "non-dropping-particle" : "", "parse-names" : false, "suffix" : "" }, { "dropping-particle" : "", "family" : "Wlodarczyk", "given" : "Elzbieta", "non-dropping-particle" : "", "parse-names" : false, "suffix" : "" }, { "dropping-particle" : "", "family" : "Skarzynski", "given" : "Henryk", "non-dropping-particle" : "", "parse-names" : false, "suffix" : "" } ], "container-title" : "Medical Science Monitor", "id" : "ITEM-1", "issued" : { "date-parts" : [ [ "2014" ] ] }, "page" : "2256-2268", "title" : "Attention Dysfunction Subtypes of Developmental Dyslexia", "type" : "article-journal", "volume" : "20" }, "uris" : [ "http://www.mendeley.com/documents/?uuid=245622f1-38a3-4e55-9895-f1dc090f91fb" ] } ], "mendeley" : { "formattedCitation" : "(Lewandowska et al., 2014)", "plainTextFormattedCitation" : "(Lewandowska et al., 2014)", "previouslyFormattedCitation" : "(Lewandowska et al., 2014)" }, "properties" : { "noteIndex" : 0 }, "schema" : "https://github.com/citation-style-language/schema/raw/master/csl-citation.json" }</w:instrText>
-      </w:r>
-      <w:r>
-        <w:rPr>
-          <w:rFonts w:eastAsia="Times New Roman"/>
-          <w:szCs w:val="24"/>
-          <w:lang w:val="en-US"/>
-        </w:rPr>
-        <w:fldChar w:fldCharType="separate"/>
-      </w:r>
-      <w:r>
-        <w:rPr>
-          <w:rFonts w:eastAsia="Times New Roman"/>
-          <w:noProof/>
-          <w:szCs w:val="24"/>
-          <w:lang w:val="en-US"/>
-        </w:rPr>
-        <w:t>(Lewandowska et al., 2014)</w:t>
-      </w:r>
-      <w:r>
-        <w:rPr>
-          <w:rFonts w:eastAsia="Times New Roman"/>
-          <w:szCs w:val="24"/>
-          <w:lang w:val="en-US"/>
-        </w:rPr>
-        <w:fldChar w:fldCharType="end"/>
-      </w:r>
-      <w:r>
-        <w:rPr>
-          <w:rFonts w:eastAsia="Times New Roman"/>
-          <w:szCs w:val="24"/>
-          <w:lang w:val="en-US"/>
-        </w:rPr>
-        <w:t xml:space="preserve"> and planning </w:t>
-      </w:r>
-      <w:r>
-        <w:rPr>
-          <w:rFonts w:eastAsia="Times New Roman"/>
-          <w:szCs w:val="24"/>
-          <w:lang w:val="en-US"/>
-        </w:rPr>
-        <w:fldChar w:fldCharType="begin" w:fldLock="1"/>
-      </w:r>
-      <w:r>
-        <w:rPr>
-          <w:rFonts w:eastAsia="Times New Roman"/>
-          <w:szCs w:val="24"/>
-          <w:lang w:val="en-US"/>
-        </w:rPr>
-        <w:instrText>ADDIN CSL_CITATION { "citationItems" : [ { "id" : "ITEM-1", "itemData" : { "DOI" : "10.5539/ass.v7n10p44", "ISBN" : "1911-2025, 1911-2017", "ISSN" : "1911-2025", "abstract" : "This study discusses the Cognitive Assessment System (CAS) in assessing cognitive processing. CAS is capable of measuring not only the cognitive ability and process but also of able to determine the deficits in relation with specific reading skills. Therefore, this study aims to examine the relationship of PASS cognitive processes with the reading components of Wide Range Achievement Test-4 (WRAT-4). The CAS and WRAT-4 were administered to a hundred primary standard three Malaysian children but based on American norms. The full scale of CAS mean scores was 98 which is the average level of cognitive processing among the subjects. While the WRAT-4 reading components showed the mean score of overall reading performance was 90 which slightly reach the average level. Correlation analysis revealed that cognitive processes were significantly correlated with overall reading performance with r=0789, p&lt;0.01. Simultaneous and Planning processing had quite strong relationship with the overall reading performance which was r=0.724, p&lt;0.01 and r=0.676, p&lt;0.01 respectively. However, Successive processing had low score of r = 0.393, p &lt; 0.01 for the correlation with reading comprehension. CAS is one of the alternatives in providing such capabilities in measuring cognitive processes that could predict reading deficits and relevant to identify performance on reading-related skills.", "author" : [ { "dropping-particle" : "", "family" : "Keat", "given" : "Ooi Boon", "non-dropping-particle" : "", "parse-names" : false, "suffix" : "" }, { "dropping-particle" : "Bin", "family" : "Hj. Ismail", "given" : "Khaidzir", "non-dropping-particle" : "", "parse-names" : false, "suffix" : "" } ], "container-title" : "Asian Social Science", "id" : "ITEM-1", "issue" : "10", "issued" : { "date-parts" : [ [ "2011" ] ] }, "page" : "44-52", "title" : "The Relationship between Cognitive Processing and Reading", "type" : "article-journal", "volume" : "7" }, "uris" : [ "http://www.mendeley.com/documents/?uuid=272f09e7-ef0a-49e1-93e5-ca0fdd9b4d16" ] } ], "mendeley" : { "formattedCitation" : "(Keat &amp; Hj. Ismail, 2011)", "plainTextFormattedCitation" : "(Keat &amp; Hj. Ismail, 2011)", "previouslyFormattedCitation" : "(Keat &amp; Hj. Ismail, 2011)" }, "properties" : { "noteIndex" : 0 }, "schema" : "https://github.com/citation-style-language/schema/raw/master/csl-citation.json" }</w:instrText>
-      </w:r>
-      <w:r>
-        <w:rPr>
-          <w:rFonts w:eastAsia="Times New Roman"/>
-          <w:szCs w:val="24"/>
-          <w:lang w:val="en-US"/>
-        </w:rPr>
-        <w:fldChar w:fldCharType="separate"/>
-      </w:r>
-      <w:r>
-        <w:rPr>
-          <w:rFonts w:eastAsia="Times New Roman"/>
-          <w:noProof/>
-          <w:szCs w:val="24"/>
-          <w:lang w:val="en-US"/>
-        </w:rPr>
-        <w:t>(Keat &amp; Hj. Ismail, 2011)</w:t>
-      </w:r>
-      <w:r>
-        <w:rPr>
-          <w:rFonts w:eastAsia="Times New Roman"/>
-          <w:szCs w:val="24"/>
-          <w:lang w:val="en-US"/>
-        </w:rPr>
-        <w:fldChar w:fldCharType="end"/>
-      </w:r>
-      <w:r>
-        <w:rPr>
-          <w:rFonts w:eastAsia="Times New Roman"/>
-          <w:szCs w:val="24"/>
-          <w:lang w:val="en-US"/>
-        </w:rPr>
-        <w:t xml:space="preserve"> have been found in children with dyslexia. Deficits in these areas could explain the reason why struggling readers do not benefit as expected from strategies to improve reading comprehension or make the necessary adjustments to the information that has just been read in order to integrate the information that will be read.</w:t>
+        <w:t xml:space="preserve">. </w:t>
       </w:r>
     </w:p>
     <w:p>
       <w:pPr>
         <w:ind w:firstLine="720"/>
         <w:rPr>
-          <w:lang w:val="en-US"/>
-        </w:rPr>
-      </w:pPr>
-      <w:r>
-        <w:rPr>
-          <w:rFonts w:eastAsia="Times New Roman"/>
-          <w:szCs w:val="24"/>
-          <w:lang w:val="en-US"/>
-        </w:rPr>
-        <w:t xml:space="preserve">It is </w:t>
-      </w:r>
-      <w:r>
-        <w:rPr>
-          <w:rFonts w:eastAsia="Times New Roman"/>
-          <w:szCs w:val="24"/>
-          <w:lang w:val="en-US"/>
-        </w:rPr>
-        <w:t xml:space="preserve">important </w:t>
-      </w:r>
-      <w:r>
-        <w:rPr>
-          <w:rFonts w:eastAsia="Times New Roman"/>
-          <w:szCs w:val="24"/>
-          <w:lang w:val="en-US"/>
-        </w:rPr>
-        <w:t xml:space="preserve">to note that although the same cognitive processes are often associated with different reading skills (e.g., </w:t>
-      </w:r>
-      <w:r>
-        <w:rPr>
-          <w:rFonts w:eastAsia="Times New Roman"/>
-          <w:szCs w:val="24"/>
-          <w:lang w:val="en-US"/>
-        </w:rPr>
-        <w:t xml:space="preserve">attention is associated with </w:t>
-      </w:r>
-      <w:r>
-        <w:rPr>
-          <w:rFonts w:eastAsia="Times New Roman"/>
-          <w:szCs w:val="24"/>
-          <w:lang w:val="en-US"/>
-        </w:rPr>
-        <w:t>basic and complex reading skills</w:t>
-      </w:r>
-      <w:r>
-        <w:rPr>
-          <w:rFonts w:eastAsia="Times New Roman"/>
-          <w:szCs w:val="24"/>
-          <w:lang w:val="en-US"/>
-        </w:rPr>
-        <w:t xml:space="preserve">), </w:t>
-      </w:r>
-      <w:r>
-        <w:rPr>
-          <w:rFonts w:eastAsia="Times New Roman"/>
-          <w:szCs w:val="24"/>
-          <w:lang w:val="en-US"/>
-        </w:rPr>
-        <w:lastRenderedPageBreak/>
-        <w:t>there are differences in how these</w:t>
-      </w:r>
-      <w:r>
-        <w:rPr>
-          <w:rFonts w:eastAsia="Times New Roman"/>
-          <w:szCs w:val="24"/>
-          <w:lang w:val="en-US"/>
-        </w:rPr>
-        <w:t xml:space="preserve"> support reading skills. </w:t>
-      </w:r>
-      <w:r>
-        <w:rPr>
-          <w:rFonts w:eastAsia="Times New Roman"/>
-          <w:szCs w:val="24"/>
-          <w:lang w:val="en-US"/>
-        </w:rPr>
-        <w:t xml:space="preserve">This fact should not be surprising because cognition, as well as the brain, works </w:t>
-      </w:r>
-      <w:r>
-        <w:rPr>
-          <w:rFonts w:eastAsia="Times New Roman"/>
-          <w:szCs w:val="24"/>
-          <w:lang w:val="en-US"/>
-        </w:rPr>
-        <w:t>as</w:t>
-      </w:r>
-      <w:r>
-        <w:rPr>
-          <w:rFonts w:eastAsia="Times New Roman"/>
-          <w:szCs w:val="24"/>
-          <w:lang w:val="en-US"/>
-        </w:rPr>
-        <w:t xml:space="preserve"> an integrated</w:t>
-      </w:r>
-      <w:r>
-        <w:rPr>
-          <w:rFonts w:eastAsia="Times New Roman"/>
-          <w:szCs w:val="24"/>
-          <w:lang w:val="en-US"/>
-        </w:rPr>
-        <w:t xml:space="preserve"> system by which we perceive the world and process information</w:t>
-      </w:r>
-      <w:r>
-        <w:rPr>
-          <w:rFonts w:eastAsia="Times New Roman"/>
-          <w:szCs w:val="24"/>
-          <w:lang w:val="en-US"/>
-        </w:rPr>
-        <w:t xml:space="preserve">. </w:t>
-      </w:r>
-      <w:r>
-        <w:rPr>
-          <w:rFonts w:eastAsia="Times New Roman"/>
-          <w:szCs w:val="24"/>
-          <w:lang w:val="en-US"/>
-        </w:rPr>
-        <w:t>For most behavi</w:t>
-      </w:r>
-      <w:r>
-        <w:rPr>
-          <w:rFonts w:eastAsia="Times New Roman"/>
-          <w:szCs w:val="24"/>
-          <w:lang w:val="en-US"/>
-        </w:rPr>
-        <w:t xml:space="preserve">ors, we use an intricate </w:t>
-      </w:r>
-      <w:r>
-        <w:rPr>
-          <w:rFonts w:eastAsia="Times New Roman"/>
-          <w:szCs w:val="24"/>
-          <w:lang w:val="en-US"/>
-        </w:rPr>
-        <w:t>array of cognitive processes and brain circuits, but certain processes and circuits are more involved than other</w:t>
-      </w:r>
-      <w:r>
-        <w:rPr>
-          <w:rFonts w:eastAsia="Times New Roman"/>
-          <w:szCs w:val="24"/>
-          <w:lang w:val="en-US"/>
-        </w:rPr>
-        <w:t>s</w:t>
-      </w:r>
-      <w:r>
-        <w:rPr>
-          <w:rFonts w:eastAsia="Times New Roman"/>
-          <w:szCs w:val="24"/>
-          <w:lang w:val="en-US"/>
-        </w:rPr>
-        <w:t xml:space="preserve"> for any given behavior.</w:t>
-      </w:r>
-      <w:r>
-        <w:rPr>
-          <w:rFonts w:eastAsia="Times New Roman"/>
-          <w:szCs w:val="24"/>
-          <w:lang w:val="en-US"/>
-        </w:rPr>
-        <w:t xml:space="preserve"> </w:t>
-      </w:r>
-      <w:r>
-        <w:rPr>
-          <w:rFonts w:eastAsia="Times New Roman"/>
-          <w:szCs w:val="24"/>
-          <w:lang w:val="en-US"/>
-        </w:rPr>
-        <w:t xml:space="preserve">This same concept applies to reading skills. During the reading process, an intricate array of cognitive processes and brain circuits are involved. Some may change during different phases of the reading process </w:t>
-      </w:r>
-      <w:r>
-        <w:rPr>
-          <w:rFonts w:eastAsia="Times New Roman"/>
-          <w:szCs w:val="24"/>
-          <w:lang w:val="en-US"/>
-        </w:rPr>
-        <w:t>(</w:t>
-      </w:r>
-      <w:r>
-        <w:rPr>
-          <w:rFonts w:eastAsia="Times New Roman"/>
-          <w:szCs w:val="24"/>
-          <w:lang w:val="en-US"/>
-        </w:rPr>
-        <w:t>e.g.,</w:t>
-      </w:r>
-      <w:r>
-        <w:rPr>
-          <w:rFonts w:eastAsia="Times New Roman"/>
-          <w:szCs w:val="24"/>
-          <w:lang w:val="en-US"/>
-        </w:rPr>
-        <w:t xml:space="preserve"> cognitive planning) </w:t>
-      </w:r>
-      <w:r>
-        <w:rPr>
-          <w:rFonts w:eastAsia="Times New Roman"/>
-          <w:szCs w:val="24"/>
-          <w:lang w:val="en-US"/>
-        </w:rPr>
-        <w:t>and other may always be involved to the same extent</w:t>
-      </w:r>
-      <w:r>
-        <w:rPr>
-          <w:rFonts w:eastAsia="Times New Roman"/>
-          <w:szCs w:val="24"/>
-          <w:lang w:val="en-US"/>
-        </w:rPr>
-        <w:t xml:space="preserve"> (</w:t>
-      </w:r>
-      <w:r>
-        <w:rPr>
-          <w:rFonts w:eastAsia="Times New Roman"/>
-          <w:szCs w:val="24"/>
-          <w:lang w:val="en-US"/>
-        </w:rPr>
-        <w:t>e.g</w:t>
-      </w:r>
-      <w:r>
-        <w:rPr>
-          <w:rFonts w:eastAsia="Times New Roman"/>
-          <w:szCs w:val="24"/>
-          <w:lang w:val="en-US"/>
-        </w:rPr>
-        <w:t>., attention)</w:t>
-      </w:r>
-      <w:r>
-        <w:rPr>
-          <w:rFonts w:eastAsia="Times New Roman"/>
-          <w:szCs w:val="24"/>
-          <w:lang w:val="en-US"/>
-        </w:rPr>
-        <w:t>.</w:t>
-      </w:r>
-      <w:r>
-        <w:rPr>
-          <w:rFonts w:eastAsia="Times New Roman"/>
-          <w:szCs w:val="24"/>
-          <w:lang w:val="en-US"/>
-        </w:rPr>
-        <w:t xml:space="preserve"> </w:t>
+          <w:rFonts w:eastAsia="Times New Roman"/>
+          <w:szCs w:val="24"/>
+          <w:lang w:val="en-US"/>
+        </w:rPr>
+      </w:pPr>
+      <w:r>
+        <w:rPr>
+          <w:rFonts w:eastAsia="Times New Roman"/>
+          <w:szCs w:val="24"/>
+          <w:lang w:val="en-US"/>
+        </w:rPr>
+        <w:t xml:space="preserve">With regards to reading comprehension, deficits in attention </w:t>
+      </w:r>
+      <w:r>
+        <w:rPr>
+          <w:rFonts w:eastAsia="Times New Roman"/>
+          <w:szCs w:val="24"/>
+          <w:lang w:val="en-US"/>
+        </w:rPr>
+        <w:t>are</w:t>
+      </w:r>
+      <w:r>
+        <w:rPr>
+          <w:rFonts w:eastAsia="Times New Roman"/>
+          <w:szCs w:val="24"/>
+          <w:lang w:val="en-US"/>
+        </w:rPr>
+        <w:t xml:space="preserve"> believed to be associated with </w:t>
+      </w:r>
+      <w:r>
+        <w:rPr>
+          <w:rFonts w:eastAsia="Times New Roman"/>
+          <w:szCs w:val="24"/>
+          <w:lang w:val="en-US"/>
+        </w:rPr>
+        <w:t xml:space="preserve">loss of </w:t>
+      </w:r>
+      <w:r>
+        <w:rPr>
+          <w:rFonts w:eastAsia="Times New Roman"/>
+          <w:szCs w:val="24"/>
+          <w:lang w:val="en-US"/>
+        </w:rPr>
+        <w:t xml:space="preserve">information and this is detrimental to comprehending the narrative that is being read. Complex reading skills have also been associated with executive functions (FE) deficits. Children with Dyslexia have been found to present deficits in efficiently regulating their focus </w:t>
+      </w:r>
+      <w:r>
+        <w:rPr>
+          <w:rFonts w:eastAsia="Times New Roman"/>
+          <w:szCs w:val="24"/>
+          <w:lang w:val="en-US"/>
+        </w:rPr>
+        <w:t xml:space="preserve">of attention </w:t>
+      </w:r>
+      <w:r>
+        <w:rPr>
+          <w:rFonts w:eastAsia="Times New Roman"/>
+          <w:szCs w:val="24"/>
+          <w:lang w:val="en-US"/>
+        </w:rPr>
+        <w:fldChar w:fldCharType="begin" w:fldLock="1"/>
+      </w:r>
+      <w:r>
+        <w:rPr>
+          <w:rFonts w:eastAsia="Times New Roman"/>
+          <w:szCs w:val="24"/>
+          <w:lang w:val="en-US"/>
+        </w:rPr>
+        <w:instrText>ADDIN CSL_CITATION { "citationItems" : [ { "id" : "ITEM-1", "itemData" : { "DOI" : "10.1002/dys.1505", "ISBN" : "1099-0909; 1076-9242", "ISSN" : "10990909", "PMID" : "26338085", "abstract" : "The aim of this review is to provide a background on the neurocognitive aspects of the reading process and review neuroscientific studies of individuals with developmental dyslexia, which provide evidence for amodal processing deficits. Hari, Renvall, and Tanskanen (2001) propose amodal sluggish attentional shifting (SAS) as a causal factor for temporal processing deficits in dyslexia. Undergirding this theory is the notion that when dyslexics are faced with rapid sequences of stimuli, their automatic attentional systems fail to disengage efficiently, which leads to difficulty when moving from one item to the next (Lallier et al., ). This results in atypical perception of rapid stimulus sequences. Until recently, the SAS theory, particularly the examination of amodal attentional deficits, was studied solely through the use of behavioural measures (Facoetti et al., ; Facoetti, Lorusso, Cattaneo, Galli, &amp; Molteni, ). This paper examines evidence within the literature that provides a basis for further exploration of amodal SAS as an underlying deficit in developmental dyslexia. Copyright \u00a9 2015 John Wiley &amp; Sons, Ltd.", "author" : [ { "dropping-particle" : "", "family" : "Krause", "given" : "Margaret B.", "non-dropping-particle" : "", "parse-names" : false, "suffix" : "" } ], "container-title" : "Dyslexia", "id" : "ITEM-1", "issue" : "4", "issued" : { "date-parts" : [ [ "2015" ] ] }, "page" : "285-303", "title" : "Pay Attention!: Sluggish Multisensory Attentional Shifting as a Core Deficit in Developmental Dyslexia", "type" : "article-journal", "volume" : "21" }, "uris" : [ "http://www.mendeley.com/documents/?uuid=4de50a80-e470-4026-babf-466edc96d9ce" ] }, { "id" : "ITEM-2", "itemData" : { "DOI" : "10.12659/MSM.890969", "ISSN" : "1643-3750", "PMID" : "25387479", "abstract" : "Background: Previous studies indicate that many different aspects of\\nattention are impaired in children diagnosed with developmental dyslexia\\n(DD). The objective of the present study was to identify cognitive\\nprofiles of DD on the basis of attentional test performance.\\nMaterial/Methods: 78 children with DD (30 girls, 48 boys, mean age of 12\\nyears +/- 8 months) and 32 age-and sex-matched non-dyslexic children (14\\ngirls, 18 boys) were examined using a battery of standardized tests of\\nreading, phonological and attentional processes (alertness, covert shift\\nof attention, divided attention, inhibition, flexibility, vigilance, and\\nvisual search). Cluster analysis was used to identify subtypes of DD.\\nResults: Dyslexic children showed deficits in alertness, covert shift of\\nattention, divided attention, flexibility, and visual search. Three\\ndifferent subtypes of DD were identified, each characterized by poorer\\nperformance on the reading, phonological awareness, and visual search\\ntasks. Additionally, children in cluster no. 1 displayed deficits in\\nflexibility and divided attention. In contrast to non-dyslexic children,\\ncluster no. 2 performed poorer in tasks involving alertness, covert\\nshift of attention, divided attention, and vigilance. Cluster no. 3\\nshowed impaired covert shift of attention.\\nConclusions: These results indicate different patterns of attentional\\nimpairments in dyslexic children. Remediation programs should address\\nthe individual child's deficit profile.", "author" : [ { "dropping-particle" : "", "family" : "Lewandowska", "given" : "Monika", "non-dropping-particle" : "", "parse-names" : false, "suffix" : "" }, { "dropping-particle" : "", "family" : "Milner", "given" : "Rafal", "non-dropping-particle" : "", "parse-names" : false, "suffix" : "" }, { "dropping-particle" : "", "family" : "Ganc", "given" : "Malgorzata", "non-dropping-particle" : "", "parse-names" : false, "suffix" : "" }, { "dropping-particle" : "", "family" : "Wlodarczyk", "given" : "Elzbieta", "non-dropping-particle" : "", "parse-names" : false, "suffix" : "" }, { "dropping-particle" : "", "family" : "Skarzynski", "given" : "Henryk", "non-dropping-particle" : "", "parse-names" : false, "suffix" : "" } ], "container-title" : "Medical Science Monitor", "id" : "ITEM-2", "issued" : { "date-parts" : [ [ "2014" ] ] }, "page" : "2256-2268", "title" : "Attention Dysfunction Subtypes of Developmental Dyslexia", "type" : "article-journal", "volume" : "20" }, "uris" : [ "http://www.mendeley.com/documents/?uuid=245622f1-38a3-4e55-9895-f1dc090f91fb" ] }, { "id" : "ITEM-3", "itemData" : { "DOI" : "10.1080/13854046.2014.964326", "ISSN" : "1744-4144", "PMID" : "25277716", "abstract" : "The term \"executive function\" has been used to describe several higher-order cognitive processes. This study examined the processing speed, shifting, planning, and verbal fluency of a sample of 50 Portuguese children with developmental dyslexia (DD) and 50 typically developing children (TDC; chronological-age-matched controls) between 8 and 12 years of age to evaluate the children's executive functioning. Compared to TDC, children with DD revealed significant processing speed, shifting, and verbal fluency deficits. After controlling for differences in the general intellectual ability, significant group differences remained for shifting, verbal fluency and marginally for processing speed. No significant differences in planning ability were observed between the groups. No significant interaction of group, gender, and age was found for any of the executive functions measures studied. Word productivity in both semantic and phonemic verbal fluency tasks decreased significantly over the 60 seconds for both groups. Shifting was the only significant predictor of DD in the binary logistic regression analysis and yielded the highest area under the curve value (receiver operating characteristics curve analysis). Therefore, although these findings highlight the presence of specific executive functions deficits in children with DD, they should not be interpreted as indicative of the presence or absence of this learning disorder.", "author" : [ { "dropping-particle" : "", "family" : "Moura", "given" : "Oct\u00e1vio", "non-dropping-particle" : "", "parse-names" : false, "suffix" : "" }, { "dropping-particle" : "", "family" : "Sim\u00f5es", "given" : "M\u00e1rio R", "non-dropping-particle" : "", "parse-names" : false, "suffix" : "" }, { "dropping-particle" : "", "family" : "Pereira", "given" : "Marcelino", "non-dropping-particle" : "", "parse-names" : false, "suffix" : "" } ], "container-title" : "The Clinical Neuropsychologist", "id" : "ITEM-3", "issue" : "Supplement 1", "issued" : { "date-parts" : [ [ "2015" ] ] }, "page" : "20-41", "title" : "Executive Functioning in Children With Developmental Dyslexia.", "type" : "article-journal", "volume" : "28" }, "uris" : [ "http://www.mendeley.com/documents/?uuid=302ab693-7330-4af3-a726-77d84b18f520" ] }, { "id" : "ITEM-4", "itemData" : { "author" : [ { "dropping-particle" : "", "family" : "Pinto", "given" : "Andreia", "non-dropping-particle" : "", "parse-names" : false, "suffix" : "" }, { "dropping-particle" : "", "family" : "Peixoto", "given" : "Bruno", "non-dropping-particle" : "", "parse-names" : false, "suffix" : "" } ], "container-title" : "Journal of Health Sciences", "id" : "ITEM-4", "issue" : "3", "issued" : { "date-parts" : [ [ "2011" ] ] }, "page" : "115-125", "title" : "Neurocognitive profile of children with developmental dyslexia", "type" : "article-journal", "volume" : "1" }, "uris" : [ "http://www.mendeley.com/documents/?uuid=6315dd06-8c5f-42fe-974c-d14ac8c2b0a6" ] } ], "mendeley" : { "formattedCitation" : "(Krause, 2015; Lewandowska et al., 2014; Moura et al., 2015; Pinto &amp; Peixoto, 2011)", "plainTextFormattedCitation" : "(Krause, 2015; Lewandowska et al., 2014; Moura et al., 2015; Pinto &amp; Peixoto, 2011)", "previouslyFormattedCitation" : "(Krause, 2015; Lewandowska et al., 2014; Moura et al., 2015; Pinto &amp; Peixoto, 2011)" }, "properties" : { "noteIndex" : 0 }, "schema" : "https://github.com/citation-style-language/schema/raw/master/csl-citation.json" }</w:instrText>
+      </w:r>
+      <w:r>
+        <w:rPr>
+          <w:rFonts w:eastAsia="Times New Roman"/>
+          <w:szCs w:val="24"/>
+          <w:lang w:val="en-US"/>
+        </w:rPr>
+        <w:fldChar w:fldCharType="separate"/>
+      </w:r>
+      <w:r>
+        <w:rPr>
+          <w:rFonts w:eastAsia="Times New Roman"/>
+          <w:noProof/>
+          <w:szCs w:val="24"/>
+          <w:lang w:val="en-US"/>
+        </w:rPr>
+        <w:t>(Krause, 2015; Lewandowska et al., 2014; Moura et al., 2015; Pinto &amp; Peixoto, 2011)</w:t>
+      </w:r>
+      <w:r>
+        <w:rPr>
+          <w:rFonts w:eastAsia="Times New Roman"/>
+          <w:szCs w:val="24"/>
+          <w:lang w:val="en-US"/>
+        </w:rPr>
+        <w:fldChar w:fldCharType="end"/>
+      </w:r>
+      <w:r>
+        <w:rPr>
+          <w:rFonts w:eastAsia="Times New Roman"/>
+          <w:szCs w:val="24"/>
+          <w:lang w:val="en-US"/>
+        </w:rPr>
+        <w:t xml:space="preserve"> and response inhibition </w:t>
+      </w:r>
+      <w:r>
+        <w:rPr>
+          <w:rFonts w:eastAsia="Times New Roman"/>
+          <w:szCs w:val="24"/>
+          <w:lang w:val="en-US"/>
+        </w:rPr>
+        <w:fldChar w:fldCharType="begin" w:fldLock="1"/>
+      </w:r>
+      <w:r>
+        <w:rPr>
+          <w:rFonts w:eastAsia="Times New Roman"/>
+          <w:szCs w:val="24"/>
+          <w:lang w:val="en-US"/>
+        </w:rPr>
+        <w:instrText>ADDIN CSL_CITATION { "citationItems" : [ { "id" : "ITEM-1", "itemData" : { "author" : [ { "dropping-particle" : "", "family" : "Pinto", "given" : "Andreia", "non-dropping-particle" : "", "parse-names" : false, "suffix" : "" }, { "dropping-particle" : "", "family" : "Peixoto", "given" : "Bruno", "non-dropping-particle" : "", "parse-names" : false, "suffix" : "" } ], "container-title" : "Journal of Health Sciences", "id" : "ITEM-1", "issue" : "3", "issued" : { "date-parts" : [ [ "2011" ] ] }, "page" : "115-125", "title" : "Neurocognitive profile of children with developmental dyslexia", "type" : "article-journal", "volume" : "1" }, "uris" : [ "http://www.mendeley.com/documents/?uuid=6315dd06-8c5f-42fe-974c-d14ac8c2b0a6" ] } ], "mendeley" : { "formattedCitation" : "(Pinto &amp; Peixoto, 2011)", "plainTextFormattedCitation" : "(Pinto &amp; Peixoto, 2011)", "previouslyFormattedCitation" : "(Pinto &amp; Peixoto, 2011)" }, "properties" : { "noteIndex" : 0 }, "schema" : "https://github.com/citation-style-language/schema/raw/master/csl-citation.json" }</w:instrText>
+      </w:r>
+      <w:r>
+        <w:rPr>
+          <w:rFonts w:eastAsia="Times New Roman"/>
+          <w:szCs w:val="24"/>
+          <w:lang w:val="en-US"/>
+        </w:rPr>
+        <w:fldChar w:fldCharType="separate"/>
+      </w:r>
+      <w:r>
+        <w:rPr>
+          <w:rFonts w:eastAsia="Times New Roman"/>
+          <w:noProof/>
+          <w:szCs w:val="24"/>
+          <w:lang w:val="en-US"/>
+        </w:rPr>
+        <w:t>(Pinto &amp; Peixoto, 2011)</w:t>
+      </w:r>
+      <w:r>
+        <w:rPr>
+          <w:rFonts w:eastAsia="Times New Roman"/>
+          <w:szCs w:val="24"/>
+          <w:lang w:val="en-US"/>
+        </w:rPr>
+        <w:fldChar w:fldCharType="end"/>
+      </w:r>
+      <w:r>
+        <w:rPr>
+          <w:rFonts w:eastAsia="Times New Roman"/>
+          <w:szCs w:val="24"/>
+          <w:lang w:val="en-US"/>
+        </w:rPr>
+        <w:t>. These deficits are believed to limit children’s ability to change their attention between the different parts of the text (i.e., ideas) in order to achieve an integrated picture of the narrative</w:t>
+      </w:r>
+      <w:r>
+        <w:rPr>
+          <w:rFonts w:eastAsia="Times New Roman"/>
+          <w:szCs w:val="24"/>
+          <w:lang w:val="en-US"/>
+        </w:rPr>
+        <w:t xml:space="preserve"> (i.e., </w:t>
+      </w:r>
+      <w:r>
+        <w:rPr>
+          <w:rFonts w:eastAsia="Times New Roman"/>
+          <w:szCs w:val="24"/>
+          <w:lang w:val="en-US"/>
+        </w:rPr>
+        <w:t xml:space="preserve">derive </w:t>
+      </w:r>
+      <w:r>
+        <w:rPr>
+          <w:rFonts w:eastAsia="Times New Roman"/>
+          <w:szCs w:val="24"/>
+          <w:lang w:val="en-US"/>
+        </w:rPr>
+        <w:t>a central idea)</w:t>
+      </w:r>
+      <w:r>
+        <w:rPr>
+          <w:rFonts w:eastAsia="Times New Roman"/>
+          <w:szCs w:val="24"/>
+          <w:lang w:val="en-US"/>
+        </w:rPr>
+        <w:t xml:space="preserve">. Finally, deficits in cognitive flexibility </w:t>
+      </w:r>
+      <w:r>
+        <w:rPr>
+          <w:rFonts w:eastAsia="Times New Roman"/>
+          <w:szCs w:val="24"/>
+          <w:lang w:val="en-US"/>
+        </w:rPr>
+        <w:fldChar w:fldCharType="begin" w:fldLock="1"/>
+      </w:r>
+      <w:r>
+        <w:rPr>
+          <w:rFonts w:eastAsia="Times New Roman"/>
+          <w:szCs w:val="24"/>
+          <w:lang w:val="en-US"/>
+        </w:rPr>
+        <w:instrText>ADDIN CSL_CITATION { "citationItems" : [ { "id" : "ITEM-1", "itemData" : { "DOI" : "10.12659/MSM.890969", "ISSN" : "1643-3750", "PMID" : "25387479", "abstract" : "Background: Previous studies indicate that many different aspects of\\nattention are impaired in children diagnosed with developmental dyslexia\\n(DD). The objective of the present study was to identify cognitive\\nprofiles of DD on the basis of attentional test performance.\\nMaterial/Methods: 78 children with DD (30 girls, 48 boys, mean age of 12\\nyears +/- 8 months) and 32 age-and sex-matched non-dyslexic children (14\\ngirls, 18 boys) were examined using a battery of standardized tests of\\nreading, phonological and attentional processes (alertness, covert shift\\nof attention, divided attention, inhibition, flexibility, vigilance, and\\nvisual search). Cluster analysis was used to identify subtypes of DD.\\nResults: Dyslexic children showed deficits in alertness, covert shift of\\nattention, divided attention, flexibility, and visual search. Three\\ndifferent subtypes of DD were identified, each characterized by poorer\\nperformance on the reading, phonological awareness, and visual search\\ntasks. Additionally, children in cluster no. 1 displayed deficits in\\nflexibility and divided attention. In contrast to non-dyslexic children,\\ncluster no. 2 performed poorer in tasks involving alertness, covert\\nshift of attention, divided attention, and vigilance. Cluster no. 3\\nshowed impaired covert shift of attention.\\nConclusions: These results indicate different patterns of attentional\\nimpairments in dyslexic children. Remediation programs should address\\nthe individual child's deficit profile.", "author" : [ { "dropping-particle" : "", "family" : "Lewandowska", "given" : "Monika", "non-dropping-particle" : "", "parse-names" : false, "suffix" : "" }, { "dropping-particle" : "", "family" : "Milner", "given" : "Rafal", "non-dropping-particle" : "", "parse-names" : false, "suffix" : "" }, { "dropping-particle" : "", "family" : "Ganc", "given" : "Malgorzata", "non-dropping-particle" : "", "parse-names" : false, "suffix" : "" }, { "dropping-particle" : "", "family" : "Wlodarczyk", "given" : "Elzbieta", "non-dropping-particle" : "", "parse-names" : false, "suffix" : "" }, { "dropping-particle" : "", "family" : "Skarzynski", "given" : "Henryk", "non-dropping-particle" : "", "parse-names" : false, "suffix" : "" } ], "container-title" : "Medical Science Monitor", "id" : "ITEM-1", "issued" : { "date-parts" : [ [ "2014" ] ] }, "page" : "2256-2268", "title" : "Attention Dysfunction Subtypes of Developmental Dyslexia", "type" : "article-journal", "volume" : "20" }, "uris" : [ "http://www.mendeley.com/documents/?uuid=245622f1-38a3-4e55-9895-f1dc090f91fb" ] } ], "mendeley" : { "formattedCitation" : "(Lewandowska et al., 2014)", "plainTextFormattedCitation" : "(Lewandowska et al., 2014)", "previouslyFormattedCitation" : "(Lewandowska et al., 2014)" }, "properties" : { "noteIndex" : 0 }, "schema" : "https://github.com/citation-style-language/schema/raw/master/csl-citation.json" }</w:instrText>
+      </w:r>
+      <w:r>
+        <w:rPr>
+          <w:rFonts w:eastAsia="Times New Roman"/>
+          <w:szCs w:val="24"/>
+          <w:lang w:val="en-US"/>
+        </w:rPr>
+        <w:fldChar w:fldCharType="separate"/>
+      </w:r>
+      <w:r>
+        <w:rPr>
+          <w:rFonts w:eastAsia="Times New Roman"/>
+          <w:noProof/>
+          <w:szCs w:val="24"/>
+          <w:lang w:val="en-US"/>
+        </w:rPr>
+        <w:t>(Lewandowska et al., 2014)</w:t>
+      </w:r>
+      <w:r>
+        <w:rPr>
+          <w:rFonts w:eastAsia="Times New Roman"/>
+          <w:szCs w:val="24"/>
+          <w:lang w:val="en-US"/>
+        </w:rPr>
+        <w:fldChar w:fldCharType="end"/>
+      </w:r>
+      <w:r>
+        <w:rPr>
+          <w:rFonts w:eastAsia="Times New Roman"/>
+          <w:szCs w:val="24"/>
+          <w:lang w:val="en-US"/>
+        </w:rPr>
+        <w:t xml:space="preserve"> and planning </w:t>
+      </w:r>
+      <w:r>
+        <w:rPr>
+          <w:rFonts w:eastAsia="Times New Roman"/>
+          <w:szCs w:val="24"/>
+          <w:lang w:val="en-US"/>
+        </w:rPr>
+        <w:fldChar w:fldCharType="begin" w:fldLock="1"/>
+      </w:r>
+      <w:r>
+        <w:rPr>
+          <w:rFonts w:eastAsia="Times New Roman"/>
+          <w:szCs w:val="24"/>
+          <w:lang w:val="en-US"/>
+        </w:rPr>
+        <w:instrText>ADDIN CSL_CITATION { "citationItems" : [ { "id" : "ITEM-1", "itemData" : { "DOI" : "10.5539/ass.v7n10p44", "ISBN" : "1911-2025, 1911-2017", "ISSN" : "1911-2025", "abstract" : "This study discusses the Cognitive Assessment System (CAS) in assessing cognitive processing. CAS is capable of measuring not only the cognitive ability and process but also of able to determine the deficits in relation with specific reading skills. Therefore, this study aims to examine the relationship of PASS cognitive processes with the reading components of Wide Range Achievement Test-4 (WRAT-4). The CAS and WRAT-4 were administered to a hundred primary standard three Malaysian children but based on American norms. The full scale of CAS mean scores was 98 which is the average level of cognitive processing among the subjects. While the WRAT-4 reading components showed the mean score of overall reading performance was 90 which slightly reach the average level. Correlation analysis revealed that cognitive processes were significantly correlated with overall reading performance with r=0789, p&lt;0.01. Simultaneous and Planning processing had quite strong relationship with the overall reading performance which was r=0.724, p&lt;0.01 and r=0.676, p&lt;0.01 respectively. However, Successive processing had low score of r = 0.393, p &lt; 0.01 for the correlation with reading comprehension. CAS is one of the alternatives in providing such capabilities in measuring cognitive processes that could predict reading deficits and relevant to identify performance on reading-related skills.", "author" : [ { "dropping-particle" : "", "family" : "Keat", "given" : "Ooi Boon", "non-dropping-particle" : "", "parse-names" : false, "suffix" : "" }, { "dropping-particle" : "Bin", "family" : "Hj. Ismail", "given" : "Khaidzir", "non-dropping-particle" : "", "parse-names" : false, "suffix" : "" } ], "container-title" : "Asian Social Science", "id" : "ITEM-1", "issue" : "10", "issued" : { "date-parts" : [ [ "2011" ] ] }, "page" : "44-52", "title" : "The Relationship between Cognitive Processing and Reading", "type" : "article-journal", "volume" : "7" }, "uris" : [ "http://www.mendeley.com/documents/?uuid=272f09e7-ef0a-49e1-93e5-ca0fdd9b4d16" ] } ], "mendeley" : { "formattedCitation" : "(Keat &amp; Hj. Ismail, 2011)", "plainTextFormattedCitation" : "(Keat &amp; Hj. Ismail, 2011)", "previouslyFormattedCitation" : "(Keat &amp; Hj. Ismail, 2011)" }, "properties" : { "noteIndex" : 0 }, "schema" : "https://github.com/citation-style-language/schema/raw/master/csl-citation.json" }</w:instrText>
+      </w:r>
+      <w:r>
+        <w:rPr>
+          <w:rFonts w:eastAsia="Times New Roman"/>
+          <w:szCs w:val="24"/>
+          <w:lang w:val="en-US"/>
+        </w:rPr>
+        <w:fldChar w:fldCharType="separate"/>
+      </w:r>
+      <w:r>
+        <w:rPr>
+          <w:rFonts w:eastAsia="Times New Roman"/>
+          <w:noProof/>
+          <w:szCs w:val="24"/>
+          <w:lang w:val="en-US"/>
+        </w:rPr>
+        <w:t>(Keat &amp; Hj. Ismail, 2011)</w:t>
+      </w:r>
+      <w:r>
+        <w:rPr>
+          <w:rFonts w:eastAsia="Times New Roman"/>
+          <w:szCs w:val="24"/>
+          <w:lang w:val="en-US"/>
+        </w:rPr>
+        <w:fldChar w:fldCharType="end"/>
+      </w:r>
+      <w:r>
+        <w:rPr>
+          <w:rFonts w:eastAsia="Times New Roman"/>
+          <w:szCs w:val="24"/>
+          <w:lang w:val="en-US"/>
+        </w:rPr>
+        <w:t xml:space="preserve"> have been found in children with dyslexia. Deficits in these areas could explain the reason why struggling readers do not benefit as expected from strategies to improve reading comprehension or make the necessary adjustments to the information that has just been read in order to integrate the information that will be read.</w:t>
       </w:r>
     </w:p>
     <w:p>
       <w:pPr>
-        <w:pStyle w:val="Heading2"/>
-        <w:rPr>
-          <w:lang w:val="en-US"/>
-        </w:rPr>
-      </w:pPr>
-      <w:r>
-        <w:rPr>
-          <w:lang w:val="en-US"/>
-        </w:rPr>
-        <w:t>Methodological component</w:t>
+        <w:ind w:firstLine="720"/>
+        <w:rPr>
+          <w:lang w:val="en-US"/>
+        </w:rPr>
+      </w:pPr>
+      <w:r>
+        <w:rPr>
+          <w:rFonts w:eastAsia="Times New Roman"/>
+          <w:szCs w:val="24"/>
+          <w:lang w:val="en-US"/>
+        </w:rPr>
+        <w:lastRenderedPageBreak/>
+        <w:t xml:space="preserve">It is </w:t>
+      </w:r>
+      <w:r>
+        <w:rPr>
+          <w:rFonts w:eastAsia="Times New Roman"/>
+          <w:szCs w:val="24"/>
+          <w:lang w:val="en-US"/>
+        </w:rPr>
+        <w:t xml:space="preserve">important </w:t>
+      </w:r>
+      <w:r>
+        <w:rPr>
+          <w:rFonts w:eastAsia="Times New Roman"/>
+          <w:szCs w:val="24"/>
+          <w:lang w:val="en-US"/>
+        </w:rPr>
+        <w:t xml:space="preserve">to note that although the same cognitive processes are often associated with different reading skills (e.g., </w:t>
+      </w:r>
+      <w:r>
+        <w:rPr>
+          <w:rFonts w:eastAsia="Times New Roman"/>
+          <w:szCs w:val="24"/>
+          <w:lang w:val="en-US"/>
+        </w:rPr>
+        <w:t xml:space="preserve">attention is associated with </w:t>
+      </w:r>
+      <w:r>
+        <w:rPr>
+          <w:rFonts w:eastAsia="Times New Roman"/>
+          <w:szCs w:val="24"/>
+          <w:lang w:val="en-US"/>
+        </w:rPr>
+        <w:t>basic and complex reading skills</w:t>
+      </w:r>
+      <w:r>
+        <w:rPr>
+          <w:rFonts w:eastAsia="Times New Roman"/>
+          <w:szCs w:val="24"/>
+          <w:lang w:val="en-US"/>
+        </w:rPr>
+        <w:t>), there are differences in how these</w:t>
+      </w:r>
+      <w:r>
+        <w:rPr>
+          <w:rFonts w:eastAsia="Times New Roman"/>
+          <w:szCs w:val="24"/>
+          <w:lang w:val="en-US"/>
+        </w:rPr>
+        <w:t xml:space="preserve"> support reading skills. </w:t>
+      </w:r>
+      <w:r>
+        <w:rPr>
+          <w:rFonts w:eastAsia="Times New Roman"/>
+          <w:szCs w:val="24"/>
+          <w:lang w:val="en-US"/>
+        </w:rPr>
+        <w:t xml:space="preserve">This fact should not be surprising because cognition, as well as the brain, works </w:t>
+      </w:r>
+      <w:r>
+        <w:rPr>
+          <w:rFonts w:eastAsia="Times New Roman"/>
+          <w:szCs w:val="24"/>
+          <w:lang w:val="en-US"/>
+        </w:rPr>
+        <w:t>as</w:t>
+      </w:r>
+      <w:r>
+        <w:rPr>
+          <w:rFonts w:eastAsia="Times New Roman"/>
+          <w:szCs w:val="24"/>
+          <w:lang w:val="en-US"/>
+        </w:rPr>
+        <w:t xml:space="preserve"> an integrated</w:t>
+      </w:r>
+      <w:r>
+        <w:rPr>
+          <w:rFonts w:eastAsia="Times New Roman"/>
+          <w:szCs w:val="24"/>
+          <w:lang w:val="en-US"/>
+        </w:rPr>
+        <w:t xml:space="preserve"> system by which we perceive the world and process information</w:t>
+      </w:r>
+      <w:r>
+        <w:rPr>
+          <w:rFonts w:eastAsia="Times New Roman"/>
+          <w:szCs w:val="24"/>
+          <w:lang w:val="en-US"/>
+        </w:rPr>
+        <w:t xml:space="preserve">. </w:t>
+      </w:r>
+      <w:r>
+        <w:rPr>
+          <w:rFonts w:eastAsia="Times New Roman"/>
+          <w:szCs w:val="24"/>
+          <w:lang w:val="en-US"/>
+        </w:rPr>
+        <w:t>For most behavi</w:t>
+      </w:r>
+      <w:r>
+        <w:rPr>
+          <w:rFonts w:eastAsia="Times New Roman"/>
+          <w:szCs w:val="24"/>
+          <w:lang w:val="en-US"/>
+        </w:rPr>
+        <w:t xml:space="preserve">ors, we use an intricate </w:t>
+      </w:r>
+      <w:r>
+        <w:rPr>
+          <w:rFonts w:eastAsia="Times New Roman"/>
+          <w:szCs w:val="24"/>
+          <w:lang w:val="en-US"/>
+        </w:rPr>
+        <w:t>array of cognitive processes and brain circuits, but certain processes and circuits are more involved than other</w:t>
+      </w:r>
+      <w:r>
+        <w:rPr>
+          <w:rFonts w:eastAsia="Times New Roman"/>
+          <w:szCs w:val="24"/>
+          <w:lang w:val="en-US"/>
+        </w:rPr>
+        <w:t>s</w:t>
+      </w:r>
+      <w:r>
+        <w:rPr>
+          <w:rFonts w:eastAsia="Times New Roman"/>
+          <w:szCs w:val="24"/>
+          <w:lang w:val="en-US"/>
+        </w:rPr>
+        <w:t xml:space="preserve"> for any given behavior.</w:t>
+      </w:r>
+      <w:r>
+        <w:rPr>
+          <w:rFonts w:eastAsia="Times New Roman"/>
+          <w:szCs w:val="24"/>
+          <w:lang w:val="en-US"/>
+        </w:rPr>
+        <w:t xml:space="preserve"> </w:t>
+      </w:r>
+      <w:r>
+        <w:rPr>
+          <w:rFonts w:eastAsia="Times New Roman"/>
+          <w:szCs w:val="24"/>
+          <w:lang w:val="en-US"/>
+        </w:rPr>
+        <w:t xml:space="preserve">This same concept applies to reading skills. During the reading process, an intricate array of cognitive processes and brain circuits are involved. Some may change during different phases of the reading process </w:t>
+      </w:r>
+      <w:r>
+        <w:rPr>
+          <w:rFonts w:eastAsia="Times New Roman"/>
+          <w:szCs w:val="24"/>
+          <w:lang w:val="en-US"/>
+        </w:rPr>
+        <w:t>(</w:t>
+      </w:r>
+      <w:r>
+        <w:rPr>
+          <w:rFonts w:eastAsia="Times New Roman"/>
+          <w:szCs w:val="24"/>
+          <w:lang w:val="en-US"/>
+        </w:rPr>
+        <w:t>e.g.,</w:t>
+      </w:r>
+      <w:r>
+        <w:rPr>
+          <w:rFonts w:eastAsia="Times New Roman"/>
+          <w:szCs w:val="24"/>
+          <w:lang w:val="en-US"/>
+        </w:rPr>
+        <w:t xml:space="preserve"> cognitive planning) </w:t>
+      </w:r>
+      <w:r>
+        <w:rPr>
+          <w:rFonts w:eastAsia="Times New Roman"/>
+          <w:szCs w:val="24"/>
+          <w:lang w:val="en-US"/>
+        </w:rPr>
+        <w:t>and other may always be involved to the same extent</w:t>
+      </w:r>
+      <w:r>
+        <w:rPr>
+          <w:rFonts w:eastAsia="Times New Roman"/>
+          <w:szCs w:val="24"/>
+          <w:lang w:val="en-US"/>
+        </w:rPr>
+        <w:t xml:space="preserve"> (</w:t>
+      </w:r>
+      <w:r>
+        <w:rPr>
+          <w:rFonts w:eastAsia="Times New Roman"/>
+          <w:szCs w:val="24"/>
+          <w:lang w:val="en-US"/>
+        </w:rPr>
+        <w:t>e.g</w:t>
+      </w:r>
+      <w:r>
+        <w:rPr>
+          <w:rFonts w:eastAsia="Times New Roman"/>
+          <w:szCs w:val="24"/>
+          <w:lang w:val="en-US"/>
+        </w:rPr>
+        <w:t>., attention)</w:t>
+      </w:r>
+      <w:r>
+        <w:rPr>
+          <w:rFonts w:eastAsia="Times New Roman"/>
+          <w:szCs w:val="24"/>
+          <w:lang w:val="en-US"/>
+        </w:rPr>
+        <w:t>.</w:t>
+      </w:r>
+      <w:r>
+        <w:rPr>
+          <w:rFonts w:eastAsia="Times New Roman"/>
+          <w:szCs w:val="24"/>
+          <w:lang w:val="en-US"/>
+        </w:rPr>
+        <w:t xml:space="preserve"> </w:t>
+      </w:r>
+      <w:r>
+        <w:rPr>
+          <w:rFonts w:eastAsia="Times New Roman"/>
+          <w:szCs w:val="24"/>
+          <w:lang w:val="en-US"/>
+        </w:rPr>
+        <w:t xml:space="preserve">This </w:t>
+      </w:r>
+      <w:r>
+        <w:rPr>
+          <w:rFonts w:eastAsia="Times New Roman"/>
+          <w:szCs w:val="24"/>
+          <w:lang w:val="en-US"/>
+        </w:rPr>
+        <w:t>evidences</w:t>
+      </w:r>
+      <w:r>
+        <w:rPr>
+          <w:rFonts w:eastAsia="Times New Roman"/>
+          <w:szCs w:val="24"/>
+          <w:lang w:val="en-US"/>
+        </w:rPr>
+        <w:t xml:space="preserve"> the complexity of designing interventions </w:t>
+      </w:r>
+      <w:r>
+        <w:rPr>
+          <w:rFonts w:eastAsia="Times New Roman"/>
+          <w:szCs w:val="24"/>
+          <w:lang w:val="en-US"/>
+        </w:rPr>
+        <w:t xml:space="preserve">for improving </w:t>
+      </w:r>
+      <w:r>
+        <w:rPr>
+          <w:rFonts w:eastAsia="Times New Roman"/>
+          <w:szCs w:val="24"/>
+          <w:lang w:val="en-US"/>
+        </w:rPr>
+        <w:t xml:space="preserve">reading skills </w:t>
+      </w:r>
+      <w:r>
+        <w:rPr>
+          <w:rFonts w:eastAsia="Times New Roman"/>
+          <w:szCs w:val="24"/>
+          <w:lang w:val="en-US"/>
+        </w:rPr>
+        <w:t xml:space="preserve">derived from </w:t>
+      </w:r>
+      <w:r>
+        <w:rPr>
+          <w:rFonts w:eastAsia="Times New Roman"/>
+          <w:szCs w:val="24"/>
+          <w:lang w:val="en-US"/>
+        </w:rPr>
+        <w:t>the cognitive processes that are associated with them</w:t>
+      </w:r>
+      <w:r>
+        <w:rPr>
+          <w:rFonts w:eastAsia="Times New Roman"/>
+          <w:szCs w:val="24"/>
+          <w:lang w:val="en-US"/>
+        </w:rPr>
+        <w:t xml:space="preserve"> as these intricate relationships must be </w:t>
+      </w:r>
+      <w:r>
+        <w:rPr>
+          <w:rFonts w:eastAsia="Times New Roman"/>
+          <w:szCs w:val="24"/>
+          <w:lang w:val="en-US"/>
+        </w:rPr>
+        <w:t>considered</w:t>
+      </w:r>
+      <w:r>
+        <w:rPr>
+          <w:rFonts w:eastAsia="Times New Roman"/>
+          <w:szCs w:val="24"/>
+          <w:lang w:val="en-US"/>
+        </w:rPr>
+        <w:t>.</w:t>
       </w:r>
     </w:p>
     <w:p>
       <w:pPr>
+        <w:pStyle w:val="Heading2"/>
+        <w:rPr>
+          <w:lang w:val="en-US"/>
+        </w:rPr>
+      </w:pPr>
+      <w:r>
+        <w:rPr>
+          <w:lang w:val="en-US"/>
+        </w:rPr>
+        <w:t>Methodological component</w:t>
+      </w:r>
+    </w:p>
+    <w:p>
+      <w:pPr>
         <w:pStyle w:val="APA-Texto0"/>
         <w:rPr>
           <w:lang w:val="en-US"/>
@@ -4860,6 +5050,7 @@
           <w:sz w:val="22"/>
           <w:lang w:val="en-US"/>
         </w:rPr>
+        <w:lastRenderedPageBreak/>
         <w:t>46.6</w:t>
       </w:r>
       <w:r>
@@ -5033,7 +5224,6 @@
         <w:rPr>
           <w:lang w:val="en-US"/>
         </w:rPr>
-        <w:lastRenderedPageBreak/>
         <w:t>studies worked with four</w:t>
       </w:r>
       <w:r>
@@ -5190,14 +5380,12 @@
         </w:rPr>
         <w:t xml:space="preserve"> However, must studies </w:t>
       </w:r>
-      <w:proofErr w:type="gramStart"/>
-      <w:r>
-        <w:rPr>
-          <w:lang w:val="en-US"/>
-        </w:rPr>
-        <w:t>did</w:t>
-      </w:r>
-      <w:proofErr w:type="gramEnd"/>
+      <w:r>
+        <w:rPr>
+          <w:lang w:val="en-US"/>
+        </w:rPr>
+        <w:t>do</w:t>
+      </w:r>
       <w:r>
         <w:rPr>
           <w:lang w:val="en-US"/>
@@ -5256,7 +5444,19 @@
         <w:rPr>
           <w:lang w:val="en-US"/>
         </w:rPr>
-        <w:t xml:space="preserve"> The sample size varied greatly across studies but in general, these consisted of small studies with few participants. </w:t>
+        <w:t xml:space="preserve"> The sample size varied greatly across studies but in general, these consisted of small </w:t>
+      </w:r>
+      <w:r>
+        <w:rPr>
+          <w:lang w:val="en-US"/>
+        </w:rPr>
+        <w:t xml:space="preserve">to medium </w:t>
+      </w:r>
+      <w:r>
+        <w:rPr>
+          <w:lang w:val="en-US"/>
+        </w:rPr>
+        <w:t xml:space="preserve">studies. </w:t>
       </w:r>
       <w:r>
         <w:rPr>
@@ -5328,7 +5528,14 @@
         <w:rPr>
           <w:lang w:val="en-US"/>
         </w:rPr>
-        <w:t>the same sound (i.e., phoneme) can be associated with different visual representations (i.e., graphemes</w:t>
+        <w:t>the same sound (i.e., phoneme) can be associated with different visual representations (</w:t>
+      </w:r>
+      <w:commentRangeStart w:id="3"/>
+      <w:r>
+        <w:rPr>
+          <w:lang w:val="en-US"/>
+        </w:rPr>
+        <w:t>i.e., graphemes</w:t>
       </w:r>
       <w:r>
         <w:rPr>
@@ -5343,7 +5550,17 @@
         </w:rPr>
         <w:t>cita</w:t>
       </w:r>
+      <w:commentRangeEnd w:id="3"/>
       <w:proofErr w:type="spellEnd"/>
+      <w:r>
+        <w:rPr>
+          <w:rStyle w:val="CommentReference"/>
+          <w:rFonts w:eastAsiaTheme="minorHAnsi"/>
+          <w:color w:val="auto"/>
+          <w:lang w:val="en-US"/>
+        </w:rPr>
+        <w:commentReference w:id="3"/>
+      </w:r>
       <w:r>
         <w:rPr>
           <w:lang w:val="en-US"/>
@@ -5362,6 +5579,7 @@
         <w:rPr>
           <w:lang w:val="en-US"/>
         </w:rPr>
+        <w:lastRenderedPageBreak/>
         <w:t>Intervention implementation details are also describe</w:t>
       </w:r>
       <w:r>
@@ -5565,14 +5783,7 @@
         <w:rPr>
           <w:lang w:val="en-US"/>
         </w:rPr>
-        <w:t xml:space="preserve">In some cases, the total amount </w:t>
-      </w:r>
-      <w:r>
-        <w:rPr>
-          <w:lang w:val="en-US"/>
-        </w:rPr>
-        <w:lastRenderedPageBreak/>
-        <w:t>of time dedicated at working with the interventions was provided.</w:t>
+        <w:t>In some cases, the total amount of time dedicated at working with the interventions was provided.</w:t>
       </w:r>
       <w:r>
         <w:rPr>
@@ -5690,6 +5901,13 @@
           <w:lang w:val="en-US"/>
         </w:rPr>
         <w:t>45.45</w:t>
+      </w:r>
+      <w:r>
+        <w:rPr>
+          <w:sz w:val="22"/>
+          <w:lang w:val="en-US"/>
+        </w:rPr>
+        <w:t>%</w:t>
       </w:r>
       <w:r>
         <w:rPr>
@@ -5952,7 +6170,14 @@
         <w:rPr>
           <w:lang w:val="en-US"/>
         </w:rPr>
-        <w:t xml:space="preserve"> However, short sessions were more common and being able to administer the interventions in small groups contribute</w:t>
+        <w:t xml:space="preserve"> However, short sessions were more common and being able to administer the interventions in small groups </w:t>
+      </w:r>
+      <w:r>
+        <w:rPr>
+          <w:lang w:val="en-US"/>
+        </w:rPr>
+        <w:lastRenderedPageBreak/>
+        <w:t>contribute</w:t>
       </w:r>
       <w:r>
         <w:rPr>
@@ -6076,14 +6301,7 @@
         <w:rPr>
           <w:lang w:val="en-US"/>
         </w:rPr>
-        <w:t xml:space="preserve"> to </w:t>
-      </w:r>
-      <w:r>
-        <w:rPr>
-          <w:lang w:val="en-US"/>
-        </w:rPr>
-        <w:lastRenderedPageBreak/>
-        <w:t xml:space="preserve">determine the validity of the findings in any study. </w:t>
+        <w:t xml:space="preserve"> to determine the validity of the findings in any study. </w:t>
       </w:r>
       <w:r>
         <w:rPr>
@@ -6568,7 +6786,14 @@
         <w:rPr>
           <w:lang w:val="en-US"/>
         </w:rPr>
-        <w:t xml:space="preserve"> Another important detail to note is that most studies did provide specific p-values for the analysis conducted</w:t>
+        <w:t xml:space="preserve"> Another </w:t>
+      </w:r>
+      <w:r>
+        <w:rPr>
+          <w:lang w:val="en-US"/>
+        </w:rPr>
+        <w:lastRenderedPageBreak/>
+        <w:t>important detail to note is that most studies did provide specific p-values for the analysis conducted</w:t>
       </w:r>
       <w:r>
         <w:rPr>
@@ -6637,14 +6862,7 @@
         <w:rPr>
           <w:lang w:val="en-US"/>
         </w:rPr>
-        <w:t xml:space="preserve"> of findings results </w:t>
-      </w:r>
-      <w:r>
-        <w:rPr>
-          <w:lang w:val="en-US"/>
-        </w:rPr>
-        <w:lastRenderedPageBreak/>
-        <w:t>as extreme as the ones found</w:t>
+        <w:t xml:space="preserve"> of findings results as extreme as the ones found</w:t>
       </w:r>
       <w:r>
         <w:rPr>
@@ -6831,48 +7049,6 @@
         <w:rPr>
           <w:lang w:val="en-US"/>
         </w:rPr>
-        <w:t xml:space="preserve">Even though effect sizes were reported, Cohen’s d can and should be standardized to Hedge’s G, which is </w:t>
-      </w:r>
-      <w:r>
-        <w:rPr>
-          <w:lang w:val="en-US"/>
-        </w:rPr>
-        <w:t xml:space="preserve">said to be an </w:t>
-      </w:r>
-      <w:r>
-        <w:rPr>
-          <w:lang w:val="en-US"/>
-        </w:rPr>
-        <w:t xml:space="preserve">unbiased </w:t>
-      </w:r>
-      <w:r>
-        <w:rPr>
-          <w:lang w:val="en-US"/>
-        </w:rPr>
-        <w:t xml:space="preserve">effect size index and a better </w:t>
-      </w:r>
-      <w:r>
-        <w:rPr>
-          <w:lang w:val="en-US"/>
-        </w:rPr>
-        <w:t>estimator of the true population effect size</w:t>
-      </w:r>
-      <w:r>
-        <w:rPr>
-          <w:lang w:val="en-US"/>
-        </w:rPr>
-        <w:t xml:space="preserve"> (citation)</w:t>
-      </w:r>
-      <w:r>
-        <w:rPr>
-          <w:lang w:val="en-US"/>
-        </w:rPr>
-        <w:t xml:space="preserve">. </w:t>
-      </w:r>
-      <w:r>
-        <w:rPr>
-          <w:lang w:val="en-US"/>
-        </w:rPr>
         <w:t xml:space="preserve">Consistent with the </w:t>
       </w:r>
       <w:r>
@@ -6930,13 +7106,43 @@
         <w:rPr>
           <w:lang w:val="en-US"/>
         </w:rPr>
-        <w:t xml:space="preserve">follow some of the best practice in the report of results. These use sound analytical methods (e.g., ANOVA, ANCOVA), provide descriptive statistics, and provide the specific p-values and effect sizes. Additionally, the studies controlled for variables that are known to influence improvements after the implementation of an intervention (e.g., baseline reading skills). However, </w:t>
-      </w:r>
-      <w:r>
-        <w:rPr>
-          <w:lang w:val="en-US"/>
-        </w:rPr>
-        <w:t xml:space="preserve">the studies could have presented Hedge’s G as the effect size index, which as has been discussed is an unbiased estimator of the true effect, and corrections appropriate for small sample sizes could have been used to avoid </w:t>
+        <w:t>follow some of the best practice</w:t>
+      </w:r>
+      <w:r>
+        <w:rPr>
+          <w:lang w:val="en-US"/>
+        </w:rPr>
+        <w:t>s</w:t>
+      </w:r>
+      <w:r>
+        <w:rPr>
+          <w:lang w:val="en-US"/>
+        </w:rPr>
+        <w:t xml:space="preserve"> in the report of results. These use sound analytical methods (e.g., ANOVA, ANCOVA), provide descriptive statistics, and provide the specific p-values and effect sizes. Additionally, the studies controlled for variables that are known to influence improvements after the implementation of an intervention (e.g., baseline reading skills). However, </w:t>
+      </w:r>
+      <w:r>
+        <w:rPr>
+          <w:lang w:val="en-US"/>
+        </w:rPr>
+        <w:t xml:space="preserve">the studies could have presented Hedge’s G as the effect size index, which as has been </w:t>
+      </w:r>
+      <w:r>
+        <w:rPr>
+          <w:lang w:val="en-US"/>
+        </w:rPr>
+        <w:t>described</w:t>
+      </w:r>
+      <w:r>
+        <w:rPr>
+          <w:lang w:val="en-US"/>
+        </w:rPr>
+        <w:t xml:space="preserve"> as</w:t>
+      </w:r>
+      <w:r>
+        <w:rPr>
+          <w:lang w:val="en-US"/>
+        </w:rPr>
+        <w:t xml:space="preserve"> an unbiased estimator of the true effect, and corrections appropriate for small sample sizes could have been used to avoid </w:t>
       </w:r>
       <w:r>
         <w:rPr>
@@ -6984,7 +7190,14 @@
         <w:rPr>
           <w:lang w:val="en-US"/>
         </w:rPr>
-        <w:t xml:space="preserve"> mean confidence intervals allow better estimation of the population means and mean difference confidence intervals allow to estimate the true difference between the groups as an interval that is more reliable across studies.</w:t>
+        <w:t xml:space="preserve"> mean confidence intervals allow better </w:t>
+      </w:r>
+      <w:r>
+        <w:rPr>
+          <w:lang w:val="en-US"/>
+        </w:rPr>
+        <w:lastRenderedPageBreak/>
+        <w:t>estimation of the population means and mean difference confidence intervals allow to estimate the true difference between the groups as an interval that is more reliable across studies.</w:t>
       </w:r>
       <w:r>
         <w:rPr>
@@ -7017,7 +7230,6 @@
         <w:rPr>
           <w:lang w:val="en-US"/>
         </w:rPr>
-        <w:lastRenderedPageBreak/>
         <w:t>The most common</w:t>
       </w:r>
       <w:r>
@@ -7607,52 +7819,617 @@
         <w:rPr>
           <w:lang w:val="en-US"/>
         </w:rPr>
+        <w:lastRenderedPageBreak/>
         <w:t>Conclusion</w:t>
       </w:r>
     </w:p>
     <w:p>
       <w:pPr>
-        <w:rPr>
-          <w:lang w:val="en-US"/>
-        </w:rPr>
-      </w:pPr>
+        <w:pStyle w:val="APA-texto"/>
+        <w:rPr>
+          <w:b/>
+          <w:lang w:val="en-US"/>
+        </w:rPr>
+      </w:pPr>
+      <w:r>
+        <w:rPr>
+          <w:lang w:val="en-US"/>
+        </w:rPr>
+        <w:tab/>
+      </w:r>
+      <w:r>
+        <w:rPr>
+          <w:lang w:val="en-US"/>
+        </w:rPr>
+        <w:t xml:space="preserve">Technology-based reading interventions are being developed as a complementary tool to address </w:t>
+      </w:r>
+      <w:r>
+        <w:rPr>
+          <w:lang w:val="en-US"/>
+        </w:rPr>
+        <w:t>these important skills</w:t>
+      </w:r>
+      <w:r>
+        <w:rPr>
+          <w:lang w:val="en-US"/>
+        </w:rPr>
+        <w:t>.</w:t>
+      </w:r>
+      <w:r>
+        <w:rPr>
+          <w:lang w:val="en-US"/>
+        </w:rPr>
+        <w:t xml:space="preserve"> The findings of this systematic review suggest </w:t>
+      </w:r>
+      <w:r>
+        <w:rPr>
+          <w:lang w:val="en-US"/>
+        </w:rPr>
+        <w:t xml:space="preserve">there are many different options when it comes to </w:t>
+      </w:r>
+      <w:r>
+        <w:rPr>
+          <w:lang w:val="en-US"/>
+        </w:rPr>
+        <w:t xml:space="preserve">technology-based interventions </w:t>
+      </w:r>
+      <w:r>
+        <w:rPr>
+          <w:lang w:val="en-US"/>
+        </w:rPr>
+        <w:t xml:space="preserve">and these </w:t>
+      </w:r>
+      <w:r>
+        <w:rPr>
+          <w:lang w:val="en-US"/>
+        </w:rPr>
+        <w:t>have great potential for improving reading skills</w:t>
+      </w:r>
+      <w:r>
+        <w:rPr>
+          <w:lang w:val="en-US"/>
+        </w:rPr>
+        <w:t>. Studies that test these implement strong designs</w:t>
+      </w:r>
+      <w:r>
+        <w:rPr>
+          <w:lang w:val="en-US"/>
+        </w:rPr>
+        <w:t>, conduct strong statistical analyses</w:t>
+      </w:r>
+      <w:r>
+        <w:rPr>
+          <w:lang w:val="en-US"/>
+        </w:rPr>
+        <w:t xml:space="preserve"> and comply with good </w:t>
+      </w:r>
+      <w:r>
+        <w:rPr>
+          <w:lang w:val="en-US"/>
+        </w:rPr>
+        <w:t xml:space="preserve">statistics </w:t>
+      </w:r>
+      <w:r>
+        <w:rPr>
+          <w:lang w:val="en-US"/>
+        </w:rPr>
+        <w:t>reporting standards</w:t>
+      </w:r>
+      <w:r>
+        <w:rPr>
+          <w:lang w:val="en-US"/>
+        </w:rPr>
+        <w:t xml:space="preserve">. </w:t>
+      </w:r>
+      <w:r>
+        <w:rPr>
+          <w:lang w:val="en-US"/>
+        </w:rPr>
+        <w:t xml:space="preserve">Furthermore, these </w:t>
+      </w:r>
+      <w:r>
+        <w:rPr>
+          <w:lang w:val="en-US"/>
+        </w:rPr>
+        <w:t>interventions</w:t>
+      </w:r>
+      <w:r>
+        <w:rPr>
+          <w:lang w:val="en-US"/>
+        </w:rPr>
+        <w:t xml:space="preserve"> have been tested </w:t>
+      </w:r>
+      <w:r>
+        <w:rPr>
+          <w:lang w:val="en-US"/>
+        </w:rPr>
+        <w:t>with short sessions</w:t>
+      </w:r>
+      <w:r>
+        <w:rPr>
+          <w:lang w:val="en-US"/>
+        </w:rPr>
+        <w:t xml:space="preserve"> and in groups which suggest </w:t>
+      </w:r>
+      <w:r>
+        <w:rPr>
+          <w:lang w:val="en-US"/>
+        </w:rPr>
+        <w:t xml:space="preserve">these may be </w:t>
+      </w:r>
+      <w:r>
+        <w:rPr>
+          <w:lang w:val="en-US"/>
+        </w:rPr>
+        <w:t>viable</w:t>
+      </w:r>
+      <w:r>
+        <w:rPr>
+          <w:lang w:val="en-US"/>
+        </w:rPr>
+        <w:t xml:space="preserve"> </w:t>
+      </w:r>
+      <w:r>
+        <w:rPr>
+          <w:lang w:val="en-US"/>
+        </w:rPr>
+        <w:t>in real-world scenarios.</w:t>
+      </w:r>
+      <w:r>
+        <w:rPr>
+          <w:lang w:val="en-US"/>
+        </w:rPr>
+        <w:t xml:space="preserve"> </w:t>
+      </w:r>
+      <w:r>
+        <w:rPr>
+          <w:lang w:val="en-US"/>
+        </w:rPr>
+        <w:t>I</w:t>
+      </w:r>
+      <w:r>
+        <w:rPr>
+          <w:lang w:val="en-US"/>
+        </w:rPr>
+        <w:t>n the context of Puerto Rico</w:t>
+      </w:r>
+      <w:r>
+        <w:rPr>
+          <w:lang w:val="en-US"/>
+        </w:rPr>
+        <w:t xml:space="preserve"> </w:t>
+      </w:r>
+      <w:r>
+        <w:rPr>
+          <w:lang w:val="en-US"/>
+        </w:rPr>
+        <w:t>v</w:t>
+      </w:r>
+      <w:r>
+        <w:rPr>
+          <w:lang w:val="en-US"/>
+        </w:rPr>
+        <w:t xml:space="preserve">iability is very important </w:t>
+      </w:r>
+      <w:r>
+        <w:rPr>
+          <w:lang w:val="en-US"/>
+        </w:rPr>
+        <w:t>as the limited access to resources and the</w:t>
+      </w:r>
+      <w:r>
+        <w:rPr>
+          <w:lang w:val="en-US"/>
+        </w:rPr>
+        <w:t xml:space="preserve"> high prevalence of this population </w:t>
+      </w:r>
+      <w:r>
+        <w:rPr>
+          <w:lang w:val="en-US"/>
+        </w:rPr>
+        <w:fldChar w:fldCharType="begin" w:fldLock="1"/>
+      </w:r>
+      <w:r>
+        <w:rPr>
+          <w:lang w:val="en-US"/>
+        </w:rPr>
+        <w:instrText>ADDIN CSL_CITATION {"citationItems":[{"id":"ITEM-1","itemData":{"author":[{"dropping-particle":"","family":"Disdier</w:instrText>
+      </w:r>
+      <w:r>
+        <w:rPr>
+          <w:rFonts w:ascii="Cambria Math" w:hAnsi="Cambria Math" w:cs="Cambria Math"/>
+          <w:lang w:val="en-US"/>
+        </w:rPr>
+        <w:instrText>‐</w:instrText>
+      </w:r>
+      <w:r>
+        <w:rPr>
+          <w:lang w:val="en-US"/>
+        </w:rPr>
+        <w:instrText>Flores","given":"O. M.","non-dropping-particle":"","parse-names":false,"suffix":""},{"dropping-particle":"","family":"Jara Castro","given":"A. G.","non-dropping-particle":"","parse-names":false,"suffix":""}],"id":"ITEM-1","issued":{"date-parts":[["2017"]]},"title":"Anuario Estadístico del Sistema Educativo","type":"report"},"uris":["http://www.mendeley.com/documents/?uuid=ea260497-39f9-48eb-a1d3-6019a59269e3"]}],"mendeley":{"formattedCitation":"(Disdier</w:instrText>
+      </w:r>
+      <w:r>
+        <w:rPr>
+          <w:rFonts w:ascii="Cambria Math" w:hAnsi="Cambria Math" w:cs="Cambria Math"/>
+          <w:lang w:val="en-US"/>
+        </w:rPr>
+        <w:instrText>‐</w:instrText>
+      </w:r>
+      <w:r>
+        <w:rPr>
+          <w:lang w:val="en-US"/>
+        </w:rPr>
+        <w:instrText>Flores &amp; Jara Castro, 2017)","plainTextFormattedCitation":"(Disdier</w:instrText>
+      </w:r>
+      <w:r>
+        <w:rPr>
+          <w:rFonts w:ascii="Cambria Math" w:hAnsi="Cambria Math" w:cs="Cambria Math"/>
+          <w:lang w:val="en-US"/>
+        </w:rPr>
+        <w:instrText>‐</w:instrText>
+      </w:r>
+      <w:r>
+        <w:rPr>
+          <w:lang w:val="en-US"/>
+        </w:rPr>
+        <w:instrText>Flores &amp; Jara Castro, 2017)","previouslyFormattedCitation":"(Disdier</w:instrText>
+      </w:r>
+      <w:r>
+        <w:rPr>
+          <w:rFonts w:ascii="Cambria Math" w:hAnsi="Cambria Math" w:cs="Cambria Math"/>
+          <w:lang w:val="en-US"/>
+        </w:rPr>
+        <w:instrText>‐</w:instrText>
+      </w:r>
+      <w:r>
+        <w:rPr>
+          <w:lang w:val="en-US"/>
+        </w:rPr>
+        <w:instrText>Flores &amp; Jara Castro, 2017)"},"properties":{"noteIndex":0},"schema":"https://github.com/citation-style-language/schema/raw/master/csl-citation.json"}</w:instrText>
+      </w:r>
+      <w:r>
+        <w:rPr>
+          <w:lang w:val="en-US"/>
+        </w:rPr>
+        <w:fldChar w:fldCharType="separate"/>
+      </w:r>
+      <w:r>
+        <w:rPr>
+          <w:noProof/>
+          <w:lang w:val="en-US"/>
+        </w:rPr>
+        <w:t>(Disdier</w:t>
+      </w:r>
+      <w:r>
+        <w:rPr>
+          <w:rFonts w:ascii="Cambria Math" w:hAnsi="Cambria Math" w:cs="Cambria Math"/>
+          <w:noProof/>
+          <w:lang w:val="en-US"/>
+        </w:rPr>
+        <w:t>‐</w:t>
+      </w:r>
+      <w:r>
+        <w:rPr>
+          <w:noProof/>
+          <w:lang w:val="en-US"/>
+        </w:rPr>
+        <w:t>Flores &amp; Jara Castro, 2017)</w:t>
+      </w:r>
+      <w:r>
+        <w:rPr>
+          <w:lang w:val="en-US"/>
+        </w:rPr>
+        <w:fldChar w:fldCharType="end"/>
+      </w:r>
+      <w:r>
+        <w:rPr>
+          <w:lang w:val="en-US"/>
+        </w:rPr>
+        <w:t xml:space="preserve"> </w:t>
+      </w:r>
+      <w:r>
+        <w:rPr>
+          <w:lang w:val="en-US"/>
+        </w:rPr>
+        <w:t xml:space="preserve">requires </w:t>
+      </w:r>
+      <w:r>
+        <w:rPr>
+          <w:lang w:val="en-US"/>
+        </w:rPr>
+        <w:t>cost-effectively</w:t>
+      </w:r>
+      <w:r>
+        <w:rPr>
+          <w:lang w:val="en-US"/>
+        </w:rPr>
+        <w:t xml:space="preserve"> tools to address this population</w:t>
+      </w:r>
+      <w:r>
+        <w:rPr>
+          <w:lang w:val="en-US"/>
+        </w:rPr>
+        <w:t xml:space="preserve">’s </w:t>
+      </w:r>
+      <w:r>
+        <w:rPr>
+          <w:lang w:val="en-US"/>
+        </w:rPr>
+        <w:t>needs</w:t>
+      </w:r>
+      <w:r>
+        <w:rPr>
+          <w:lang w:val="en-US"/>
+        </w:rPr>
+        <w:t>.</w:t>
+      </w:r>
     </w:p>
     <w:p>
       <w:pPr>
-        <w:rPr>
-          <w:rFonts w:eastAsia="Times New Roman"/>
-          <w:szCs w:val="24"/>
-          <w:lang w:val="en-US"/>
-        </w:rPr>
-      </w:pPr>
-      <w:r>
-        <w:rPr>
-          <w:rFonts w:eastAsia="Times New Roman"/>
-          <w:szCs w:val="24"/>
-          <w:lang w:val="en-US"/>
-        </w:rPr>
-        <w:lastRenderedPageBreak/>
-        <w:t>How cognition and brain circuits are used during the reading process should play a central role in intervention design, planning, and monitoring.</w:t>
+        <w:pStyle w:val="APA-texto"/>
+      </w:pPr>
+      <w:r>
+        <w:t xml:space="preserve">The findings also suggest that </w:t>
+      </w:r>
+      <w:r>
+        <w:t xml:space="preserve">many studies do not use </w:t>
+      </w:r>
+      <w:r>
+        <w:t xml:space="preserve">sampling schemes that allow generalizations to the population. Confidence intervals are also </w:t>
+      </w:r>
+      <w:r>
+        <w:t>missing,</w:t>
+      </w:r>
+      <w:r>
+        <w:t xml:space="preserve"> and this </w:t>
+      </w:r>
+      <w:r>
+        <w:t xml:space="preserve">is a </w:t>
+      </w:r>
+      <w:r>
+        <w:t>very important statistics because</w:t>
+      </w:r>
+      <w:r>
+        <w:t xml:space="preserve"> </w:t>
+      </w:r>
+      <w:r>
+        <w:t>it would allow</w:t>
+      </w:r>
+      <w:r>
+        <w:t xml:space="preserve"> to better estimate the improvements caused by the interventions</w:t>
+      </w:r>
+      <w:r>
+        <w:t>.</w:t>
+      </w:r>
+      <w:r>
+        <w:t xml:space="preserve"> </w:t>
+      </w:r>
+      <w:r>
+        <w:t xml:space="preserve">In this line, the use of Hedges’ G as an index of the size of the </w:t>
+      </w:r>
+      <w:r>
+        <w:t>intervention’s</w:t>
+      </w:r>
+      <w:r>
+        <w:t xml:space="preserve"> effect would result in better estimates</w:t>
+      </w:r>
+      <w:r>
+        <w:t xml:space="preserve">, as has been </w:t>
+      </w:r>
+      <w:r>
+        <w:t>previous</w:t>
+      </w:r>
+      <w:r>
+        <w:t xml:space="preserve">ly stated. </w:t>
+      </w:r>
+      <w:r>
+        <w:t xml:space="preserve">Future studies </w:t>
+      </w:r>
+      <w:r>
+        <w:t xml:space="preserve">should </w:t>
+      </w:r>
+      <w:r>
+        <w:t xml:space="preserve">make efforts to </w:t>
+      </w:r>
+      <w:r>
+        <w:t xml:space="preserve">include these statistics </w:t>
+      </w:r>
+      <w:r>
+        <w:t xml:space="preserve">to strengthen </w:t>
+      </w:r>
+      <w:r>
+        <w:t>confidence</w:t>
+      </w:r>
+      <w:r>
+        <w:t xml:space="preserve"> </w:t>
+      </w:r>
+      <w:r>
+        <w:t>in their results</w:t>
+      </w:r>
+      <w:r>
+        <w:t xml:space="preserve">. </w:t>
+      </w:r>
+      <w:r>
+        <w:t xml:space="preserve">Additionally, </w:t>
+      </w:r>
+      <w:r>
+        <w:t xml:space="preserve">the impact of technology-based interventions on more transparent </w:t>
+      </w:r>
+      <w:r>
+        <w:t>orthographies</w:t>
+      </w:r>
+      <w:r>
+        <w:t xml:space="preserve"> (e.g., </w:t>
+      </w:r>
+      <w:r>
+        <w:t xml:space="preserve">Spanish </w:t>
+      </w:r>
+      <w:r>
+        <w:t xml:space="preserve">and </w:t>
+      </w:r>
+      <w:r>
+        <w:t>Italian</w:t>
+      </w:r>
+      <w:r>
+        <w:t>) should be explore</w:t>
+      </w:r>
+      <w:r>
+        <w:t>d</w:t>
+      </w:r>
+      <w:r>
+        <w:t>.</w:t>
+      </w:r>
+      <w:r>
+        <w:t xml:space="preserve"> It would also be interesting to </w:t>
+      </w:r>
+      <w:r>
+        <w:t xml:space="preserve">compare the specific </w:t>
+      </w:r>
+      <w:r>
+        <w:t xml:space="preserve">teaching </w:t>
+      </w:r>
+      <w:r>
+        <w:t>methodologies the interventions implement and determine which are more effective.</w:t>
+      </w:r>
+      <w:r>
+        <w:t xml:space="preserve"> </w:t>
       </w:r>
     </w:p>
     <w:p>
       <w:pPr>
-        <w:rPr>
-          <w:lang w:val="en-US"/>
-        </w:rPr>
-      </w:pPr>
+        <w:pStyle w:val="APA-texto"/>
+        <w:rPr>
+          <w:rFonts w:eastAsia="Times New Roman"/>
+          <w:szCs w:val="24"/>
+        </w:rPr>
+      </w:pPr>
+      <w:r>
+        <w:t>Another aspect that is particular</w:t>
+      </w:r>
+      <w:r>
+        <w:t>ly important</w:t>
+      </w:r>
+      <w:r>
+        <w:t xml:space="preserve"> but missing from the reviewed studies is the use of </w:t>
+      </w:r>
+      <w:r>
+        <w:t xml:space="preserve">knowledge of the relationship between </w:t>
+      </w:r>
+      <w:r>
+        <w:t xml:space="preserve">cognition </w:t>
+      </w:r>
+      <w:r>
+        <w:t xml:space="preserve">and reading </w:t>
+      </w:r>
+      <w:r>
+        <w:t xml:space="preserve">to derive </w:t>
+      </w:r>
+      <w:r>
+        <w:t>interventions</w:t>
+      </w:r>
+      <w:r>
+        <w:t xml:space="preserve"> that address the development of </w:t>
+      </w:r>
+      <w:r>
+        <w:t>reading</w:t>
+      </w:r>
+      <w:r>
+        <w:t xml:space="preserve"> skills through their cognitive correlates</w:t>
+      </w:r>
+      <w:r>
+        <w:t xml:space="preserve">. </w:t>
+      </w:r>
+      <w:r>
+        <w:rPr>
+          <w:rFonts w:eastAsia="Times New Roman"/>
+          <w:szCs w:val="24"/>
+        </w:rPr>
+        <w:t xml:space="preserve">How cognition and brain circuits are used during the reading process should play a central role in intervention design, planning, and monitoring. </w:t>
+      </w:r>
+      <w:r>
+        <w:rPr>
+          <w:rFonts w:eastAsia="Times New Roman"/>
+          <w:szCs w:val="24"/>
+        </w:rPr>
+        <w:t>One reason why consideration about cognition may be absent from the reviewed interventions is that</w:t>
+      </w:r>
+      <w:r>
+        <w:rPr>
+          <w:rFonts w:eastAsia="Times New Roman"/>
+          <w:szCs w:val="24"/>
+        </w:rPr>
+        <w:t xml:space="preserve"> </w:t>
+      </w:r>
+      <w:r>
+        <w:rPr>
+          <w:rFonts w:eastAsia="Times New Roman"/>
+          <w:szCs w:val="24"/>
+        </w:rPr>
+        <w:t>a deep understanding of how cognition supports reading is required in order to design these interventions because the mechanisms by which cognition</w:t>
+      </w:r>
+      <w:r>
+        <w:rPr>
+          <w:rFonts w:eastAsia="Times New Roman"/>
+          <w:szCs w:val="24"/>
+        </w:rPr>
+        <w:t xml:space="preserve"> support reading are intricate.</w:t>
+      </w:r>
+      <w:r>
+        <w:rPr>
+          <w:rFonts w:eastAsia="Times New Roman"/>
+          <w:szCs w:val="24"/>
+        </w:rPr>
+        <w:t xml:space="preserve"> Nonetheless, future studies</w:t>
+      </w:r>
+      <w:r>
+        <w:rPr>
+          <w:rFonts w:eastAsia="Times New Roman"/>
+          <w:szCs w:val="24"/>
+        </w:rPr>
+        <w:t xml:space="preserve"> should address the cognitive mechanisms by which these interventions impact reading skills.</w:t>
+      </w:r>
     </w:p>
     <w:p>
       <w:pPr>
-        <w:rPr>
-          <w:lang w:val="en-US"/>
-        </w:rPr>
-      </w:pPr>
-      <w:r>
-        <w:rPr>
-          <w:lang w:val="en-US"/>
-        </w:rPr>
-        <w:t>Furthermore, the findings point out to the need to continuously refine these interventions in order to improve their efficacy.</w:t>
+        <w:pStyle w:val="APA-texto"/>
+      </w:pPr>
+      <w:r>
+        <w:t>Despite the limitations discussed, most of the studies reviewed had strong methodological and statistical characteristics and the</w:t>
+      </w:r>
+      <w:r>
+        <w:t xml:space="preserve"> findings </w:t>
+      </w:r>
+      <w:r>
+        <w:t>of this review suggest that technology-based interventions have high potential for improving reading skills</w:t>
+      </w:r>
+      <w:r>
+        <w:t>.</w:t>
+      </w:r>
+      <w:r>
+        <w:t xml:space="preserve"> More research</w:t>
+      </w:r>
+      <w:r>
+        <w:t xml:space="preserve"> should be conducted </w:t>
+      </w:r>
+      <w:bookmarkStart w:id="4" w:name="_GoBack"/>
+      <w:bookmarkEnd w:id="4"/>
+      <w:r>
+        <w:t xml:space="preserve">to </w:t>
+      </w:r>
+      <w:r>
+        <w:t>continuously refine these interventions in order to improve their efficacy</w:t>
+      </w:r>
+      <w:r>
+        <w:t xml:space="preserve"> </w:t>
+      </w:r>
+      <w:r>
+        <w:t xml:space="preserve">and cost-effectiveness. </w:t>
+      </w:r>
+      <w:r>
+        <w:t>Technology is flexible, powerful, and highly engaging for children which makes it an ideal venue to explore</w:t>
+      </w:r>
+      <w:r>
+        <w:t>.</w:t>
       </w:r>
     </w:p>
     <w:p>
@@ -7669,33 +8446,11 @@
           <w:lang w:val="en-US"/>
         </w:rPr>
       </w:pPr>
-      <w:r>
-        <w:rPr>
-          <w:szCs w:val="24"/>
-          <w:lang w:val="en-US"/>
-        </w:rPr>
-        <w:t xml:space="preserve">Technology is flexible, powerful, and highly engaging for </w:t>
-      </w:r>
-      <w:proofErr w:type="spellStart"/>
-      <w:r>
-        <w:rPr>
-          <w:szCs w:val="24"/>
-          <w:lang w:val="en-US"/>
-        </w:rPr>
-        <w:t>childre</w:t>
-      </w:r>
-      <w:proofErr w:type="spellEnd"/>
-      <w:r>
-        <w:rPr>
-          <w:szCs w:val="24"/>
-          <w:lang w:val="en-US"/>
-        </w:rPr>
-        <w:t>, which makes it an ideal venue to explore yet more research and</w:t>
-      </w:r>
     </w:p>
     <w:p>
       <w:pPr>
         <w:rPr>
+          <w:rFonts w:eastAsia="Times New Roman"/>
           <w:szCs w:val="24"/>
           <w:lang w:val="en-US"/>
         </w:rPr>
@@ -7703,122 +8458,29 @@
     </w:p>
     <w:p>
       <w:pPr>
-        <w:pStyle w:val="APA-texto"/>
-        <w:rPr>
-          <w:b/>
-          <w:lang w:val="en-US"/>
-        </w:rPr>
-      </w:pPr>
-      <w:r>
-        <w:rPr>
-          <w:lang w:val="en-US"/>
-        </w:rPr>
-        <w:t xml:space="preserve">The ineffectiveness of psychoeducational interventions to become viable services is particularly important when the importance of reading skills is considered. Most educational material is presented in written format and this makes reading skills really important to learning. The high prevalence of Specific Learning Disabilities in Puerto Rico is also alarming, and reading difficulties are the most prevalent among these. The most recent prevalence statistics for Puerto Rico indicate that 31.4% of students in public schools and 11.1% in private schools that receive special education services, have been diagnosed with a Specific Learning Disability </w:t>
-      </w:r>
-      <w:r>
-        <w:rPr>
-          <w:lang w:val="en-US"/>
-        </w:rPr>
-        <w:fldChar w:fldCharType="begin" w:fldLock="1"/>
-      </w:r>
-      <w:r>
-        <w:rPr>
-          <w:lang w:val="en-US"/>
-        </w:rPr>
-        <w:instrText>ADDIN CSL_CITATION {"citationItems":[{"id":"ITEM-1","itemData":{"author":[{"dropping-particle":"","family":"Disdier</w:instrText>
-      </w:r>
-      <w:r>
-        <w:rPr>
-          <w:rFonts w:ascii="Cambria Math" w:hAnsi="Cambria Math" w:cs="Cambria Math"/>
-          <w:lang w:val="en-US"/>
-        </w:rPr>
-        <w:instrText>‐</w:instrText>
-      </w:r>
-      <w:r>
-        <w:rPr>
-          <w:lang w:val="en-US"/>
-        </w:rPr>
-        <w:instrText>Flores","given":"O. M.","non-dropping-particle":"","parse-names":false,"suffix":""},{"dropping-particle":"","family":"Jara Castro","given":"A. G.","non-dropping-particle":"","parse-names":false,"suffix":""}],"id":"ITEM-1","issued":{"date-parts":[["2017"]]},"title":"Anuario Estadístico del Sistema Educativo","type":"report"},"uris":["http://www.mendeley.com/documents/?uuid=ea260497-39f9-48eb-a1d3-6019a59269e3"]}],"mendeley":{"formattedCitation":"(Disdier</w:instrText>
-      </w:r>
-      <w:r>
-        <w:rPr>
-          <w:rFonts w:ascii="Cambria Math" w:hAnsi="Cambria Math" w:cs="Cambria Math"/>
-          <w:lang w:val="en-US"/>
-        </w:rPr>
-        <w:instrText>‐</w:instrText>
-      </w:r>
-      <w:r>
-        <w:rPr>
-          <w:lang w:val="en-US"/>
-        </w:rPr>
-        <w:instrText>Flores &amp; Jara Castro, 2017)","plainTextFormattedCitation":"(Disdier</w:instrText>
-      </w:r>
-      <w:r>
-        <w:rPr>
-          <w:rFonts w:ascii="Cambria Math" w:hAnsi="Cambria Math" w:cs="Cambria Math"/>
-          <w:lang w:val="en-US"/>
-        </w:rPr>
-        <w:instrText>‐</w:instrText>
-      </w:r>
-      <w:r>
-        <w:rPr>
-          <w:lang w:val="en-US"/>
-        </w:rPr>
-        <w:instrText>Flores &amp; Jara Castro, 2017)","previouslyFormattedCitation":"(Disdier</w:instrText>
-      </w:r>
-      <w:r>
-        <w:rPr>
-          <w:rFonts w:ascii="Cambria Math" w:hAnsi="Cambria Math" w:cs="Cambria Math"/>
-          <w:lang w:val="en-US"/>
-        </w:rPr>
-        <w:instrText>‐</w:instrText>
-      </w:r>
-      <w:r>
-        <w:rPr>
-          <w:lang w:val="en-US"/>
-        </w:rPr>
-        <w:instrText>Flores &amp; Jara Castro, 2017)"},"properties":{"noteIndex":0},"schema":"https://github.com/citation-style-language/schema/raw/master/csl-citation.json"}</w:instrText>
-      </w:r>
-      <w:r>
-        <w:rPr>
-          <w:lang w:val="en-US"/>
-        </w:rPr>
-        <w:fldChar w:fldCharType="separate"/>
-      </w:r>
-      <w:r>
-        <w:rPr>
-          <w:noProof/>
-          <w:lang w:val="en-US"/>
-        </w:rPr>
-        <w:t>(Disdier</w:t>
-      </w:r>
-      <w:r>
-        <w:rPr>
-          <w:rFonts w:ascii="Cambria Math" w:hAnsi="Cambria Math" w:cs="Cambria Math"/>
-          <w:noProof/>
-          <w:lang w:val="en-US"/>
-        </w:rPr>
-        <w:t>‐</w:t>
-      </w:r>
-      <w:r>
-        <w:rPr>
-          <w:noProof/>
-          <w:lang w:val="en-US"/>
-        </w:rPr>
-        <w:t>Flores &amp; Jara Castro, 2017)</w:t>
-      </w:r>
-      <w:r>
-        <w:rPr>
-          <w:lang w:val="en-US"/>
-        </w:rPr>
-        <w:fldChar w:fldCharType="end"/>
-      </w:r>
-      <w:r>
-        <w:rPr>
-          <w:lang w:val="en-US"/>
-        </w:rPr>
-        <w:t>.</w:t>
-      </w:r>
+        <w:rPr>
+          <w:rFonts w:eastAsia="Times New Roman"/>
+          <w:szCs w:val="24"/>
+          <w:lang w:val="en-US"/>
+        </w:rPr>
+      </w:pPr>
+    </w:p>
+    <w:p>
+      <w:pPr>
+        <w:rPr>
+          <w:rFonts w:eastAsia="Times New Roman"/>
+          <w:szCs w:val="24"/>
+          <w:lang w:val="en-US"/>
+        </w:rPr>
+      </w:pPr>
+    </w:p>
+    <w:p>
+      <w:pPr>
+        <w:rPr>
+          <w:szCs w:val="24"/>
+          <w:lang w:val="en-US"/>
+        </w:rPr>
+      </w:pPr>
     </w:p>
     <w:p>
       <w:pPr>
@@ -7872,7 +8534,7 @@
 
 <file path=word/comments.xml><?xml version="1.0" encoding="utf-8"?>
 <w:comments xmlns:wpc="http://schemas.microsoft.com/office/word/2010/wordprocessingCanvas" xmlns:cx="http://schemas.microsoft.com/office/drawing/2014/chartex" xmlns:cx1="http://schemas.microsoft.com/office/drawing/2015/9/8/chartex" xmlns:cx2="http://schemas.microsoft.com/office/drawing/2015/10/21/chartex" xmlns:cx3="http://schemas.microsoft.com/office/drawing/2016/5/9/chartex" xmlns:cx4="http://schemas.microsoft.com/office/drawing/2016/5/10/chartex" xmlns:cx5="http://schemas.microsoft.com/office/drawing/2016/5/11/chartex" xmlns:cx6="http://schemas.microsoft.com/office/drawing/2016/5/12/chartex" xmlns:cx7="http://schemas.microsoft.com/office/drawing/2016/5/13/chartex" xmlns:cx8="http://schemas.microsoft.com/office/drawing/2016/5/14/chartex" xmlns:mc="http://schemas.openxmlformats.org/markup-compatibility/2006" xmlns:aink="http://schemas.microsoft.com/office/drawing/2016/ink" xmlns:am3d="http://schemas.microsoft.com/office/drawing/2017/model3d" xmlns:o="urn:schemas-microsoft-com:office:office" xmlns:r="http://schemas.openxmlformats.org/officeDocument/2006/relationships" xmlns:m="http://schemas.openxmlformats.org/officeDocument/2006/math" xmlns:v="urn:schemas-microsoft-com:vml" xmlns:wp14="http://schemas.microsoft.com/office/word/2010/wordprocessingDrawing" xmlns:wp="http://schemas.openxmlformats.org/drawingml/2006/wordprocessingDrawing" xmlns:w10="urn:schemas-microsoft-com:office:word" xmlns:w="http://schemas.openxmlformats.org/wordprocessingml/2006/main" xmlns:w14="http://schemas.microsoft.com/office/word/2010/wordml" xmlns:w15="http://schemas.microsoft.com/office/word/2012/wordml" xmlns:w16cid="http://schemas.microsoft.com/office/word/2016/wordml/cid" xmlns:w16se="http://schemas.microsoft.com/office/word/2015/wordml/symex" xmlns:wpg="http://schemas.microsoft.com/office/word/2010/wordprocessingGroup" xmlns:wpi="http://schemas.microsoft.com/office/word/2010/wordprocessingInk" xmlns:wne="http://schemas.microsoft.com/office/word/2006/wordml" xmlns:wps="http://schemas.microsoft.com/office/word/2010/wordprocessingShape" mc:Ignorable="w14 w15 w16se w16cid wp14">
-  <w:comment w:id="3" w:author="MARIO E BERMONTI PÉREZ" w:date="2019-09-24T12:16:00Z" w:initials="MEBP">
+  <w:comment w:id="2" w:author="MARIO E BERMONTI PÉREZ" w:date="2019-09-24T12:16:00Z" w:initials="MEBP">
     <w:p>
       <w:pPr>
         <w:pStyle w:val="CommentText"/>
@@ -7886,6 +8548,32 @@
       <w:proofErr w:type="spellStart"/>
       <w:r>
         <w:t>Citation</w:t>
+      </w:r>
+      <w:proofErr w:type="spellEnd"/>
+    </w:p>
+  </w:comment>
+  <w:comment w:id="3" w:author="Mario Bermonti" w:date="2019-09-27T21:04:00Z" w:initials="MEBP">
+    <w:p>
+      <w:pPr>
+        <w:pStyle w:val="CommentText"/>
+      </w:pPr>
+      <w:r>
+        <w:rPr>
+          <w:rStyle w:val="CommentReference"/>
+        </w:rPr>
+        <w:annotationRef/>
+      </w:r>
+      <w:proofErr w:type="spellStart"/>
+      <w:r>
+        <w:t>Citation</w:t>
+      </w:r>
+      <w:proofErr w:type="spellEnd"/>
+      <w:r>
+        <w:t xml:space="preserve"> </w:t>
+      </w:r>
+      <w:proofErr w:type="spellStart"/>
+      <w:r>
+        <w:t>needed</w:t>
       </w:r>
       <w:proofErr w:type="spellEnd"/>
     </w:p>
@@ -7896,12 +8584,14 @@
 <file path=word/commentsExtended.xml><?xml version="1.0" encoding="utf-8"?>
 <w15:commentsEx xmlns:wpc="http://schemas.microsoft.com/office/word/2010/wordprocessingCanvas" xmlns:cx="http://schemas.microsoft.com/office/drawing/2014/chartex" xmlns:cx1="http://schemas.microsoft.com/office/drawing/2015/9/8/chartex" xmlns:cx2="http://schemas.microsoft.com/office/drawing/2015/10/21/chartex" xmlns:cx3="http://schemas.microsoft.com/office/drawing/2016/5/9/chartex" xmlns:cx4="http://schemas.microsoft.com/office/drawing/2016/5/10/chartex" xmlns:cx5="http://schemas.microsoft.com/office/drawing/2016/5/11/chartex" xmlns:cx6="http://schemas.microsoft.com/office/drawing/2016/5/12/chartex" xmlns:cx7="http://schemas.microsoft.com/office/drawing/2016/5/13/chartex" xmlns:cx8="http://schemas.microsoft.com/office/drawing/2016/5/14/chartex" xmlns:mc="http://schemas.openxmlformats.org/markup-compatibility/2006" xmlns:aink="http://schemas.microsoft.com/office/drawing/2016/ink" xmlns:am3d="http://schemas.microsoft.com/office/drawing/2017/model3d" xmlns:o="urn:schemas-microsoft-com:office:office" xmlns:r="http://schemas.openxmlformats.org/officeDocument/2006/relationships" xmlns:m="http://schemas.openxmlformats.org/officeDocument/2006/math" xmlns:v="urn:schemas-microsoft-com:vml" xmlns:wp14="http://schemas.microsoft.com/office/word/2010/wordprocessingDrawing" xmlns:wp="http://schemas.openxmlformats.org/drawingml/2006/wordprocessingDrawing" xmlns:w10="urn:schemas-microsoft-com:office:word" xmlns:w="http://schemas.openxmlformats.org/wordprocessingml/2006/main" xmlns:w14="http://schemas.microsoft.com/office/word/2010/wordml" xmlns:w15="http://schemas.microsoft.com/office/word/2012/wordml" xmlns:w16cid="http://schemas.microsoft.com/office/word/2016/wordml/cid" xmlns:w16se="http://schemas.microsoft.com/office/word/2015/wordml/symex" xmlns:wpg="http://schemas.microsoft.com/office/word/2010/wordprocessingGroup" xmlns:wpi="http://schemas.microsoft.com/office/word/2010/wordprocessingInk" xmlns:wne="http://schemas.microsoft.com/office/word/2006/wordml" xmlns:wps="http://schemas.microsoft.com/office/word/2010/wordprocessingShape" mc:Ignorable="w14 w15 w16se w16cid wp14">
   <w15:commentEx w15:paraId="4ED4B83B" w15:done="0"/>
+  <w15:commentEx w15:paraId="0F48EC7C" w15:done="0"/>
 </w15:commentsEx>
 </file>
 
 <file path=word/commentsIds.xml><?xml version="1.0" encoding="utf-8"?>
 <w16cid:commentsIds xmlns:wpc="http://schemas.microsoft.com/office/word/2010/wordprocessingCanvas" xmlns:cx="http://schemas.microsoft.com/office/drawing/2014/chartex" xmlns:cx1="http://schemas.microsoft.com/office/drawing/2015/9/8/chartex" xmlns:cx2="http://schemas.microsoft.com/office/drawing/2015/10/21/chartex" xmlns:cx3="http://schemas.microsoft.com/office/drawing/2016/5/9/chartex" xmlns:cx4="http://schemas.microsoft.com/office/drawing/2016/5/10/chartex" xmlns:cx5="http://schemas.microsoft.com/office/drawing/2016/5/11/chartex" xmlns:cx6="http://schemas.microsoft.com/office/drawing/2016/5/12/chartex" xmlns:cx7="http://schemas.microsoft.com/office/drawing/2016/5/13/chartex" xmlns:cx8="http://schemas.microsoft.com/office/drawing/2016/5/14/chartex" xmlns:mc="http://schemas.openxmlformats.org/markup-compatibility/2006" xmlns:aink="http://schemas.microsoft.com/office/drawing/2016/ink" xmlns:am3d="http://schemas.microsoft.com/office/drawing/2017/model3d" xmlns:o="urn:schemas-microsoft-com:office:office" xmlns:r="http://schemas.openxmlformats.org/officeDocument/2006/relationships" xmlns:m="http://schemas.openxmlformats.org/officeDocument/2006/math" xmlns:v="urn:schemas-microsoft-com:vml" xmlns:wp14="http://schemas.microsoft.com/office/word/2010/wordprocessingDrawing" xmlns:wp="http://schemas.openxmlformats.org/drawingml/2006/wordprocessingDrawing" xmlns:w10="urn:schemas-microsoft-com:office:word" xmlns:w="http://schemas.openxmlformats.org/wordprocessingml/2006/main" xmlns:w14="http://schemas.microsoft.com/office/word/2010/wordml" xmlns:w15="http://schemas.microsoft.com/office/word/2012/wordml" xmlns:w16cid="http://schemas.microsoft.com/office/word/2016/wordml/cid" xmlns:w16se="http://schemas.microsoft.com/office/word/2015/wordml/symex" xmlns:wpg="http://schemas.microsoft.com/office/word/2010/wordprocessingGroup" xmlns:wpi="http://schemas.microsoft.com/office/word/2010/wordprocessingInk" xmlns:wne="http://schemas.microsoft.com/office/word/2006/wordml" xmlns:wps="http://schemas.microsoft.com/office/word/2010/wordprocessingShape" mc:Ignorable="w14 w15 w16se w16cid wp14">
   <w16cid:commentId w16cid:paraId="4ED4B83B" w16cid:durableId="213487B8"/>
+  <w16cid:commentId w16cid:paraId="0F48EC7C" w16cid:durableId="2138F7CB"/>
 </w16cid:commentsIds>
 </file>
 
@@ -9180,6 +9870,9 @@
 <w15:people xmlns:wpc="http://schemas.microsoft.com/office/word/2010/wordprocessingCanvas" xmlns:cx="http://schemas.microsoft.com/office/drawing/2014/chartex" xmlns:cx1="http://schemas.microsoft.com/office/drawing/2015/9/8/chartex" xmlns:cx2="http://schemas.microsoft.com/office/drawing/2015/10/21/chartex" xmlns:cx3="http://schemas.microsoft.com/office/drawing/2016/5/9/chartex" xmlns:cx4="http://schemas.microsoft.com/office/drawing/2016/5/10/chartex" xmlns:cx5="http://schemas.microsoft.com/office/drawing/2016/5/11/chartex" xmlns:cx6="http://schemas.microsoft.com/office/drawing/2016/5/12/chartex" xmlns:cx7="http://schemas.microsoft.com/office/drawing/2016/5/13/chartex" xmlns:cx8="http://schemas.microsoft.com/office/drawing/2016/5/14/chartex" xmlns:mc="http://schemas.openxmlformats.org/markup-compatibility/2006" xmlns:aink="http://schemas.microsoft.com/office/drawing/2016/ink" xmlns:am3d="http://schemas.microsoft.com/office/drawing/2017/model3d" xmlns:o="urn:schemas-microsoft-com:office:office" xmlns:r="http://schemas.openxmlformats.org/officeDocument/2006/relationships" xmlns:m="http://schemas.openxmlformats.org/officeDocument/2006/math" xmlns:v="urn:schemas-microsoft-com:vml" xmlns:wp14="http://schemas.microsoft.com/office/word/2010/wordprocessingDrawing" xmlns:wp="http://schemas.openxmlformats.org/drawingml/2006/wordprocessingDrawing" xmlns:w10="urn:schemas-microsoft-com:office:word" xmlns:w="http://schemas.openxmlformats.org/wordprocessingml/2006/main" xmlns:w14="http://schemas.microsoft.com/office/word/2010/wordml" xmlns:w15="http://schemas.microsoft.com/office/word/2012/wordml" xmlns:w16cid="http://schemas.microsoft.com/office/word/2016/wordml/cid" xmlns:w16se="http://schemas.microsoft.com/office/word/2015/wordml/symex" xmlns:wpg="http://schemas.microsoft.com/office/word/2010/wordprocessingGroup" xmlns:wpi="http://schemas.microsoft.com/office/word/2010/wordprocessingInk" xmlns:wne="http://schemas.microsoft.com/office/word/2006/wordml" xmlns:wps="http://schemas.microsoft.com/office/word/2010/wordprocessingShape" mc:Ignorable="w14 w15 w16se w16cid wp14">
   <w15:person w15:author="MARIO E BERMONTI PÉREZ">
     <w15:presenceInfo w15:providerId="AD" w15:userId="S::mario.bermonti@upr.edu::91e0ac25-8715-4af8-9bc8-8b46d4aaaf14"/>
+  </w15:person>
+  <w15:person w15:author="Mario Bermonti">
+    <w15:presenceInfo w15:providerId="AD" w15:userId="S::mbermonti@psm.edu::0651ce16-4d57-4a61-a688-b85a90c41700"/>
   </w15:person>
 </w15:people>
 </file>
@@ -10323,6 +11016,10 @@
 </ct:contentTypeSchema>
 </file>
 
+<file path=customXml/item4.xml><?xml version="1.0" encoding="utf-8"?>
+<b:Sources xmlns:b="http://schemas.openxmlformats.org/officeDocument/2006/bibliography" xmlns="http://schemas.openxmlformats.org/officeDocument/2006/bibliography" SelectedStyle="/APASixthEditionOfficeOnline.xsl" StyleName="APA" Version="6"/>
+</file>
+
 <file path=customXml/itemProps1.xml><?xml version="1.0" encoding="utf-8"?>
 <ds:datastoreItem xmlns:ds="http://schemas.openxmlformats.org/officeDocument/2006/customXml" ds:itemID="{D4C260CD-81FC-4945-A1A9-9123F99D5D26}">
   <ds:schemaRefs>
@@ -10356,4 +11053,12 @@
     <ds:schemaRef ds:uri="http://schemas.microsoft.com/internal/obd"/>
   </ds:schemaRefs>
 </ds:datastoreItem>
+</file>
+
+<file path=customXml/itemProps4.xml><?xml version="1.0" encoding="utf-8"?>
+<ds:datastoreItem xmlns:ds="http://schemas.openxmlformats.org/officeDocument/2006/customXml" ds:itemID="{36D72EC0-4EAC-1A4D-AE46-6F7CE0601AB0}">
+  <ds:schemaRefs>
+    <ds:schemaRef ds:uri="http://schemas.openxmlformats.org/officeDocument/2006/bibliography"/>
+  </ds:schemaRefs>
+</ds:datastoreItem>
 </file>
</xml_diff>